<commit_message>
Add answers to control questions
</commit_message>
<xml_diff>
--- a/2/Лабораторная работа №2.docx
+++ b/2/Лабораторная работа №2.docx
@@ -6174,554 +6174,6 @@
           </w:p>
         </w:tc>
       </w:tr>
-      <w:tr>
-        <w:trPr/>
-        <w:tc>
-          <w:tcPr>
-            <w:tcBorders>
-              <w:top w:val="single" w:color="000000" w:sz="6" w:space="0"/>
-              <w:left w:val="single" w:color="000000" w:sz="6" w:space="0"/>
-              <w:bottom w:val="single" w:color="000000" w:sz="6" w:space="0"/>
-              <w:right w:val="single" w:color="000000" w:sz="6" w:space="0"/>
-            </w:tcBorders>
-            <w:tcW w:w="851" w:type="dxa"/>
-            <w:vAlign w:val="center"/>
-            <w:textDirection w:val="lrTb"/>
-            <w:noWrap w:val="false"/>
-          </w:tcPr>
-          <w:p>
-            <w:pPr>
-              <w:pBdr/>
-              <w:spacing w:before="20" w:line="240" w:lineRule="auto"/>
-              <w:ind w:right="-6"/>
-              <w:jc w:val="center"/>
-              <w:rPr>
-                <w:rFonts w:ascii="Times New Roman " w:hAnsi="Times New Roman " w:cs="Times New Roman "/>
-                <w:sz w:val="24"/>
-                <w:szCs w:val="24"/>
-              </w:rPr>
-            </w:pPr>
-            <w:r>
-              <w:rPr>
-                <w:rFonts w:ascii="Times New Roman " w:hAnsi="Times New Roman " w:eastAsia="Times New Roman " w:cs="Times New Roman "/>
-                <w:sz w:val="24"/>
-                <w:szCs w:val="24"/>
-              </w:rPr>
-              <w:t xml:space="preserve">19</w:t>
-            </w:r>
-            <w:r>
-              <w:rPr>
-                <w:rFonts w:ascii="Times New Roman " w:hAnsi="Times New Roman " w:cs="Times New Roman "/>
-                <w:sz w:val="24"/>
-                <w:szCs w:val="24"/>
-              </w:rPr>
-            </w:r>
-            <w:r>
-              <w:rPr>
-                <w:rFonts w:ascii="Times New Roman " w:hAnsi="Times New Roman " w:cs="Times New Roman "/>
-                <w:sz w:val="24"/>
-                <w:szCs w:val="24"/>
-              </w:rPr>
-            </w:r>
-          </w:p>
-        </w:tc>
-        <w:tc>
-          <w:tcPr>
-            <w:tcBorders>
-              <w:top w:val="single" w:color="000000" w:sz="6" w:space="0"/>
-              <w:left w:val="single" w:color="000000" w:sz="6" w:space="0"/>
-              <w:bottom w:val="single" w:color="000000" w:sz="6" w:space="0"/>
-              <w:right w:val="single" w:color="000000" w:sz="6" w:space="0"/>
-            </w:tcBorders>
-            <w:tcW w:w="2693" w:type="dxa"/>
-            <w:textDirection w:val="lrTb"/>
-            <w:noWrap w:val="false"/>
-          </w:tcPr>
-          <w:p>
-            <w:pPr>
-              <w:pBdr/>
-              <w:spacing w:before="20" w:line="240" w:lineRule="auto"/>
-              <w:ind w:right="-6"/>
-              <w:jc w:val="left"/>
-              <w:rPr>
-                <w:rFonts w:ascii="Times New Roman " w:hAnsi="Times New Roman " w:cs="Times New Roman "/>
-                <w:sz w:val="24"/>
-                <w:szCs w:val="24"/>
-              </w:rPr>
-            </w:pPr>
-            <w:r>
-              <w:rPr>
-                <w:rFonts w:ascii="Times New Roman " w:hAnsi="Times New Roman " w:eastAsia="Times New Roman " w:cs="Times New Roman "/>
-                <w:sz w:val="24"/>
-                <w:szCs w:val="24"/>
-              </w:rPr>
-              <w:t xml:space="preserve">Расположить строки по возрастанию длины самого </w:t>
-            </w:r>
-            <w:r>
-              <w:rPr>
-                <w:rFonts w:ascii="Times New Roman " w:hAnsi="Times New Roman " w:eastAsia="Times New Roman " w:cs="Times New Roman "/>
-                <w:sz w:val="24"/>
-                <w:szCs w:val="24"/>
-              </w:rPr>
-              <w:t xml:space="preserve">короткого слова</w:t>
-            </w:r>
-            <w:r>
-              <w:rPr>
-                <w:rFonts w:ascii="Times New Roman " w:hAnsi="Times New Roman " w:cs="Times New Roman "/>
-                <w:sz w:val="24"/>
-                <w:szCs w:val="24"/>
-              </w:rPr>
-            </w:r>
-            <w:r>
-              <w:rPr>
-                <w:rFonts w:ascii="Times New Roman " w:hAnsi="Times New Roman " w:cs="Times New Roman "/>
-                <w:sz w:val="24"/>
-                <w:szCs w:val="24"/>
-              </w:rPr>
-            </w:r>
-          </w:p>
-        </w:tc>
-        <w:tc>
-          <w:tcPr>
-            <w:tcBorders>
-              <w:top w:val="single" w:color="000000" w:sz="6" w:space="0"/>
-              <w:left w:val="single" w:color="000000" w:sz="6" w:space="0"/>
-              <w:bottom w:val="single" w:color="000000" w:sz="6" w:space="0"/>
-              <w:right w:val="single" w:color="000000" w:sz="6" w:space="0"/>
-            </w:tcBorders>
-            <w:tcW w:w="2803" w:type="dxa"/>
-            <w:textDirection w:val="lrTb"/>
-            <w:noWrap w:val="false"/>
-          </w:tcPr>
-          <w:p>
-            <w:pPr>
-              <w:pBdr/>
-              <w:spacing w:before="20" w:line="240" w:lineRule="auto"/>
-              <w:ind w:right="-6"/>
-              <w:jc w:val="left"/>
-              <w:rPr>
-                <w:rFonts w:ascii="Times New Roman " w:hAnsi="Times New Roman " w:cs="Times New Roman "/>
-                <w:sz w:val="24"/>
-                <w:szCs w:val="24"/>
-              </w:rPr>
-            </w:pPr>
-            <w:r>
-              <w:rPr>
-                <w:rFonts w:ascii="Times New Roman " w:hAnsi="Times New Roman " w:eastAsia="Times New Roman " w:cs="Times New Roman "/>
-                <w:sz w:val="24"/>
-                <w:szCs w:val="24"/>
-              </w:rPr>
-              <w:t xml:space="preserve">1. Массив</w:t>
-            </w:r>
-            <w:r>
-              <w:rPr>
-                <w:rFonts w:ascii="Times New Roman " w:hAnsi="Times New Roman " w:cs="Times New Roman "/>
-                <w:sz w:val="24"/>
-                <w:szCs w:val="24"/>
-              </w:rPr>
-            </w:r>
-            <w:r>
-              <w:rPr>
-                <w:rFonts w:ascii="Times New Roman " w:hAnsi="Times New Roman " w:cs="Times New Roman "/>
-                <w:sz w:val="24"/>
-                <w:szCs w:val="24"/>
-              </w:rPr>
-            </w:r>
-          </w:p>
-          <w:p>
-            <w:pPr>
-              <w:pBdr/>
-              <w:spacing w:before="20" w:line="240" w:lineRule="auto"/>
-              <w:ind w:right="-6"/>
-              <w:jc w:val="left"/>
-              <w:rPr>
-                <w:rFonts w:ascii="Times New Roman " w:hAnsi="Times New Roman " w:cs="Times New Roman "/>
-                <w:sz w:val="24"/>
-                <w:szCs w:val="24"/>
-              </w:rPr>
-            </w:pPr>
-            <w:r>
-              <w:rPr>
-                <w:rFonts w:ascii="Times New Roman " w:hAnsi="Times New Roman " w:eastAsia="Times New Roman " w:cs="Times New Roman "/>
-                <w:sz w:val="24"/>
-                <w:szCs w:val="24"/>
-              </w:rPr>
-              <w:t xml:space="preserve">2. Размерность массива</w:t>
-            </w:r>
-            <w:r>
-              <w:rPr>
-                <w:rFonts w:ascii="Times New Roman " w:hAnsi="Times New Roman " w:cs="Times New Roman "/>
-                <w:sz w:val="24"/>
-                <w:szCs w:val="24"/>
-              </w:rPr>
-            </w:r>
-            <w:r>
-              <w:rPr>
-                <w:rFonts w:ascii="Times New Roman " w:hAnsi="Times New Roman " w:cs="Times New Roman "/>
-                <w:sz w:val="24"/>
-                <w:szCs w:val="24"/>
-              </w:rPr>
-            </w:r>
-          </w:p>
-        </w:tc>
-        <w:tc>
-          <w:tcPr>
-            <w:tcBorders>
-              <w:top w:val="single" w:color="000000" w:sz="6" w:space="0"/>
-              <w:left w:val="single" w:color="000000" w:sz="6" w:space="0"/>
-              <w:bottom w:val="single" w:color="000000" w:sz="6" w:space="0"/>
-              <w:right w:val="single" w:color="000000" w:sz="6" w:space="0"/>
-            </w:tcBorders>
-            <w:tcW w:w="3576" w:type="dxa"/>
-            <w:textDirection w:val="lrTb"/>
-            <w:noWrap w:val="false"/>
-          </w:tcPr>
-          <w:p>
-            <w:pPr>
-              <w:pBdr/>
-              <w:spacing w:before="20" w:line="240" w:lineRule="auto"/>
-              <w:ind w:right="-6" w:hanging="289" w:left="349"/>
-              <w:jc w:val="left"/>
-              <w:rPr>
-                <w:rFonts w:ascii="Times New Roman " w:hAnsi="Times New Roman " w:cs="Times New Roman "/>
-                <w:sz w:val="24"/>
-                <w:szCs w:val="24"/>
-              </w:rPr>
-            </w:pPr>
-            <w:r>
-              <w:rPr>
-                <w:rFonts w:ascii="Times New Roman " w:hAnsi="Times New Roman " w:eastAsia="Times New Roman " w:cs="Times New Roman "/>
-                <w:sz w:val="24"/>
-                <w:szCs w:val="24"/>
-              </w:rPr>
-              <w:t xml:space="preserve">1. Количество перестановок</w:t>
-            </w:r>
-            <w:r>
-              <w:rPr>
-                <w:rFonts w:ascii="Times New Roman " w:hAnsi="Times New Roman " w:cs="Times New Roman "/>
-                <w:sz w:val="24"/>
-                <w:szCs w:val="24"/>
-              </w:rPr>
-            </w:r>
-            <w:r>
-              <w:rPr>
-                <w:rFonts w:ascii="Times New Roman " w:hAnsi="Times New Roman " w:cs="Times New Roman "/>
-                <w:sz w:val="24"/>
-                <w:szCs w:val="24"/>
-              </w:rPr>
-            </w:r>
-          </w:p>
-          <w:p>
-            <w:pPr>
-              <w:pBdr/>
-              <w:spacing w:before="20" w:line="240" w:lineRule="auto"/>
-              <w:ind w:right="-6" w:hanging="289" w:left="349"/>
-              <w:jc w:val="left"/>
-              <w:rPr>
-                <w:rFonts w:ascii="Times New Roman " w:hAnsi="Times New Roman " w:cs="Times New Roman "/>
-                <w:sz w:val="24"/>
-                <w:szCs w:val="24"/>
-              </w:rPr>
-            </w:pPr>
-            <w:r>
-              <w:rPr>
-                <w:rFonts w:ascii="Times New Roman " w:hAnsi="Times New Roman " w:eastAsia="Times New Roman " w:cs="Times New Roman "/>
-                <w:sz w:val="24"/>
-                <w:szCs w:val="24"/>
-              </w:rPr>
-              <w:t xml:space="preserve">2. Максимальная длина </w:t>
-            </w:r>
-            <w:r>
-              <w:rPr>
-                <w:rFonts w:ascii="Times New Roman " w:hAnsi="Times New Roman " w:eastAsia="Times New Roman " w:cs="Times New Roman "/>
-                <w:sz w:val="24"/>
-                <w:szCs w:val="24"/>
-              </w:rPr>
-              <w:t xml:space="preserve">самого короткого слова</w:t>
-            </w:r>
-            <w:r>
-              <w:rPr>
-                <w:rFonts w:ascii="Times New Roman " w:hAnsi="Times New Roman " w:cs="Times New Roman "/>
-                <w:sz w:val="24"/>
-                <w:szCs w:val="24"/>
-              </w:rPr>
-            </w:r>
-            <w:r>
-              <w:rPr>
-                <w:rFonts w:ascii="Times New Roman " w:hAnsi="Times New Roman " w:cs="Times New Roman "/>
-                <w:sz w:val="24"/>
-                <w:szCs w:val="24"/>
-              </w:rPr>
-            </w:r>
-          </w:p>
-        </w:tc>
-      </w:tr>
-      <w:tr>
-        <w:trPr/>
-        <w:tc>
-          <w:tcPr>
-            <w:tcBorders>
-              <w:top w:val="single" w:color="000000" w:sz="6" w:space="0"/>
-              <w:left w:val="single" w:color="000000" w:sz="6" w:space="0"/>
-              <w:bottom w:val="single" w:color="000000" w:sz="6" w:space="0"/>
-              <w:right w:val="single" w:color="000000" w:sz="6" w:space="0"/>
-            </w:tcBorders>
-            <w:tcW w:w="851" w:type="dxa"/>
-            <w:vAlign w:val="center"/>
-            <w:textDirection w:val="lrTb"/>
-            <w:noWrap w:val="false"/>
-          </w:tcPr>
-          <w:p>
-            <w:pPr>
-              <w:pBdr/>
-              <w:spacing w:before="20" w:line="240" w:lineRule="auto"/>
-              <w:ind w:right="-6"/>
-              <w:jc w:val="center"/>
-              <w:rPr>
-                <w:rFonts w:ascii="Times New Roman " w:hAnsi="Times New Roman " w:cs="Times New Roman "/>
-                <w:sz w:val="24"/>
-                <w:szCs w:val="24"/>
-              </w:rPr>
-            </w:pPr>
-            <w:r>
-              <w:rPr>
-                <w:rFonts w:ascii="Times New Roman " w:hAnsi="Times New Roman " w:eastAsia="Times New Roman " w:cs="Times New Roman "/>
-                <w:sz w:val="24"/>
-                <w:szCs w:val="24"/>
-              </w:rPr>
-              <w:t xml:space="preserve">20</w:t>
-            </w:r>
-            <w:r>
-              <w:rPr>
-                <w:rFonts w:ascii="Times New Roman " w:hAnsi="Times New Roman " w:cs="Times New Roman "/>
-                <w:sz w:val="24"/>
-                <w:szCs w:val="24"/>
-              </w:rPr>
-            </w:r>
-            <w:r>
-              <w:rPr>
-                <w:rFonts w:ascii="Times New Roman " w:hAnsi="Times New Roman " w:cs="Times New Roman "/>
-                <w:sz w:val="24"/>
-                <w:szCs w:val="24"/>
-              </w:rPr>
-            </w:r>
-          </w:p>
-        </w:tc>
-        <w:tc>
-          <w:tcPr>
-            <w:tcBorders>
-              <w:top w:val="single" w:color="000000" w:sz="6" w:space="0"/>
-              <w:left w:val="single" w:color="000000" w:sz="6" w:space="0"/>
-              <w:bottom w:val="single" w:color="000000" w:sz="6" w:space="0"/>
-              <w:right w:val="single" w:color="000000" w:sz="6" w:space="0"/>
-            </w:tcBorders>
-            <w:tcW w:w="2693" w:type="dxa"/>
-            <w:textDirection w:val="lrTb"/>
-            <w:noWrap w:val="false"/>
-          </w:tcPr>
-          <w:p>
-            <w:pPr>
-              <w:pBdr/>
-              <w:spacing w:before="20" w:line="240" w:lineRule="auto"/>
-              <w:ind w:right="-6"/>
-              <w:jc w:val="left"/>
-              <w:rPr>
-                <w:rFonts w:ascii="Times New Roman " w:hAnsi="Times New Roman " w:cs="Times New Roman "/>
-                <w:sz w:val="24"/>
-                <w:szCs w:val="24"/>
-              </w:rPr>
-            </w:pPr>
-            <w:r>
-              <w:rPr>
-                <w:rFonts w:ascii="Times New Roman " w:hAnsi="Times New Roman " w:eastAsia="Times New Roman " w:cs="Times New Roman "/>
-                <w:sz w:val="24"/>
-                <w:szCs w:val="24"/>
-              </w:rPr>
-              <w:t xml:space="preserve">Расположить строки по убыванию длины самого короткого слова</w:t>
-            </w:r>
-            <w:r>
-              <w:rPr>
-                <w:rFonts w:ascii="Times New Roman " w:hAnsi="Times New Roman " w:cs="Times New Roman "/>
-                <w:sz w:val="24"/>
-                <w:szCs w:val="24"/>
-              </w:rPr>
-            </w:r>
-            <w:r>
-              <w:rPr>
-                <w:rFonts w:ascii="Times New Roman " w:hAnsi="Times New Roman " w:cs="Times New Roman "/>
-                <w:sz w:val="24"/>
-                <w:szCs w:val="24"/>
-              </w:rPr>
-            </w:r>
-          </w:p>
-        </w:tc>
-        <w:tc>
-          <w:tcPr>
-            <w:tcBorders>
-              <w:top w:val="single" w:color="000000" w:sz="6" w:space="0"/>
-              <w:left w:val="single" w:color="000000" w:sz="6" w:space="0"/>
-              <w:bottom w:val="single" w:color="000000" w:sz="6" w:space="0"/>
-              <w:right w:val="single" w:color="000000" w:sz="6" w:space="0"/>
-            </w:tcBorders>
-            <w:tcW w:w="2803" w:type="dxa"/>
-            <w:textDirection w:val="lrTb"/>
-            <w:noWrap w:val="false"/>
-          </w:tcPr>
-          <w:p>
-            <w:pPr>
-              <w:pBdr/>
-              <w:spacing w:before="20" w:line="240" w:lineRule="auto"/>
-              <w:ind w:right="-6"/>
-              <w:jc w:val="left"/>
-              <w:rPr>
-                <w:rFonts w:ascii="Times New Roman " w:hAnsi="Times New Roman " w:cs="Times New Roman "/>
-                <w:sz w:val="24"/>
-                <w:szCs w:val="24"/>
-              </w:rPr>
-            </w:pPr>
-            <w:r>
-              <w:rPr>
-                <w:rFonts w:ascii="Times New Roman " w:hAnsi="Times New Roman " w:eastAsia="Times New Roman " w:cs="Times New Roman "/>
-                <w:sz w:val="24"/>
-                <w:szCs w:val="24"/>
-              </w:rPr>
-              <w:t xml:space="preserve">1. Массив</w:t>
-            </w:r>
-            <w:r>
-              <w:rPr>
-                <w:rFonts w:ascii="Times New Roman " w:hAnsi="Times New Roman " w:cs="Times New Roman "/>
-                <w:sz w:val="24"/>
-                <w:szCs w:val="24"/>
-              </w:rPr>
-            </w:r>
-            <w:r>
-              <w:rPr>
-                <w:rFonts w:ascii="Times New Roman " w:hAnsi="Times New Roman " w:cs="Times New Roman "/>
-                <w:sz w:val="24"/>
-                <w:szCs w:val="24"/>
-              </w:rPr>
-            </w:r>
-          </w:p>
-          <w:p>
-            <w:pPr>
-              <w:pBdr/>
-              <w:spacing w:before="20" w:line="240" w:lineRule="auto"/>
-              <w:ind w:right="-6"/>
-              <w:jc w:val="left"/>
-              <w:rPr>
-                <w:rFonts w:ascii="Times New Roman " w:hAnsi="Times New Roman " w:cs="Times New Roman "/>
-                <w:sz w:val="24"/>
-                <w:szCs w:val="24"/>
-              </w:rPr>
-            </w:pPr>
-            <w:r>
-              <w:rPr>
-                <w:rFonts w:ascii="Times New Roman " w:hAnsi="Times New Roman " w:eastAsia="Times New Roman " w:cs="Times New Roman "/>
-                <w:sz w:val="24"/>
-                <w:szCs w:val="24"/>
-              </w:rPr>
-              <w:t xml:space="preserve">2. Размерность массива</w:t>
-            </w:r>
-            <w:r>
-              <w:rPr>
-                <w:rFonts w:ascii="Times New Roman " w:hAnsi="Times New Roman " w:cs="Times New Roman "/>
-                <w:sz w:val="24"/>
-                <w:szCs w:val="24"/>
-              </w:rPr>
-            </w:r>
-            <w:r>
-              <w:rPr>
-                <w:rFonts w:ascii="Times New Roman " w:hAnsi="Times New Roman " w:cs="Times New Roman "/>
-                <w:sz w:val="24"/>
-                <w:szCs w:val="24"/>
-              </w:rPr>
-            </w:r>
-          </w:p>
-        </w:tc>
-        <w:tc>
-          <w:tcPr>
-            <w:tcBorders>
-              <w:top w:val="single" w:color="000000" w:sz="6" w:space="0"/>
-              <w:left w:val="single" w:color="000000" w:sz="6" w:space="0"/>
-              <w:bottom w:val="single" w:color="000000" w:sz="6" w:space="0"/>
-              <w:right w:val="single" w:color="000000" w:sz="6" w:space="0"/>
-            </w:tcBorders>
-            <w:tcW w:w="3576" w:type="dxa"/>
-            <w:textDirection w:val="lrTb"/>
-            <w:noWrap w:val="false"/>
-          </w:tcPr>
-          <w:p>
-            <w:pPr>
-              <w:pBdr/>
-              <w:spacing w:before="20" w:line="240" w:lineRule="auto"/>
-              <w:ind w:right="-6" w:hanging="289" w:left="349"/>
-              <w:jc w:val="left"/>
-              <w:rPr>
-                <w:rFonts w:ascii="Times New Roman " w:hAnsi="Times New Roman " w:cs="Times New Roman "/>
-                <w:sz w:val="24"/>
-                <w:szCs w:val="24"/>
-              </w:rPr>
-            </w:pPr>
-            <w:r>
-              <w:rPr>
-                <w:rFonts w:ascii="Times New Roman " w:hAnsi="Times New Roman " w:eastAsia="Times New Roman " w:cs="Times New Roman "/>
-                <w:sz w:val="24"/>
-                <w:szCs w:val="24"/>
-              </w:rPr>
-              <w:t xml:space="preserve">1. Количество перестановок</w:t>
-            </w:r>
-            <w:r>
-              <w:rPr>
-                <w:rFonts w:ascii="Times New Roman " w:hAnsi="Times New Roman " w:cs="Times New Roman "/>
-                <w:sz w:val="24"/>
-                <w:szCs w:val="24"/>
-              </w:rPr>
-            </w:r>
-            <w:r>
-              <w:rPr>
-                <w:rFonts w:ascii="Times New Roman " w:hAnsi="Times New Roman " w:cs="Times New Roman "/>
-                <w:sz w:val="24"/>
-                <w:szCs w:val="24"/>
-              </w:rPr>
-            </w:r>
-          </w:p>
-          <w:p>
-            <w:pPr>
-              <w:pBdr/>
-              <w:spacing w:before="20" w:line="240" w:lineRule="auto"/>
-              <w:ind w:right="-6" w:hanging="289" w:left="349"/>
-              <w:jc w:val="left"/>
-              <w:rPr>
-                <w:rFonts w:ascii="Times New Roman " w:hAnsi="Times New Roman " w:cs="Times New Roman "/>
-                <w:sz w:val="24"/>
-                <w:szCs w:val="24"/>
-              </w:rPr>
-            </w:pPr>
-            <w:r>
-              <w:rPr>
-                <w:rFonts w:ascii="Times New Roman " w:hAnsi="Times New Roman " w:eastAsia="Times New Roman " w:cs="Times New Roman "/>
-                <w:sz w:val="24"/>
-                <w:szCs w:val="24"/>
-              </w:rPr>
-              <w:t xml:space="preserve">2. Минимальная длина самого короткого слова</w:t>
-            </w:r>
-            <w:r>
-              <w:rPr>
-                <w:rFonts w:ascii="Times New Roman " w:hAnsi="Times New Roman " w:cs="Times New Roman "/>
-                <w:sz w:val="24"/>
-                <w:szCs w:val="24"/>
-              </w:rPr>
-            </w:r>
-            <w:r>
-              <w:rPr>
-                <w:rFonts w:ascii="Times New Roman " w:hAnsi="Times New Roman " w:cs="Times New Roman "/>
-                <w:sz w:val="24"/>
-                <w:szCs w:val="24"/>
-              </w:rPr>
-            </w:r>
-          </w:p>
-        </w:tc>
-      </w:tr>
     </w:tbl>
     <w:p>
       <w:pPr>
@@ -6765,6 +6217,8 @@
         <w:jc w:val="center"/>
         <w:rPr>
           <w:rFonts w:ascii="Times New Roman " w:hAnsi="Times New Roman " w:cs="Times New Roman "/>
+          <w:b/>
+          <w:bCs/>
           <w:sz w:val="24"/>
           <w:szCs w:val="24"/>
         </w:rPr>
@@ -6772,6 +6226,8 @@
       <w:r>
         <w:rPr>
           <w:rFonts w:ascii="Times New Roman " w:hAnsi="Times New Roman " w:eastAsia="Times New Roman " w:cs="Times New Roman "/>
+          <w:b/>
+          <w:bCs/>
           <w:sz w:val="24"/>
           <w:szCs w:val="24"/>
         </w:rPr>
@@ -6780,6 +6236,8 @@
       <w:r>
         <w:rPr>
           <w:rFonts w:ascii="Times New Roman " w:hAnsi="Times New Roman " w:cs="Times New Roman "/>
+          <w:b/>
+          <w:bCs/>
           <w:sz w:val="24"/>
           <w:szCs w:val="24"/>
         </w:rPr>
@@ -6787,6 +6245,8 @@
       <w:r>
         <w:rPr>
           <w:rFonts w:ascii="Times New Roman " w:hAnsi="Times New Roman " w:cs="Times New Roman "/>
+          <w:b/>
+          <w:bCs/>
           <w:sz w:val="24"/>
           <w:szCs w:val="24"/>
         </w:rPr>
@@ -7082,6 +6542,27 @@
           <w:highlight w:val="none"/>
         </w:rPr>
       </w:r>
+    </w:p>
+    <w:p>
+      <w:pPr>
+        <w:pBdr/>
+        <w:shd w:val="nil"/>
+        <w:spacing/>
+        <w:ind/>
+        <w:rPr>
+          <w:rFonts w:ascii="Times New Roman " w:hAnsi="Times New Roman " w:cs="Times New Roman "/>
+          <w:sz w:val="24"/>
+          <w:szCs w:val="24"/>
+        </w:rPr>
+      </w:pPr>
+      <w:r>
+        <w:rPr>
+          <w:rFonts w:ascii="Times New Roman " w:hAnsi="Times New Roman " w:cs="Times New Roman "/>
+          <w:sz w:val="24"/>
+          <w:szCs w:val="24"/>
+        </w:rPr>
+        <w:br w:type="page" w:clear="all"/>
+      </w:r>
       <w:r>
         <w:rPr>
           <w:rFonts w:ascii="Times New Roman " w:hAnsi="Times New Roman " w:cs="Times New Roman "/>
@@ -7118,35 +6599,6 @@
           <w:highlight w:val="none"/>
         </w:rPr>
       </w:r>
-    </w:p>
-    <w:p>
-      <w:pPr>
-        <w:pBdr/>
-        <w:spacing w:line="240" w:lineRule="auto"/>
-        <w:ind w:right="-6"/>
-        <w:jc w:val="center"/>
-        <w:rPr>
-          <w:rFonts w:ascii="Times New Roman " w:hAnsi="Times New Roman " w:eastAsia="Times New Roman " w:cs="Times New Roman "/>
-          <w:sz w:val="24"/>
-          <w:szCs w:val="24"/>
-          <w:highlight w:val="none"/>
-        </w:rPr>
-      </w:pPr>
-      <w:r>
-        <w:rPr>
-          <w:rFonts w:ascii="Times New Roman " w:hAnsi="Times New Roman " w:eastAsia="Times New Roman " w:cs="Times New Roman "/>
-          <w:sz w:val="24"/>
-          <w:szCs w:val="24"/>
-        </w:rPr>
-        <w:t xml:space="preserve">6. Контрольные вопросы</w:t>
-      </w:r>
-      <w:r>
-        <w:rPr>
-          <w:rFonts w:ascii="Times New Roman " w:hAnsi="Times New Roman " w:cs="Times New Roman "/>
-          <w:sz w:val="24"/>
-          <w:szCs w:val="24"/>
-        </w:rPr>
-      </w:r>
       <w:r>
         <w:rPr>
           <w:rFonts w:ascii="Times New Roman " w:hAnsi="Times New Roman " w:cs="Times New Roman "/>
@@ -7158,14 +6610,103 @@
     <w:p>
       <w:pPr>
         <w:pBdr/>
-        <w:spacing w:before="120" w:line="240" w:lineRule="atLeast"/>
-        <w:ind w:right="-6" w:firstLine="567"/>
+        <w:spacing w:line="240" w:lineRule="auto"/>
+        <w:ind w:right="-6"/>
+        <w:jc w:val="center"/>
+        <w:rPr>
+          <w:rFonts w:ascii="Times New Roman " w:hAnsi="Times New Roman " w:eastAsia="Times New Roman " w:cs="Times New Roman "/>
+          <w:b/>
+          <w:bCs/>
+          <w:sz w:val="24"/>
+          <w:szCs w:val="24"/>
+          <w:highlight w:val="none"/>
+          <w:u w:val="single"/>
+        </w:rPr>
+      </w:pPr>
+      <w:r>
+        <w:rPr>
+          <w:rFonts w:ascii="Times New Roman " w:hAnsi="Times New Roman " w:eastAsia="Times New Roman " w:cs="Times New Roman "/>
+          <w:b/>
+          <w:bCs/>
+          <w:sz w:val="24"/>
+          <w:szCs w:val="24"/>
+          <w:u w:val="single"/>
+        </w:rPr>
+        <w:t xml:space="preserve">6. Контрольные вопросы</w:t>
+      </w:r>
+      <w:r>
         <w:rPr>
           <w:rFonts w:ascii="Times New Roman " w:hAnsi="Times New Roman " w:cs="Times New Roman "/>
           <w:b/>
           <w:bCs/>
           <w:sz w:val="24"/>
           <w:szCs w:val="24"/>
+          <w:u w:val="single"/>
+        </w:rPr>
+      </w:r>
+      <w:r>
+        <w:rPr>
+          <w:rFonts w:ascii="Times New Roman " w:hAnsi="Times New Roman " w:eastAsia="Times New Roman " w:cs="Times New Roman "/>
+          <w:b/>
+          <w:bCs/>
+          <w:sz w:val="24"/>
+          <w:szCs w:val="24"/>
+          <w:highlight w:val="none"/>
+          <w:u w:val="single"/>
+        </w:rPr>
+      </w:r>
+    </w:p>
+    <w:p>
+      <w:pPr>
+        <w:pBdr/>
+        <w:spacing w:line="240" w:lineRule="auto"/>
+        <w:ind w:right="-6"/>
+        <w:jc w:val="center"/>
+        <w:rPr>
+          <w:rFonts w:ascii="Times New Roman " w:hAnsi="Times New Roman " w:eastAsia="Times New Roman " w:cs="Times New Roman "/>
+          <w:b/>
+          <w:bCs/>
+          <w:sz w:val="24"/>
+          <w:szCs w:val="24"/>
+          <w:highlight w:val="none"/>
+          <w:u w:val="single"/>
+        </w:rPr>
+      </w:pPr>
+      <w:r>
+        <w:rPr>
+          <w:rFonts w:ascii="Times New Roman " w:hAnsi="Times New Roman " w:eastAsia="Times New Roman " w:cs="Times New Roman "/>
+          <w:b/>
+          <w:bCs/>
+          <w:sz w:val="24"/>
+          <w:szCs w:val="24"/>
+          <w:highlight w:val="none"/>
+          <w:u w:val="single"/>
+        </w:rPr>
+      </w:r>
+      <w:r>
+        <w:rPr>
+          <w:rFonts w:ascii="Times New Roman " w:hAnsi="Times New Roman " w:eastAsia="Times New Roman " w:cs="Times New Roman "/>
+          <w:b/>
+          <w:bCs/>
+          <w:sz w:val="24"/>
+          <w:szCs w:val="24"/>
+          <w:highlight w:val="none"/>
+          <w:u w:val="single"/>
+        </w:rPr>
+      </w:r>
+    </w:p>
+    <w:p>
+      <w:pPr>
+        <w:pBdr/>
+        <w:spacing w:before="120" w:line="240" w:lineRule="atLeast"/>
+        <w:ind w:right="-6" w:firstLine="567"/>
+        <w:rPr>
+          <w:rFonts w:ascii="Times New Roman " w:hAnsi="Times New Roman " w:eastAsia="Times New Roman " w:cs="Times New Roman "/>
+          <w:b/>
+          <w:bCs/>
+          <w:sz w:val="24"/>
+          <w:szCs w:val="24"/>
+          <w:highlight w:val="none"/>
         </w:rPr>
       </w:pPr>
       <w:r>
@@ -7200,14 +6741,542 @@
     <w:p>
       <w:pPr>
         <w:pBdr/>
+        <w:spacing w:before="120" w:line="240" w:lineRule="atLeast"/>
+        <w:ind w:right="-6" w:firstLine="0"/>
+        <w:rPr>
+          <w:rFonts w:ascii="Times New Roman " w:hAnsi="Times New Roman " w:eastAsia="Times New Roman " w:cs="Times New Roman "/>
+          <w:b w:val="0"/>
+          <w:bCs w:val="0"/>
+          <w:i w:val="0"/>
+          <w:sz w:val="24"/>
+          <w:szCs w:val="24"/>
+          <w:highlight w:val="none"/>
+        </w:rPr>
+      </w:pPr>
+      <w:r>
+        <w:rPr>
+          <w:rFonts w:ascii="Times New Roman " w:hAnsi="Times New Roman " w:eastAsia="Times New Roman " w:cs="Times New Roman "/>
+          <w:b w:val="0"/>
+          <w:bCs w:val="0"/>
+          <w:i w:val="0"/>
+          <w:iCs w:val="0"/>
+          <w:sz w:val="24"/>
+          <w:szCs w:val="24"/>
+          <w:highlight w:val="none"/>
+        </w:rPr>
+        <w:t xml:space="preserve">Хз че он ожидает в ответе на этот вопрос если честно поэтому навалю базы.</w:t>
+      </w:r>
+      <w:r>
+        <w:rPr>
+          <w:rFonts w:ascii="Times New Roman " w:hAnsi="Times New Roman " w:eastAsia="Times New Roman " w:cs="Times New Roman "/>
+          <w:b w:val="0"/>
+          <w:bCs w:val="0"/>
+          <w:i w:val="0"/>
+          <w:iCs w:val="0"/>
+          <w:sz w:val="24"/>
+          <w:szCs w:val="24"/>
+          <w:highlight w:val="none"/>
+        </w:rPr>
+      </w:r>
+    </w:p>
+    <w:p>
+      <w:pPr>
+        <w:pBdr/>
+        <w:spacing w:before="120" w:line="240" w:lineRule="atLeast"/>
+        <w:ind w:right="-6" w:firstLine="0"/>
+        <w:rPr>
+          <w:rFonts w:ascii="Times New Roman " w:hAnsi="Times New Roman " w:eastAsia="Times New Roman " w:cs="Times New Roman "/>
+          <w:b w:val="0"/>
+          <w:bCs/>
+          <w:i/>
+          <w:sz w:val="24"/>
+          <w:szCs w:val="24"/>
+          <w:highlight w:val="none"/>
+        </w:rPr>
+      </w:pPr>
+      <w:r>
+        <w:rPr>
+          <w:rFonts w:ascii="Times New Roman " w:hAnsi="Times New Roman " w:eastAsia="Times New Roman " w:cs="Times New Roman "/>
+          <w:b w:val="0"/>
+          <w:bCs w:val="0"/>
+          <w:i/>
+          <w:iCs/>
+          <w:sz w:val="24"/>
+          <w:szCs w:val="24"/>
+          <w:highlight w:val="none"/>
+        </w:rPr>
+        <w:t xml:space="preserve">int zaebalsya = 100;</w:t>
+      </w:r>
+      <w:r>
+        <w:rPr>
+          <w:rFonts w:ascii="Times New Roman " w:hAnsi="Times New Roman " w:eastAsia="Times New Roman " w:cs="Times New Roman "/>
+          <w:b w:val="0"/>
+          <w:bCs w:val="0"/>
+          <w:i/>
+          <w:iCs/>
+          <w:sz w:val="24"/>
+          <w:szCs w:val="24"/>
+          <w:highlight w:val="none"/>
+        </w:rPr>
+      </w:r>
+    </w:p>
+    <w:p>
+      <w:pPr>
+        <w:pBdr/>
+        <w:spacing w:before="120" w:line="240" w:lineRule="atLeast"/>
+        <w:ind w:right="-6" w:firstLine="0"/>
+        <w:rPr>
+          <w:rFonts w:ascii="Times New Roman " w:hAnsi="Times New Roman " w:eastAsia="Times New Roman " w:cs="Times New Roman "/>
+          <w:b w:val="0"/>
+          <w:bCs w:val="0"/>
+          <w:i w:val="0"/>
+          <w:sz w:val="24"/>
+          <w:szCs w:val="24"/>
+          <w:highlight w:val="none"/>
+        </w:rPr>
+      </w:pPr>
+      <w:r>
+        <w:rPr>
+          <w:rFonts w:ascii="Times New Roman " w:hAnsi="Times New Roman " w:eastAsia="Times New Roman " w:cs="Times New Roman "/>
+          <w:b w:val="0"/>
+          <w:bCs w:val="0"/>
+          <w:sz w:val="24"/>
+          <w:szCs w:val="24"/>
+          <w:highlight w:val="none"/>
+        </w:rPr>
+        <w:t xml:space="preserve">Объявление указателя (</w:t>
+      </w:r>
+      <w:r>
+        <w:rPr>
+          <w:rFonts w:ascii="Times New Roman " w:hAnsi="Times New Roman " w:eastAsia="Times New Roman " w:cs="Times New Roman "/>
+          <w:b w:val="0"/>
+          <w:bCs w:val="0"/>
+          <w:i w:val="0"/>
+          <w:iCs w:val="0"/>
+          <w:sz w:val="24"/>
+          <w:szCs w:val="24"/>
+          <w:highlight w:val="none"/>
+        </w:rPr>
+        <w:t xml:space="preserve">указатель – адрес на какое-то значение</w:t>
+      </w:r>
+      <w:r>
+        <w:rPr>
+          <w:rFonts w:ascii="Times New Roman " w:hAnsi="Times New Roman " w:eastAsia="Times New Roman " w:cs="Times New Roman "/>
+          <w:b w:val="0"/>
+          <w:bCs w:val="0"/>
+          <w:i w:val="0"/>
+          <w:sz w:val="24"/>
+          <w:szCs w:val="24"/>
+          <w:highlight w:val="none"/>
+        </w:rPr>
+      </w:r>
+      <w:r>
+        <w:rPr>
+          <w:rFonts w:ascii="Times New Roman " w:hAnsi="Times New Roman " w:eastAsia="Times New Roman " w:cs="Times New Roman "/>
+          <w:b w:val="0"/>
+          <w:bCs w:val="0"/>
+          <w:sz w:val="24"/>
+          <w:szCs w:val="24"/>
+          <w:highlight w:val="none"/>
+        </w:rPr>
+        <w:t xml:space="preserve">):</w:t>
+      </w:r>
+      <w:r>
+        <w:rPr>
+          <w:rFonts w:ascii="Times New Roman " w:hAnsi="Times New Roman " w:eastAsia="Times New Roman " w:cs="Times New Roman "/>
+          <w:b w:val="0"/>
+          <w:bCs/>
+          <w:i/>
+          <w:sz w:val="24"/>
+          <w:szCs w:val="24"/>
+          <w:highlight w:val="none"/>
+          <w:u w:val="none"/>
+        </w:rPr>
+      </w:r>
+      <w:r/>
+      <w:r>
+        <w:rPr>
+          <w:rFonts w:ascii="Times New Roman " w:hAnsi="Times New Roman " w:eastAsia="Times New Roman " w:cs="Times New Roman "/>
+          <w:b w:val="0"/>
+          <w:bCs w:val="0"/>
+          <w:i w:val="0"/>
+          <w:sz w:val="24"/>
+          <w:szCs w:val="24"/>
+          <w:highlight w:val="none"/>
+        </w:rPr>
+      </w:r>
+    </w:p>
+    <w:p>
+      <w:pPr>
+        <w:pBdr/>
+        <w:spacing w:before="120" w:line="240" w:lineRule="atLeast"/>
+        <w:ind w:right="-6" w:firstLine="0"/>
+        <w:rPr>
+          <w:rFonts w:ascii="Times New Roman " w:hAnsi="Times New Roman " w:eastAsia="Times New Roman " w:cs="Times New Roman "/>
+          <w:b w:val="0"/>
+          <w:bCs/>
+          <w:i/>
+          <w:sz w:val="24"/>
+          <w:szCs w:val="24"/>
+          <w:highlight w:val="none"/>
+          <w:u w:val="none"/>
+        </w:rPr>
+      </w:pPr>
+      <w:r>
+        <w:rPr>
+          <w:rFonts w:ascii="Times New Roman " w:hAnsi="Times New Roman " w:eastAsia="Times New Roman " w:cs="Times New Roman "/>
+          <w:b w:val="0"/>
+          <w:bCs w:val="0"/>
+          <w:sz w:val="24"/>
+          <w:szCs w:val="24"/>
+          <w:highlight w:val="none"/>
+        </w:rPr>
+      </w:r>
+      <w:r>
+        <w:rPr>
+          <w:rFonts w:ascii="Times New Roman " w:hAnsi="Times New Roman " w:eastAsia="Times New Roman " w:cs="Times New Roman "/>
+          <w:b w:val="0"/>
+          <w:bCs w:val="0"/>
+          <w:i/>
+          <w:iCs/>
+          <w:sz w:val="24"/>
+          <w:szCs w:val="24"/>
+          <w:highlight w:val="none"/>
+          <w:u w:val="none"/>
+        </w:rPr>
+        <w:t xml:space="preserve">int *ya = &amp;</w:t>
+      </w:r>
+      <w:r>
+        <w:rPr>
+          <w:rFonts w:ascii="Times New Roman " w:hAnsi="Times New Roman " w:eastAsia="Times New Roman " w:cs="Times New Roman "/>
+          <w:b w:val="0"/>
+          <w:bCs w:val="0"/>
+          <w:i/>
+          <w:iCs/>
+          <w:sz w:val="24"/>
+          <w:szCs w:val="24"/>
+          <w:highlight w:val="none"/>
+          <w:u w:val="none"/>
+        </w:rPr>
+        <w:t xml:space="preserve">zaebalsya</w:t>
+      </w:r>
+      <w:r>
+        <w:rPr>
+          <w:rFonts w:ascii="Times New Roman " w:hAnsi="Times New Roman " w:eastAsia="Times New Roman " w:cs="Times New Roman "/>
+          <w:b w:val="0"/>
+          <w:bCs w:val="0"/>
+          <w:i/>
+          <w:iCs/>
+          <w:sz w:val="24"/>
+          <w:szCs w:val="24"/>
+          <w:highlight w:val="none"/>
+          <w:u w:val="none"/>
+        </w:rPr>
+        <w:t xml:space="preserve">;</w:t>
+      </w:r>
+      <w:r>
+        <w:rPr>
+          <w:rFonts w:ascii="Times New Roman " w:hAnsi="Times New Roman " w:eastAsia="Times New Roman " w:cs="Times New Roman "/>
+          <w:b w:val="0"/>
+          <w:bCs/>
+          <w:i/>
+          <w:sz w:val="24"/>
+          <w:szCs w:val="24"/>
+          <w:highlight w:val="none"/>
+          <w:u w:val="none"/>
+        </w:rPr>
+      </w:r>
+    </w:p>
+    <w:p>
+      <w:pPr>
+        <w:pBdr/>
+        <w:spacing w:before="120" w:line="240" w:lineRule="atLeast"/>
+        <w:ind w:right="-6" w:firstLine="0"/>
+        <w:rPr>
+          <w:rFonts w:ascii="Times New Roman " w:hAnsi="Times New Roman " w:eastAsia="Times New Roman " w:cs="Times New Roman "/>
+          <w:b w:val="0"/>
+          <w:bCs w:val="0"/>
+          <w:i w:val="0"/>
+          <w:sz w:val="24"/>
+          <w:szCs w:val="24"/>
+          <w:highlight w:val="none"/>
+        </w:rPr>
+      </w:pPr>
+      <w:r>
+        <w:rPr>
+          <w:rFonts w:ascii="Times New Roman " w:hAnsi="Times New Roman " w:eastAsia="Times New Roman " w:cs="Times New Roman "/>
+          <w:b w:val="0"/>
+          <w:bCs w:val="0"/>
+          <w:i/>
+          <w:iCs/>
+          <w:sz w:val="24"/>
+          <w:szCs w:val="24"/>
+          <w:highlight w:val="none"/>
+          <w:u w:val="none"/>
+        </w:rPr>
+      </w:r>
+      <w:r>
+        <w:rPr>
+          <w:rFonts w:ascii="Times New Roman " w:hAnsi="Times New Roman " w:eastAsia="Times New Roman " w:cs="Times New Roman "/>
+          <w:b w:val="0"/>
+          <w:bCs w:val="0"/>
+          <w:i w:val="0"/>
+          <w:iCs w:val="0"/>
+          <w:sz w:val="24"/>
+          <w:szCs w:val="24"/>
+          <w:highlight w:val="none"/>
+        </w:rPr>
+        <w:t xml:space="preserve">Амперсанд – взятие адреса.</w:t>
+      </w:r>
+      <w:r>
+        <w:rPr>
+          <w:rFonts w:ascii="Times New Roman " w:hAnsi="Times New Roman " w:eastAsia="Times New Roman " w:cs="Times New Roman "/>
+          <w:b w:val="0"/>
+          <w:bCs/>
+          <w:i/>
+          <w:sz w:val="24"/>
+          <w:szCs w:val="24"/>
+          <w:highlight w:val="none"/>
+          <w:u w:val="none"/>
+        </w:rPr>
+      </w:r>
+      <w:r/>
+    </w:p>
+    <w:p>
+      <w:pPr>
+        <w:pBdr/>
+        <w:spacing w:before="120" w:line="240" w:lineRule="atLeast"/>
+        <w:ind w:right="-6" w:firstLine="0"/>
+        <w:rPr>
+          <w:rFonts w:ascii="Times New Roman " w:hAnsi="Times New Roman " w:eastAsia="Times New Roman " w:cs="Times New Roman "/>
+          <w:b w:val="0"/>
+          <w:bCs w:val="0"/>
+          <w:i w:val="0"/>
+          <w:sz w:val="24"/>
+          <w:szCs w:val="24"/>
+          <w:highlight w:val="none"/>
+        </w:rPr>
+      </w:pPr>
+      <w:r>
+        <w:rPr>
+          <w:rFonts w:ascii="Times New Roman " w:hAnsi="Times New Roman " w:eastAsia="Times New Roman " w:cs="Times New Roman "/>
+          <w:b w:val="0"/>
+          <w:bCs w:val="0"/>
+          <w:i w:val="0"/>
+          <w:iCs w:val="0"/>
+          <w:sz w:val="24"/>
+          <w:szCs w:val="24"/>
+          <w:highlight w:val="none"/>
+        </w:rPr>
+        <w:t xml:space="preserve">Чтобы получить значение по указателю – нужно его разыменовать:</w:t>
+      </w:r>
+      <w:r>
+        <w:rPr>
+          <w:rFonts w:ascii="Times New Roman " w:hAnsi="Times New Roman " w:eastAsia="Times New Roman " w:cs="Times New Roman "/>
+          <w:b w:val="0"/>
+          <w:bCs w:val="0"/>
+          <w:i w:val="0"/>
+          <w:sz w:val="24"/>
+          <w:szCs w:val="24"/>
+          <w:highlight w:val="none"/>
+        </w:rPr>
+      </w:r>
+      <w:r>
+        <w:rPr>
+          <w:rFonts w:ascii="Times New Roman " w:hAnsi="Times New Roman " w:eastAsia="Times New Roman " w:cs="Times New Roman "/>
+          <w:b w:val="0"/>
+          <w:bCs w:val="0"/>
+          <w:i w:val="0"/>
+          <w:sz w:val="24"/>
+          <w:szCs w:val="24"/>
+          <w:highlight w:val="none"/>
+        </w:rPr>
+      </w:r>
+    </w:p>
+    <w:p>
+      <w:pPr>
+        <w:pBdr/>
+        <w:spacing w:before="120" w:line="240" w:lineRule="atLeast"/>
+        <w:ind w:right="-6" w:firstLine="0"/>
+        <w:rPr>
+          <w:rFonts w:ascii="Times New Roman " w:hAnsi="Times New Roman " w:eastAsia="Times New Roman " w:cs="Times New Roman "/>
+          <w:b w:val="0"/>
+          <w:bCs/>
+          <w:i/>
+          <w:sz w:val="24"/>
+          <w:szCs w:val="24"/>
+          <w:highlight w:val="none"/>
+          <w:u w:val="none"/>
+        </w:rPr>
+      </w:pPr>
+      <w:r>
+        <w:rPr>
+          <w:rFonts w:ascii="Times New Roman " w:hAnsi="Times New Roman " w:eastAsia="Times New Roman " w:cs="Times New Roman "/>
+          <w:b w:val="0"/>
+          <w:bCs w:val="0"/>
+          <w:i/>
+          <w:iCs/>
+          <w:sz w:val="24"/>
+          <w:szCs w:val="24"/>
+          <w:highlight w:val="none"/>
+        </w:rPr>
+        <w:t xml:space="preserve">int realno = *ya; // realno == zaebalsya</w:t>
+      </w:r>
+      <w:r>
+        <w:rPr>
+          <w:rFonts w:ascii="Times New Roman " w:hAnsi="Times New Roman " w:eastAsia="Times New Roman " w:cs="Times New Roman "/>
+          <w:b w:val="0"/>
+          <w:bCs/>
+          <w:i/>
+          <w:sz w:val="24"/>
+          <w:szCs w:val="24"/>
+          <w:highlight w:val="none"/>
+          <w:u w:val="none"/>
+        </w:rPr>
+      </w:r>
+      <w:r>
+        <w:rPr>
+          <w:rFonts w:ascii="Times New Roman " w:hAnsi="Times New Roman " w:eastAsia="Times New Roman " w:cs="Times New Roman "/>
+          <w:b w:val="0"/>
+          <w:bCs/>
+          <w:i/>
+          <w:sz w:val="24"/>
+          <w:szCs w:val="24"/>
+          <w:highlight w:val="none"/>
+          <w:u w:val="none"/>
+        </w:rPr>
+      </w:r>
+      <w:r>
+        <w:rPr>
+          <w:rFonts w:ascii="Times New Roman " w:hAnsi="Times New Roman " w:eastAsia="Times New Roman " w:cs="Times New Roman "/>
+          <w:b w:val="0"/>
+          <w:bCs w:val="0"/>
+          <w:i w:val="0"/>
+          <w:iCs w:val="0"/>
+          <w:sz w:val="24"/>
+          <w:szCs w:val="24"/>
+          <w:highlight w:val="none"/>
+        </w:rPr>
+      </w:r>
+      <w:r>
+        <w:rPr>
+          <w:rFonts w:ascii="Times New Roman " w:hAnsi="Times New Roman " w:eastAsia="Times New Roman " w:cs="Times New Roman "/>
+          <w:b w:val="0"/>
+          <w:bCs w:val="0"/>
+          <w:i w:val="0"/>
+          <w:iCs w:val="0"/>
+          <w:sz w:val="24"/>
+          <w:szCs w:val="24"/>
+          <w:highlight w:val="none"/>
+        </w:rPr>
+      </w:r>
+      <w:r>
+        <w:rPr>
+          <w:rFonts w:ascii="Times New Roman " w:hAnsi="Times New Roman " w:eastAsia="Times New Roman " w:cs="Times New Roman "/>
+          <w:b w:val="0"/>
+          <w:bCs/>
+          <w:i/>
+          <w:sz w:val="24"/>
+          <w:szCs w:val="24"/>
+          <w:highlight w:val="none"/>
+          <w:u w:val="none"/>
+        </w:rPr>
+      </w:r>
+    </w:p>
+    <w:p>
+      <w:pPr>
+        <w:pBdr/>
+        <w:spacing w:before="120" w:line="240" w:lineRule="atLeast"/>
+        <w:ind w:right="-6" w:firstLine="0"/>
+        <w:rPr>
+          <w:rFonts w:ascii="Times New Roman " w:hAnsi="Times New Roman " w:eastAsia="Times New Roman " w:cs="Times New Roman "/>
+          <w:b w:val="0"/>
+          <w:bCs w:val="0"/>
+          <w:i w:val="0"/>
+          <w:sz w:val="24"/>
+          <w:szCs w:val="24"/>
+          <w:highlight w:val="none"/>
+        </w:rPr>
+      </w:pPr>
+      <w:r>
+        <w:rPr>
+          <w:rFonts w:ascii="Times New Roman " w:hAnsi="Times New Roman " w:eastAsia="Times New Roman " w:cs="Times New Roman "/>
+          <w:b w:val="0"/>
+          <w:bCs w:val="0"/>
+          <w:i w:val="0"/>
+          <w:iCs w:val="0"/>
+          <w:sz w:val="24"/>
+          <w:szCs w:val="24"/>
+          <w:highlight w:val="none"/>
+        </w:rPr>
+        <w:t xml:space="preserve">Указатель может указывать на указатель на указатель на указатель...</w:t>
+      </w:r>
+      <w:r>
+        <w:rPr>
+          <w:rFonts w:ascii="Times New Roman " w:hAnsi="Times New Roman " w:eastAsia="Times New Roman " w:cs="Times New Roman "/>
+          <w:b w:val="0"/>
+          <w:bCs w:val="0"/>
+          <w:i w:val="0"/>
+          <w:iCs w:val="0"/>
+          <w:sz w:val="24"/>
+          <w:szCs w:val="24"/>
+          <w:highlight w:val="none"/>
+        </w:rPr>
+      </w:r>
+    </w:p>
+    <w:p>
+      <w:pPr>
+        <w:pBdr/>
+        <w:spacing w:before="120" w:line="240" w:lineRule="atLeast"/>
+        <w:ind w:right="-6" w:firstLine="0"/>
+        <w:rPr>
+          <w:rFonts w:ascii="Times New Roman " w:hAnsi="Times New Roman " w:eastAsia="Times New Roman " w:cs="Times New Roman "/>
+          <w:b w:val="0"/>
+          <w:bCs w:val="0"/>
+          <w:i w:val="0"/>
+          <w:sz w:val="24"/>
+          <w:szCs w:val="24"/>
+          <w:highlight w:val="none"/>
+        </w:rPr>
+      </w:pPr>
+      <w:r>
+        <w:rPr>
+          <w:rFonts w:ascii="Times New Roman " w:hAnsi="Times New Roman " w:eastAsia="Times New Roman " w:cs="Times New Roman "/>
+          <w:b w:val="0"/>
+          <w:bCs w:val="0"/>
+          <w:i w:val="0"/>
+          <w:iCs w:val="0"/>
+          <w:sz w:val="24"/>
+          <w:szCs w:val="24"/>
+          <w:highlight w:val="none"/>
+        </w:rPr>
+        <w:t xml:space="preserve">Неинициализированный указатель может указывать на случайный адрес!</w:t>
+      </w:r>
+      <w:r>
+        <w:rPr>
+          <w:rFonts w:ascii="Times New Roman " w:hAnsi="Times New Roman " w:eastAsia="Times New Roman " w:cs="Times New Roman "/>
+          <w:b w:val="0"/>
+          <w:bCs w:val="0"/>
+          <w:i w:val="0"/>
+          <w:iCs w:val="0"/>
+          <w:sz w:val="24"/>
+          <w:szCs w:val="24"/>
+          <w:highlight w:val="none"/>
+        </w:rPr>
+      </w:r>
+    </w:p>
+    <w:p>
+      <w:pPr>
+        <w:pBdr/>
         <w:spacing w:line="240" w:lineRule="atLeast"/>
         <w:ind w:right="-6" w:firstLine="567"/>
         <w:rPr>
-          <w:rFonts w:ascii="Times New Roman " w:hAnsi="Times New Roman " w:cs="Times New Roman "/>
+          <w:rFonts w:ascii="Times New Roman " w:hAnsi="Times New Roman " w:eastAsia="Times New Roman " w:cs="Times New Roman "/>
           <w:b/>
           <w:bCs/>
           <w:sz w:val="24"/>
           <w:szCs w:val="24"/>
+          <w:highlight w:val="none"/>
         </w:rPr>
       </w:pPr>
       <w:r>
@@ -7243,13 +7312,619 @@
       <w:pPr>
         <w:pBdr/>
         <w:spacing w:line="240" w:lineRule="atLeast"/>
-        <w:ind w:right="-6" w:firstLine="567"/>
+        <w:ind w:right="-6" w:firstLine="0"/>
         <w:rPr>
-          <w:rFonts w:ascii="Times New Roman " w:hAnsi="Times New Roman " w:cs="Times New Roman "/>
+          <w:rFonts w:ascii="Times New Roman " w:hAnsi="Times New Roman " w:eastAsia="Times New Roman " w:cs="Times New Roman "/>
+          <w:b w:val="0"/>
+          <w:bCs w:val="0"/>
+          <w:sz w:val="24"/>
+          <w:szCs w:val="24"/>
+          <w:highlight w:val="none"/>
+        </w:rPr>
+      </w:pPr>
+      <w:r>
+        <w:rPr>
+          <w:rFonts w:ascii="Times New Roman " w:hAnsi="Times New Roman " w:eastAsia="Times New Roman " w:cs="Times New Roman "/>
+          <w:b w:val="0"/>
+          <w:bCs w:val="0"/>
+          <w:sz w:val="24"/>
+          <w:szCs w:val="24"/>
+          <w:highlight w:val="none"/>
+        </w:rPr>
+        <w:t xml:space="preserve">Имя массива без индекса является указателем на его первый элемент (под нулевым индексом).</w:t>
+      </w:r>
+      <w:r>
+        <w:rPr>
+          <w:rFonts w:ascii="Times New Roman " w:hAnsi="Times New Roman " w:eastAsia="Times New Roman " w:cs="Times New Roman "/>
+          <w:b w:val="0"/>
+          <w:bCs w:val="0"/>
+          <w:sz w:val="24"/>
+          <w:szCs w:val="24"/>
+          <w:highlight w:val="none"/>
+        </w:rPr>
+      </w:r>
+    </w:p>
+    <w:p>
+      <w:pPr>
+        <w:pBdr/>
+        <w:spacing w:line="240" w:lineRule="atLeast"/>
+        <w:ind w:right="-6" w:firstLine="0"/>
+        <w:rPr>
+          <w:rFonts w:ascii="Times New Roman " w:hAnsi="Times New Roman " w:eastAsia="Times New Roman " w:cs="Times New Roman "/>
+          <w:b w:val="0"/>
+          <w:bCs w:val="0"/>
+          <w:sz w:val="24"/>
+          <w:szCs w:val="24"/>
+          <w:highlight w:val="none"/>
+        </w:rPr>
+      </w:pPr>
+      <w:r>
+        <w:rPr>
+          <w:rFonts w:ascii="Times New Roman " w:hAnsi="Times New Roman " w:eastAsia="Times New Roman " w:cs="Times New Roman "/>
+          <w:b w:val="0"/>
+          <w:bCs w:val="0"/>
+          <w:sz w:val="24"/>
+          <w:szCs w:val="24"/>
+          <w:highlight w:val="none"/>
+        </w:rPr>
+        <w:t xml:space="preserve">В связи с этим возможен такой сатанизм, как адресная арифметика:</w:t>
+      </w:r>
+      <w:r>
+        <w:rPr>
+          <w:rFonts w:ascii="Times New Roman " w:hAnsi="Times New Roman " w:eastAsia="Times New Roman " w:cs="Times New Roman "/>
+          <w:b w:val="0"/>
+          <w:bCs w:val="0"/>
+          <w:sz w:val="24"/>
+          <w:szCs w:val="24"/>
+          <w:highlight w:val="none"/>
+        </w:rPr>
+      </w:r>
+    </w:p>
+    <w:p>
+      <w:pPr>
+        <w:pBdr/>
+        <w:spacing w:line="240" w:lineRule="atLeast"/>
+        <w:ind w:right="-6" w:firstLine="0"/>
+        <w:rPr/>
+      </w:pPr>
+      <w:r>
+        <w:rPr>
+          <w:rFonts w:ascii="Times New Roman " w:hAnsi="Times New Roman " w:eastAsia="Times New Roman " w:cs="Times New Roman "/>
+          <w:b w:val="0"/>
+          <w:bCs w:val="0"/>
+          <w:i/>
+          <w:iCs/>
+          <w:sz w:val="24"/>
+          <w:szCs w:val="24"/>
+          <w:highlight w:val="none"/>
+        </w:rPr>
+        <w:t xml:space="preserve">int arr[5] = {1, 2, 3, 4, 5};</w:t>
+      </w:r>
+      <w:r/>
+    </w:p>
+    <w:p>
+      <w:pPr>
+        <w:pBdr/>
+        <w:spacing w:line="240" w:lineRule="atLeast"/>
+        <w:ind w:right="-6" w:firstLine="0"/>
+        <w:rPr/>
+      </w:pPr>
+      <w:r>
+        <w:rPr>
+          <w:rFonts w:ascii="Times New Roman " w:hAnsi="Times New Roman " w:eastAsia="Times New Roman " w:cs="Times New Roman "/>
+          <w:b w:val="0"/>
+          <w:bCs w:val="0"/>
+          <w:i/>
+          <w:iCs/>
+          <w:sz w:val="24"/>
+          <w:szCs w:val="24"/>
+          <w:highlight w:val="none"/>
+        </w:rPr>
+        <w:t xml:space="preserve">int *ptr = arr;</w:t>
+      </w:r>
+      <w:r/>
+      <w:r>
+        <w:rPr>
+          <w:rFonts w:ascii="Times New Roman " w:hAnsi="Times New Roman " w:eastAsia="Times New Roman " w:cs="Times New Roman "/>
+          <w:b w:val="0"/>
+          <w:bCs w:val="0"/>
+          <w:i/>
+          <w:iCs/>
+          <w:sz w:val="24"/>
+          <w:szCs w:val="24"/>
+          <w:highlight w:val="none"/>
+        </w:rPr>
+      </w:r>
+      <w:r/>
+      <w:r>
+        <w:rPr>
+          <w:rFonts w:ascii="Times New Roman " w:hAnsi="Times New Roman " w:eastAsia="Times New Roman " w:cs="Times New Roman "/>
+          <w:b w:val="0"/>
+          <w:bCs w:val="0"/>
+          <w:i/>
+          <w:iCs/>
+          <w:sz w:val="24"/>
+          <w:szCs w:val="24"/>
+          <w:highlight w:val="none"/>
+        </w:rPr>
+      </w:r>
+    </w:p>
+    <w:p>
+      <w:pPr>
+        <w:pBdr/>
+        <w:spacing w:line="240" w:lineRule="atLeast"/>
+        <w:ind w:right="-6" w:firstLine="0"/>
+        <w:rPr/>
+      </w:pPr>
+      <w:r>
+        <w:rPr>
+          <w:rFonts w:ascii="Times New Roman " w:hAnsi="Times New Roman " w:eastAsia="Times New Roman " w:cs="Times New Roman "/>
+          <w:b w:val="0"/>
+          <w:bCs w:val="0"/>
+          <w:i/>
+          <w:iCs/>
+          <w:sz w:val="24"/>
+          <w:szCs w:val="24"/>
+          <w:highlight w:val="none"/>
+        </w:rPr>
+        <w:t xml:space="preserve">printf("%d\n", *ptr);  // 1 (первый элемент массива)</w:t>
+      </w:r>
+      <w:r/>
+    </w:p>
+    <w:p>
+      <w:pPr>
+        <w:pBdr/>
+        <w:spacing w:line="240" w:lineRule="atLeast"/>
+        <w:ind w:right="-6" w:firstLine="0"/>
+        <w:rPr>
+          <w:rFonts w:ascii="Times New Roman " w:hAnsi="Times New Roman " w:eastAsia="Times New Roman " w:cs="Times New Roman "/>
+          <w:b w:val="0"/>
+          <w:bCs/>
+          <w:i/>
+          <w:sz w:val="24"/>
+          <w:szCs w:val="24"/>
+          <w:highlight w:val="none"/>
+        </w:rPr>
+      </w:pPr>
+      <w:r>
+        <w:rPr>
+          <w:rFonts w:ascii="Times New Roman " w:hAnsi="Times New Roman " w:eastAsia="Times New Roman " w:cs="Times New Roman "/>
+          <w:b w:val="0"/>
+          <w:bCs w:val="0"/>
+          <w:i/>
+          <w:iCs/>
+          <w:sz w:val="24"/>
+          <w:szCs w:val="24"/>
+          <w:highlight w:val="none"/>
+        </w:rPr>
+        <w:t xml:space="preserve">printf("%d\n", *(ptr + 1));  // 2 (второй элемент массива)</w:t>
+      </w:r>
+      <w:r>
+        <w:rPr>
+          <w:rFonts w:ascii="Times New Roman " w:hAnsi="Times New Roman " w:eastAsia="Times New Roman " w:cs="Times New Roman "/>
+          <w:b w:val="0"/>
+          <w:bCs w:val="0"/>
+          <w:i/>
+          <w:iCs/>
+          <w:sz w:val="24"/>
+          <w:szCs w:val="24"/>
+          <w:highlight w:val="none"/>
+        </w:rPr>
+      </w:r>
+      <w:r>
+        <w:rPr>
+          <w:rFonts w:ascii="Times New Roman " w:hAnsi="Times New Roman " w:eastAsia="Times New Roman " w:cs="Times New Roman "/>
+          <w:b w:val="0"/>
+          <w:bCs w:val="0"/>
+          <w:i/>
+          <w:iCs/>
+          <w:sz w:val="24"/>
+          <w:szCs w:val="24"/>
+          <w:highlight w:val="none"/>
+        </w:rPr>
+      </w:r>
+    </w:p>
+    <w:p>
+      <w:pPr>
+        <w:pBdr/>
+        <w:spacing w:line="240" w:lineRule="atLeast"/>
+        <w:ind w:right="-6" w:firstLine="0"/>
+        <w:rPr>
+          <w:rFonts w:ascii="Times New Roman " w:hAnsi="Times New Roman " w:eastAsia="Times New Roman " w:cs="Times New Roman "/>
+          <w:b w:val="0"/>
+          <w:bCs w:val="0"/>
+          <w:i w:val="0"/>
+          <w:sz w:val="24"/>
+          <w:szCs w:val="24"/>
+          <w:highlight w:val="none"/>
+        </w:rPr>
+      </w:pPr>
+      <w:r>
+        <w:rPr>
+          <w:rFonts w:ascii="Times New Roman " w:hAnsi="Times New Roman " w:eastAsia="Times New Roman " w:cs="Times New Roman "/>
+          <w:b w:val="0"/>
+          <w:bCs/>
+          <w:i w:val="0"/>
+          <w:iCs w:val="0"/>
+          <w:sz w:val="24"/>
+          <w:szCs w:val="24"/>
+          <w:highlight w:val="none"/>
+        </w:rPr>
+        <w:t xml:space="preserve">Их можно и вычитать но это хуйня бесполезная по-моему</w:t>
+      </w:r>
+      <w:r>
+        <w:rPr>
+          <w:rFonts w:ascii="Times New Roman " w:hAnsi="Times New Roman " w:eastAsia="Times New Roman " w:cs="Times New Roman "/>
+          <w:b w:val="0"/>
+          <w:bCs/>
+          <w:i w:val="0"/>
+          <w:iCs w:val="0"/>
+          <w:sz w:val="24"/>
+          <w:szCs w:val="24"/>
+          <w:highlight w:val="none"/>
+        </w:rPr>
+      </w:r>
+    </w:p>
+    <w:p>
+      <w:pPr>
+        <w:pBdr/>
+        <w:spacing w:line="240" w:lineRule="atLeast"/>
+        <w:ind w:right="-6" w:firstLine="0"/>
+        <w:rPr>
+          <w:rFonts w:ascii="Times New Roman" w:hAnsi="Times New Roman" w:eastAsia="Times New Roman" w:cs="Times New Roman"/>
+          <w:bCs/>
+          <w:i/>
+          <w:color w:val="000000"/>
+          <w:sz w:val="20"/>
+          <w:szCs w:val="20"/>
+        </w:rPr>
+      </w:pPr>
+      <w:r>
+        <w:rPr>
+          <w:rFonts w:ascii="Times New Roman" w:hAnsi="Times New Roman" w:eastAsia="Times New Roman" w:cs="Times New Roman"/>
+          <w:i/>
+          <w:iCs/>
+          <w:color w:val="000000"/>
+          <w:sz w:val="20"/>
+          <w:highlight w:val="none"/>
+        </w:rPr>
+        <w:t xml:space="preserve">#include &lt;stddef.h&gt;</w:t>
+      </w:r>
+      <w:r>
+        <w:rPr>
+          <w:rFonts w:ascii="Times New Roman" w:hAnsi="Times New Roman" w:eastAsia="Times New Roman" w:cs="Times New Roman"/>
+          <w:i/>
+          <w:iCs/>
+          <w:color w:val="000000"/>
+          <w:sz w:val="20"/>
+          <w:highlight w:val="none"/>
+        </w:rPr>
+      </w:r>
+    </w:p>
+    <w:p>
+      <w:pPr>
+        <w:pBdr/>
+        <w:spacing w:line="240" w:lineRule="atLeast"/>
+        <w:ind w:right="-6" w:firstLine="0"/>
+        <w:rPr>
+          <w:rFonts w:ascii="Times New Roman" w:hAnsi="Times New Roman" w:eastAsia="Times New Roman" w:cs="Times New Roman"/>
+          <w:bCs/>
+          <w:i/>
+          <w:color w:val="000000"/>
+          <w:sz w:val="20"/>
+          <w:szCs w:val="20"/>
+          <w:highlight w:val="none"/>
+        </w:rPr>
+      </w:pPr>
+      <w:r>
+        <w:rPr>
+          <w:rFonts w:ascii="Times New Roman" w:hAnsi="Times New Roman" w:eastAsia="Times New Roman" w:cs="Times New Roman"/>
+          <w:b w:val="0"/>
+          <w:bCs w:val="0"/>
+          <w:i/>
+          <w:iCs/>
+          <w:sz w:val="24"/>
+          <w:szCs w:val="24"/>
+          <w:highlight w:val="none"/>
+        </w:rPr>
+      </w:r>
+      <w:r>
+        <w:rPr>
+          <w:rFonts w:ascii="Times New Roman" w:hAnsi="Times New Roman" w:eastAsia="Times New Roman" w:cs="Times New Roman"/>
+          <w:i/>
+          <w:iCs/>
+          <w:color w:val="000000"/>
+          <w:sz w:val="20"/>
+        </w:rPr>
+        <w:t xml:space="preserve">int arr[5] = {1, 2, 3, 4, 5};</w:t>
+      </w:r>
+      <w:r>
+        <w:rPr>
+          <w:rFonts w:ascii="Times New Roman" w:hAnsi="Times New Roman" w:cs="Times New Roman"/>
+          <w:b w:val="0"/>
+          <w:bCs/>
+          <w:i/>
+          <w:iCs/>
+          <w:sz w:val="24"/>
+          <w:szCs w:val="24"/>
+          <w:highlight w:val="none"/>
+        </w:rPr>
+      </w:r>
+    </w:p>
+    <w:p>
+      <w:pPr>
+        <w:pBdr/>
+        <w:spacing w:line="240" w:lineRule="atLeast"/>
+        <w:ind w:right="-6" w:firstLine="0"/>
+        <w:rPr>
+          <w:rFonts w:ascii="Times New Roman" w:hAnsi="Times New Roman" w:eastAsia="Times New Roman" w:cs="Times New Roman"/>
+          <w:bCs/>
+          <w:i/>
+          <w:color w:val="000000"/>
+          <w:sz w:val="20"/>
+          <w:szCs w:val="20"/>
+        </w:rPr>
+      </w:pPr>
+      <w:r>
+        <w:rPr>
+          <w:rFonts w:ascii="Times New Roman" w:hAnsi="Times New Roman" w:eastAsia="Times New Roman" w:cs="Times New Roman"/>
+          <w:i/>
+          <w:iCs/>
+          <w:color w:val="000000"/>
+          <w:sz w:val="20"/>
+        </w:rPr>
+        <w:t xml:space="preserve">int *ptr1 = &amp;arr[1];</w:t>
+      </w:r>
+      <w:r>
+        <w:rPr>
+          <w:rFonts w:ascii="Times New Roman" w:hAnsi="Times New Roman" w:cs="Times New Roman"/>
+          <w:b w:val="0"/>
+          <w:bCs/>
+          <w:i/>
+          <w:iCs/>
+          <w:sz w:val="24"/>
+          <w:szCs w:val="24"/>
+          <w:highlight w:val="none"/>
+        </w:rPr>
+      </w:r>
+    </w:p>
+    <w:p>
+      <w:pPr>
+        <w:pBdr/>
+        <w:spacing w:line="240" w:lineRule="atLeast"/>
+        <w:ind w:right="-6" w:firstLine="0"/>
+        <w:rPr>
+          <w:rFonts w:ascii="Times New Roman" w:hAnsi="Times New Roman" w:eastAsia="Times New Roman" w:cs="Times New Roman"/>
+          <w:bCs/>
+          <w:i/>
+          <w:color w:val="000000"/>
+          <w:sz w:val="20"/>
+          <w:szCs w:val="20"/>
+        </w:rPr>
+      </w:pPr>
+      <w:r>
+        <w:rPr>
+          <w:rFonts w:ascii="Times New Roman" w:hAnsi="Times New Roman" w:eastAsia="Times New Roman" w:cs="Times New Roman"/>
+          <w:i/>
+          <w:iCs/>
+          <w:color w:val="000000"/>
+          <w:sz w:val="20"/>
+        </w:rPr>
+        <w:t xml:space="preserve">int *ptr2 = &amp;arr[3];</w:t>
+      </w:r>
+      <w:r>
+        <w:rPr>
+          <w:rFonts w:ascii="Times New Roman" w:hAnsi="Times New Roman" w:cs="Times New Roman"/>
+          <w:b w:val="0"/>
+          <w:bCs/>
+          <w:i/>
+          <w:iCs/>
+          <w:sz w:val="24"/>
+          <w:szCs w:val="24"/>
+          <w:highlight w:val="none"/>
+        </w:rPr>
+      </w:r>
+    </w:p>
+    <w:p>
+      <w:pPr>
+        <w:pBdr/>
+        <w:spacing w:line="240" w:lineRule="atLeast"/>
+        <w:ind w:right="-6" w:firstLine="0"/>
+        <w:rPr>
+          <w:rFonts w:ascii="Times New Roman" w:hAnsi="Times New Roman" w:eastAsia="Times New Roman" w:cs="Times New Roman"/>
+          <w:bCs/>
+          <w:i/>
+          <w:color w:val="000000"/>
+          <w:sz w:val="20"/>
+          <w:szCs w:val="20"/>
+        </w:rPr>
+      </w:pPr>
+      <w:r>
+        <w:rPr>
+          <w:rFonts w:ascii="Times New Roman" w:hAnsi="Times New Roman" w:eastAsia="Times New Roman" w:cs="Times New Roman"/>
+          <w:i/>
+          <w:iCs/>
+          <w:color w:val="000000"/>
+          <w:sz w:val="20"/>
+        </w:rPr>
+        <w:t xml:space="preserve">ptrdiff_t diff = ptr2 - ptr1;</w:t>
+      </w:r>
+      <w:r>
+        <w:rPr>
+          <w:rFonts w:ascii="Times New Roman" w:hAnsi="Times New Roman" w:cs="Times New Roman"/>
+          <w:b w:val="0"/>
+          <w:bCs/>
+          <w:i/>
+          <w:iCs/>
+          <w:sz w:val="24"/>
+          <w:szCs w:val="24"/>
+          <w:highlight w:val="none"/>
+        </w:rPr>
+      </w:r>
+    </w:p>
+    <w:p>
+      <w:pPr>
+        <w:pBdr/>
+        <w:spacing w:line="240" w:lineRule="atLeast"/>
+        <w:ind w:right="-6" w:firstLine="0"/>
+        <w:rPr>
+          <w:rFonts w:ascii="Times New Roman" w:hAnsi="Times New Roman" w:cs="Times New Roman"/>
+          <w:b w:val="0"/>
+          <w:bCs/>
+          <w:i/>
+          <w:sz w:val="24"/>
+          <w:szCs w:val="24"/>
+          <w:highlight w:val="none"/>
+        </w:rPr>
+      </w:pPr>
+      <w:r>
+        <w:rPr>
+          <w:rFonts w:ascii="Times New Roman" w:hAnsi="Times New Roman" w:eastAsia="Times New Roman" w:cs="Times New Roman"/>
+          <w:i/>
+          <w:iCs/>
+          <w:color w:val="000000"/>
+          <w:sz w:val="20"/>
+        </w:rPr>
+        <w:t xml:space="preserve">printf("%td\n", diff);  // 2 (разница между индексами элементов на ктр указывают ptr1 и ptr2)</w:t>
+      </w:r>
+      <w:r>
+        <w:rPr>
+          <w:i/>
+          <w:iCs/>
+        </w:rPr>
+      </w:r>
+      <w:r>
+        <w:rPr>
+          <w:i/>
+          <w:iCs/>
+        </w:rPr>
+      </w:r>
+    </w:p>
+    <w:p>
+      <w:pPr>
+        <w:pBdr/>
+        <w:spacing w:line="240" w:lineRule="atLeast"/>
+        <w:ind w:right="-6" w:firstLine="0"/>
+        <w:rPr>
+          <w:rFonts w:ascii="Times New Roman " w:hAnsi="Times New Roman " w:eastAsia="Times New Roman " w:cs="Times New Roman "/>
+          <w:b w:val="0"/>
+          <w:bCs w:val="0"/>
+          <w:i w:val="0"/>
+          <w:sz w:val="24"/>
+          <w:szCs w:val="24"/>
+          <w:highlight w:val="none"/>
+        </w:rPr>
+      </w:pPr>
+      <w:r>
+        <w:rPr>
+          <w:rFonts w:ascii="Times New Roman " w:hAnsi="Times New Roman " w:eastAsia="Times New Roman " w:cs="Times New Roman "/>
+          <w:b w:val="0"/>
+          <w:bCs w:val="0"/>
+          <w:i w:val="0"/>
+          <w:iCs w:val="0"/>
+          <w:sz w:val="24"/>
+          <w:szCs w:val="24"/>
+          <w:highlight w:val="none"/>
+        </w:rPr>
+        <w:t xml:space="preserve">Массивы передаются в функцию по указателю на первый элемент.</w:t>
+      </w:r>
+      <w:r>
+        <w:rPr>
+          <w:rFonts w:ascii="Times New Roman " w:hAnsi="Times New Roman " w:eastAsia="Times New Roman " w:cs="Times New Roman "/>
+          <w:b w:val="0"/>
+          <w:bCs w:val="0"/>
+          <w:i w:val="0"/>
+          <w:iCs w:val="0"/>
+          <w:sz w:val="24"/>
+          <w:szCs w:val="24"/>
+          <w:highlight w:val="none"/>
+        </w:rPr>
+      </w:r>
+      <w:r>
+        <w:rPr>
+          <w:rFonts w:ascii="Times New Roman " w:hAnsi="Times New Roman " w:eastAsia="Times New Roman " w:cs="Times New Roman "/>
+          <w:b w:val="0"/>
+          <w:bCs w:val="0"/>
+          <w:i/>
+          <w:iCs/>
+          <w:sz w:val="24"/>
+          <w:szCs w:val="24"/>
+          <w:highlight w:val="none"/>
+        </w:rPr>
+      </w:r>
+      <w:r>
+        <w:rPr>
+          <w:rFonts w:ascii="Times New Roman " w:hAnsi="Times New Roman " w:eastAsia="Times New Roman " w:cs="Times New Roman "/>
+          <w:b w:val="0"/>
+          <w:bCs w:val="0"/>
+          <w:i/>
+          <w:iCs/>
+          <w:sz w:val="24"/>
+          <w:szCs w:val="24"/>
+          <w:highlight w:val="none"/>
+        </w:rPr>
+      </w:r>
+      <w:r>
+        <w:rPr>
+          <w:rFonts w:ascii="Times New Roman " w:hAnsi="Times New Roman " w:eastAsia="Times New Roman " w:cs="Times New Roman "/>
+          <w:b w:val="0"/>
+          <w:bCs w:val="0"/>
+          <w:i w:val="0"/>
+          <w:sz w:val="24"/>
+          <w:szCs w:val="24"/>
+          <w:highlight w:val="none"/>
+        </w:rPr>
+      </w:r>
+    </w:p>
+    <w:p>
+      <w:pPr>
+        <w:pBdr/>
+        <w:shd w:val="nil"/>
+        <w:spacing/>
+        <w:ind/>
+        <w:rPr>
+          <w:rFonts w:ascii="Times New Roman " w:hAnsi="Times New Roman " w:eastAsia="Times New Roman " w:cs="Times New Roman "/>
           <w:b/>
           <w:bCs/>
           <w:sz w:val="24"/>
           <w:szCs w:val="24"/>
+          <w:highlight w:val="none"/>
+        </w:rPr>
+      </w:pPr>
+      <w:r>
+        <w:rPr>
+          <w:rFonts w:ascii="Times New Roman " w:hAnsi="Times New Roman " w:eastAsia="Times New Roman " w:cs="Times New Roman "/>
+          <w:b/>
+          <w:bCs/>
+          <w:sz w:val="24"/>
+          <w:szCs w:val="24"/>
+          <w:highlight w:val="none"/>
+        </w:rPr>
+        <w:br w:type="page" w:clear="all"/>
+      </w:r>
+      <w:r>
+        <w:rPr>
+          <w:rFonts w:ascii="Times New Roman " w:hAnsi="Times New Roman " w:eastAsia="Times New Roman " w:cs="Times New Roman "/>
+          <w:b/>
+          <w:bCs/>
+          <w:sz w:val="24"/>
+          <w:szCs w:val="24"/>
+          <w:highlight w:val="none"/>
+        </w:rPr>
+      </w:r>
+    </w:p>
+    <w:p>
+      <w:pPr>
+        <w:pBdr/>
+        <w:spacing w:line="240" w:lineRule="atLeast"/>
+        <w:ind w:right="-6" w:firstLine="567"/>
+        <w:rPr>
+          <w:rFonts w:ascii="Times New Roman " w:hAnsi="Times New Roman " w:eastAsia="Times New Roman " w:cs="Times New Roman "/>
+          <w:b/>
+          <w:bCs/>
+          <w:sz w:val="24"/>
+          <w:szCs w:val="24"/>
+          <w:highlight w:val="none"/>
         </w:rPr>
       </w:pPr>
       <w:r>
@@ -7285,13 +7960,121 @@
       <w:pPr>
         <w:pBdr/>
         <w:spacing w:line="240" w:lineRule="atLeast"/>
+        <w:ind w:right="-6" w:firstLine="0"/>
+        <w:rPr>
+          <w:rFonts w:ascii="Times New Roman " w:hAnsi="Times New Roman " w:eastAsia="Times New Roman " w:cs="Times New Roman "/>
+          <w:b w:val="0"/>
+          <w:bCs w:val="0"/>
+          <w:sz w:val="24"/>
+          <w:szCs w:val="24"/>
+          <w:highlight w:val="none"/>
+        </w:rPr>
+      </w:pPr>
+      <w:r>
+        <w:rPr>
+          <w:rFonts w:ascii="Times New Roman " w:hAnsi="Times New Roman " w:eastAsia="Times New Roman " w:cs="Times New Roman "/>
+          <w:b w:val="0"/>
+          <w:bCs w:val="0"/>
+          <w:sz w:val="24"/>
+          <w:szCs w:val="24"/>
+          <w:highlight w:val="none"/>
+        </w:rPr>
+        <w:t xml:space="preserve">Начиная со стандарта языка Си 1999 года неявное определение функции запрещено. Это означает, что перед тем, как вызвать функцию, необходимо ее объявить.</w:t>
+      </w:r>
+      <w:r>
+        <w:rPr>
+          <w:rFonts w:ascii="Times New Roman " w:hAnsi="Times New Roman " w:eastAsia="Times New Roman " w:cs="Times New Roman "/>
+          <w:b w:val="0"/>
+          <w:bCs w:val="0"/>
+          <w:sz w:val="24"/>
+          <w:szCs w:val="24"/>
+          <w:highlight w:val="none"/>
+        </w:rPr>
+      </w:r>
+    </w:p>
+    <w:p>
+      <w:pPr>
+        <w:pBdr/>
+        <w:spacing w:line="240" w:lineRule="atLeast"/>
+        <w:ind w:right="-6" w:firstLine="0"/>
+        <w:rPr>
+          <w:rFonts w:ascii="Times New Roman " w:hAnsi="Times New Roman " w:eastAsia="Times New Roman " w:cs="Times New Roman "/>
+          <w:b w:val="0"/>
+          <w:bCs w:val="0"/>
+          <w:sz w:val="24"/>
+          <w:szCs w:val="24"/>
+          <w:highlight w:val="none"/>
+        </w:rPr>
+      </w:pPr>
+      <w:r>
+        <w:rPr>
+          <w:rFonts w:ascii="Times New Roman " w:hAnsi="Times New Roman " w:eastAsia="Times New Roman " w:cs="Times New Roman "/>
+          <w:b w:val="0"/>
+          <w:bCs w:val="0"/>
+          <w:sz w:val="24"/>
+          <w:szCs w:val="24"/>
+          <w:highlight w:val="none"/>
+        </w:rPr>
+        <w:t xml:space="preserve">Конкретно в коде нашей лабораторной работы прототипы необходимы для того, чтобы мы могли определить необходимые функции после main, чтобы повысить читаемость кода.</w:t>
+      </w:r>
+      <w:r>
+        <w:rPr>
+          <w:rFonts w:ascii="Times New Roman " w:hAnsi="Times New Roman " w:eastAsia="Times New Roman " w:cs="Times New Roman "/>
+          <w:b w:val="0"/>
+          <w:bCs w:val="0"/>
+          <w:sz w:val="24"/>
+          <w:szCs w:val="24"/>
+          <w:highlight w:val="none"/>
+        </w:rPr>
+      </w:r>
+    </w:p>
+    <w:p>
+      <w:pPr>
+        <w:pBdr/>
+        <w:spacing w:line="240" w:lineRule="atLeast"/>
+        <w:ind w:right="-6" w:firstLine="0"/>
+        <w:rPr>
+          <w:rFonts w:ascii="Times New Roman " w:hAnsi="Times New Roman " w:cs="Times New Roman "/>
+          <w:b w:val="0"/>
+          <w:bCs w:val="0"/>
+          <w:sz w:val="24"/>
+          <w:szCs w:val="24"/>
+        </w:rPr>
+      </w:pPr>
+      <w:r>
+        <w:rPr>
+          <w:rFonts w:ascii="Times New Roman " w:hAnsi="Times New Roman " w:eastAsia="Times New Roman " w:cs="Times New Roman "/>
+          <w:b w:val="0"/>
+          <w:bCs w:val="0"/>
+          <w:sz w:val="24"/>
+          <w:szCs w:val="24"/>
+          <w:highlight w:val="none"/>
+        </w:rPr>
+        <w:t xml:space="preserve">Также прототипы пригодятся тогда, когда наш проект будет состоять из нескольких файлов, чтобы разделить объявление функции и ее реализацию.</w:t>
+      </w:r>
+      <w:r>
+        <w:rPr>
+          <w:rFonts w:ascii="Times New Roman " w:hAnsi="Times New Roman " w:eastAsia="Times New Roman " w:cs="Times New Roman "/>
+          <w:b w:val="0"/>
+          <w:bCs w:val="0"/>
+          <w:sz w:val="24"/>
+          <w:szCs w:val="24"/>
+          <w:highlight w:val="none"/>
+        </w:rPr>
+      </w:r>
+    </w:p>
+    <w:p>
+      <w:pPr>
+        <w:pBdr/>
+        <w:spacing w:line="240" w:lineRule="atLeast"/>
         <w:ind w:right="-6" w:firstLine="567"/>
         <w:rPr>
-          <w:rFonts w:ascii="Times New Roman " w:hAnsi="Times New Roman " w:cs="Times New Roman "/>
+          <w:rFonts w:ascii="Times New Roman " w:hAnsi="Times New Roman " w:eastAsia="Times New Roman " w:cs="Times New Roman "/>
           <w:b/>
           <w:bCs/>
           <w:sz w:val="24"/>
           <w:szCs w:val="24"/>
+          <w:highlight w:val="none"/>
         </w:rPr>
       </w:pPr>
       <w:r>
@@ -7302,7 +8085,7 @@
           <w:sz w:val="24"/>
           <w:szCs w:val="24"/>
         </w:rPr>
-        <w:t xml:space="preserve">6.4. Структура описания функции. // описание=прототип</w:t>
+        <w:t xml:space="preserve">6.4. Структура описания функции.</w:t>
       </w:r>
       <w:r>
         <w:rPr>
@@ -7327,13 +8110,90 @@
       <w:pPr>
         <w:pBdr/>
         <w:spacing w:line="240" w:lineRule="atLeast"/>
+        <w:ind w:right="-6" w:firstLine="0"/>
+        <w:rPr>
+          <w:rFonts w:ascii="Times New Roman " w:hAnsi="Times New Roman " w:eastAsia="Times New Roman " w:cs="Times New Roman "/>
+          <w:b w:val="0"/>
+          <w:bCs w:val="0"/>
+          <w:sz w:val="24"/>
+          <w:szCs w:val="24"/>
+          <w:highlight w:val="none"/>
+        </w:rPr>
+      </w:pPr>
+      <w:r>
+        <w:rPr>
+          <w:rFonts w:ascii="Times New Roman " w:hAnsi="Times New Roman " w:eastAsia="Times New Roman " w:cs="Times New Roman "/>
+          <w:b w:val="0"/>
+          <w:bCs w:val="0"/>
+          <w:sz w:val="24"/>
+          <w:szCs w:val="24"/>
+          <w:highlight w:val="none"/>
+        </w:rPr>
+        <w:t xml:space="preserve">тип_возвращаемого имя_функции(тип_аргумента имя_аргумента);</w:t>
+      </w:r>
+      <w:r>
+        <w:rPr>
+          <w:rFonts w:ascii="Times New Roman " w:hAnsi="Times New Roman " w:eastAsia="Times New Roman " w:cs="Times New Roman "/>
+          <w:b w:val="0"/>
+          <w:bCs w:val="0"/>
+          <w:sz w:val="24"/>
+          <w:szCs w:val="24"/>
+          <w:highlight w:val="none"/>
+        </w:rPr>
+      </w:r>
+    </w:p>
+    <w:p>
+      <w:pPr>
+        <w:pBdr/>
+        <w:spacing w:line="240" w:lineRule="atLeast"/>
+        <w:ind w:right="-6" w:firstLine="0"/>
+        <w:rPr>
+          <w:rFonts w:ascii="Times New Roman " w:hAnsi="Times New Roman " w:cs="Times New Roman "/>
+          <w:b w:val="0"/>
+          <w:bCs/>
+          <w:i/>
+          <w:sz w:val="24"/>
+          <w:szCs w:val="24"/>
+        </w:rPr>
+      </w:pPr>
+      <w:r>
+        <w:rPr>
+          <w:rFonts w:ascii="Times New Roman " w:hAnsi="Times New Roman " w:eastAsia="Times New Roman " w:cs="Times New Roman "/>
+          <w:b w:val="0"/>
+          <w:bCs w:val="0"/>
+          <w:i/>
+          <w:iCs/>
+          <w:sz w:val="24"/>
+          <w:szCs w:val="24"/>
+          <w:highlight w:val="none"/>
+        </w:rPr>
+        <w:t xml:space="preserve">int get_spaces_count(char *string);</w:t>
+      </w:r>
+      <w:r>
+        <w:rPr>
+          <w:rFonts w:ascii="Times New Roman " w:hAnsi="Times New Roman " w:eastAsia="Times New Roman " w:cs="Times New Roman "/>
+          <w:b w:val="0"/>
+          <w:bCs w:val="0"/>
+          <w:i/>
+          <w:iCs/>
+          <w:sz w:val="24"/>
+          <w:szCs w:val="24"/>
+          <w:highlight w:val="none"/>
+        </w:rPr>
+      </w:r>
+    </w:p>
+    <w:p>
+      <w:pPr>
+        <w:pBdr/>
+        <w:spacing w:line="240" w:lineRule="atLeast"/>
         <w:ind w:right="-6" w:firstLine="567"/>
         <w:rPr>
-          <w:rFonts w:ascii="Times New Roman " w:hAnsi="Times New Roman " w:cs="Times New Roman "/>
+          <w:rFonts w:ascii="Times New Roman " w:hAnsi="Times New Roman " w:eastAsia="Times New Roman " w:cs="Times New Roman "/>
           <w:b/>
           <w:bCs/>
           <w:sz w:val="24"/>
           <w:szCs w:val="24"/>
+          <w:highlight w:val="none"/>
         </w:rPr>
       </w:pPr>
       <w:r>
@@ -7362,6 +8222,189 @@
           <w:bCs/>
           <w:sz w:val="24"/>
           <w:szCs w:val="24"/>
+        </w:rPr>
+      </w:r>
+    </w:p>
+    <w:p>
+      <w:pPr>
+        <w:pBdr/>
+        <w:spacing w:line="240" w:lineRule="atLeast"/>
+        <w:ind w:right="-6" w:firstLine="0"/>
+        <w:rPr>
+          <w:rFonts w:ascii="Times New Roman " w:hAnsi="Times New Roman " w:eastAsia="Times New Roman " w:cs="Times New Roman "/>
+          <w:b w:val="0"/>
+          <w:bCs w:val="0"/>
+          <w:sz w:val="24"/>
+          <w:szCs w:val="24"/>
+          <w:highlight w:val="none"/>
+        </w:rPr>
+      </w:pPr>
+      <w:r>
+        <w:rPr>
+          <w:rFonts w:ascii="Times New Roman " w:hAnsi="Times New Roman " w:eastAsia="Times New Roman " w:cs="Times New Roman "/>
+          <w:b w:val="0"/>
+          <w:bCs w:val="0"/>
+          <w:sz w:val="24"/>
+          <w:szCs w:val="24"/>
+          <w:highlight w:val="none"/>
+        </w:rPr>
+        <w:t xml:space="preserve">Взятие: переменная (см. 6.1)</w:t>
+      </w:r>
+      <w:r>
+        <w:rPr>
+          <w:rFonts w:ascii="Times New Roman " w:hAnsi="Times New Roman " w:eastAsia="Times New Roman " w:cs="Times New Roman "/>
+          <w:b w:val="0"/>
+          <w:bCs w:val="0"/>
+          <w:sz w:val="24"/>
+          <w:szCs w:val="24"/>
+          <w:highlight w:val="none"/>
+        </w:rPr>
+      </w:r>
+    </w:p>
+    <w:p>
+      <w:pPr>
+        <w:pBdr/>
+        <w:spacing w:line="240" w:lineRule="atLeast"/>
+        <w:ind w:right="-6" w:firstLine="0"/>
+        <w:rPr>
+          <w:rFonts w:ascii="Times New Roman " w:hAnsi="Times New Roman " w:eastAsia="Times New Roman " w:cs="Times New Roman "/>
+          <w:b w:val="0"/>
+          <w:bCs w:val="0"/>
+          <w:sz w:val="24"/>
+          <w:szCs w:val="24"/>
+          <w:highlight w:val="none"/>
+        </w:rPr>
+      </w:pPr>
+      <w:r>
+        <w:rPr>
+          <w:rFonts w:ascii="Times New Roman " w:hAnsi="Times New Roman " w:eastAsia="Times New Roman " w:cs="Times New Roman "/>
+          <w:b w:val="0"/>
+          <w:bCs w:val="0"/>
+          <w:sz w:val="24"/>
+          <w:szCs w:val="24"/>
+          <w:highlight w:val="none"/>
+        </w:rPr>
+        <w:t xml:space="preserve">Разыменование: (см. 6.1)</w:t>
+      </w:r>
+      <w:r>
+        <w:rPr>
+          <w:rFonts w:ascii="Times New Roman " w:hAnsi="Times New Roman " w:eastAsia="Times New Roman " w:cs="Times New Roman "/>
+          <w:b w:val="0"/>
+          <w:bCs w:val="0"/>
+          <w:sz w:val="24"/>
+          <w:szCs w:val="24"/>
+          <w:highlight w:val="none"/>
+        </w:rPr>
+      </w:r>
+    </w:p>
+    <w:p>
+      <w:pPr>
+        <w:pBdr/>
+        <w:spacing w:line="240" w:lineRule="atLeast"/>
+        <w:ind w:right="-6" w:firstLine="0"/>
+        <w:rPr>
+          <w:rFonts w:ascii="Times New Roman " w:hAnsi="Times New Roman " w:eastAsia="Times New Roman " w:cs="Times New Roman "/>
+          <w:b w:val="0"/>
+          <w:bCs w:val="0"/>
+          <w:sz w:val="24"/>
+          <w:szCs w:val="24"/>
+          <w:highlight w:val="none"/>
+        </w:rPr>
+      </w:pPr>
+      <w:r>
+        <w:rPr>
+          <w:rFonts w:ascii="Times New Roman " w:hAnsi="Times New Roman " w:eastAsia="Times New Roman " w:cs="Times New Roman "/>
+          <w:b w:val="0"/>
+          <w:bCs w:val="0"/>
+          <w:sz w:val="24"/>
+          <w:szCs w:val="24"/>
+          <w:highlight w:val="none"/>
+        </w:rPr>
+        <w:t xml:space="preserve">Арифметика (см. 6.2)</w:t>
+      </w:r>
+      <w:r>
+        <w:rPr>
+          <w:rFonts w:ascii="Times New Roman " w:hAnsi="Times New Roman " w:eastAsia="Times New Roman " w:cs="Times New Roman "/>
+          <w:b w:val="0"/>
+          <w:bCs w:val="0"/>
+          <w:sz w:val="24"/>
+          <w:szCs w:val="24"/>
+          <w:highlight w:val="none"/>
+        </w:rPr>
+      </w:r>
+    </w:p>
+    <w:p>
+      <w:pPr>
+        <w:pBdr/>
+        <w:spacing w:line="240" w:lineRule="atLeast"/>
+        <w:ind w:right="-6" w:firstLine="0"/>
+        <w:rPr>
+          <w:rFonts w:ascii="Times New Roman " w:hAnsi="Times New Roman " w:cs="Times New Roman "/>
+          <w:b w:val="0"/>
+          <w:bCs w:val="0"/>
+          <w:sz w:val="24"/>
+          <w:szCs w:val="24"/>
+        </w:rPr>
+      </w:pPr>
+      <w:r>
+        <w:rPr>
+          <w:rFonts w:ascii="Times New Roman " w:hAnsi="Times New Roman " w:eastAsia="Times New Roman " w:cs="Times New Roman "/>
+          <w:b w:val="0"/>
+          <w:bCs w:val="0"/>
+          <w:sz w:val="24"/>
+          <w:szCs w:val="24"/>
+          <w:highlight w:val="none"/>
+        </w:rPr>
+        <w:t xml:space="preserve">Присваивание (логично)</w:t>
+      </w:r>
+      <w:r>
+        <w:rPr>
+          <w:rFonts w:ascii="Times New Roman " w:hAnsi="Times New Roman " w:eastAsia="Times New Roman " w:cs="Times New Roman "/>
+          <w:b w:val="0"/>
+          <w:bCs w:val="0"/>
+          <w:sz w:val="24"/>
+          <w:szCs w:val="24"/>
+          <w:highlight w:val="none"/>
+        </w:rPr>
+      </w:r>
+    </w:p>
+    <w:p>
+      <w:pPr>
+        <w:pBdr/>
+        <w:shd w:val="nil"/>
+        <w:spacing/>
+        <w:ind/>
+        <w:rPr>
+          <w:rFonts w:ascii="Times New Roman " w:hAnsi="Times New Roman " w:eastAsia="Times New Roman " w:cs="Times New Roman "/>
+          <w:b/>
+          <w:bCs/>
+          <w:color w:val="000000"/>
+          <w:sz w:val="24"/>
+          <w:szCs w:val="24"/>
+          <w:highlight w:val="none"/>
+        </w:rPr>
+      </w:pPr>
+      <w:r>
+        <w:rPr>
+          <w:rFonts w:ascii="Times New Roman " w:hAnsi="Times New Roman " w:eastAsia="Times New Roman " w:cs="Times New Roman "/>
+          <w:b/>
+          <w:bCs/>
+          <w:color w:val="000000"/>
+          <w:sz w:val="24"/>
+          <w:szCs w:val="24"/>
+          <w:highlight w:val="none"/>
+        </w:rPr>
+        <w:br w:type="page" w:clear="all"/>
+      </w:r>
+      <w:r>
+        <w:rPr>
+          <w:rFonts w:ascii="Times New Roman " w:hAnsi="Times New Roman " w:eastAsia="Times New Roman " w:cs="Times New Roman "/>
+          <w:b/>
+          <w:bCs/>
+          <w:color w:val="000000"/>
+          <w:sz w:val="24"/>
+          <w:szCs w:val="24"/>
+          <w:highlight w:val="none"/>
         </w:rPr>
       </w:r>
     </w:p>
@@ -7413,42 +8456,6 @@
       </w:r>
       <w:r>
         <w:rPr>
-          <w:rFonts w:ascii="Times New Roman " w:hAnsi="Times New Roman " w:cs="Times New Roman "/>
-          <w:b/>
-          <w:bCs/>
-          <w:color w:val="ff0000"/>
-          <w:sz w:val="24"/>
-          <w:szCs w:val="24"/>
-        </w:rPr>
-      </w:r>
-    </w:p>
-    <w:p>
-      <w:pPr>
-        <w:pBdr/>
-        <w:spacing w:line="240" w:lineRule="atLeast"/>
-        <w:ind w:right="-6" w:firstLine="567"/>
-        <w:rPr>
-          <w:rFonts w:ascii="Times New Roman " w:hAnsi="Times New Roman " w:cs="Times New Roman "/>
-          <w:b/>
-          <w:bCs/>
-          <w:color w:val="ff0000"/>
-          <w:sz w:val="24"/>
-          <w:szCs w:val="24"/>
-        </w:rPr>
-      </w:pPr>
-      <w:r>
-        <w:rPr>
-          <w:rFonts w:ascii="Times New Roman " w:hAnsi="Times New Roman " w:eastAsia="Times New Roman " w:cs="Times New Roman "/>
-          <w:b/>
-          <w:bCs/>
-          <w:color w:val="000000"/>
-          <w:sz w:val="24"/>
-          <w:szCs w:val="24"/>
-          <w:highlight w:val="none"/>
-        </w:rPr>
-      </w:r>
-      <w:r>
-        <w:rPr>
           <w:rFonts w:ascii="Times New Roman " w:hAnsi="Times New Roman " w:eastAsia="Times New Roman " w:cs="Times New Roman "/>
           <w:b/>
           <w:bCs/>
@@ -7463,12 +8470,12 @@
       <w:pPr>
         <w:pBdr/>
         <w:spacing w:line="240" w:lineRule="atLeast"/>
-        <w:ind w:right="-6" w:firstLine="567"/>
+        <w:ind w:right="-6" w:firstLine="0"/>
         <w:rPr>
           <w:rFonts w:ascii="Times New Roman " w:hAnsi="Times New Roman " w:eastAsia="Times New Roman " w:cs="Times New Roman "/>
           <w:b/>
           <w:bCs/>
-          <w:color w:val="000000"/>
+          <w:color w:val="000000" w:themeColor="text1"/>
           <w:sz w:val="24"/>
           <w:szCs w:val="24"/>
           <w:highlight w:val="none"/>
@@ -7479,19 +8486,22 @@
           <w:rFonts w:ascii="Times New Roman " w:hAnsi="Times New Roman " w:eastAsia="Times New Roman " w:cs="Times New Roman "/>
           <w:b/>
           <w:bCs/>
-          <w:color w:val="000000"/>
+          <w:color w:val="000000" w:themeColor="text1"/>
           <w:sz w:val="24"/>
           <w:szCs w:val="24"/>
+          <w:highlight w:val="none"/>
         </w:rPr>
-        <w:t xml:space="preserve">6.7. Привести пример описания двумерного массива.</w:t>
+        <w:t xml:space="preserve">— Нахуя?</w:t>
       </w:r>
       <w:r>
         <w:rPr>
-          <w:rFonts w:ascii="Times New Roman " w:hAnsi="Times New Roman " w:cs="Times New Roman "/>
+          <w:rFonts w:ascii="Times New Roman " w:hAnsi="Times New Roman " w:eastAsia="Times New Roman " w:cs="Times New Roman "/>
           <w:b/>
           <w:bCs/>
+          <w:color w:val="000000" w:themeColor="text1"/>
           <w:sz w:val="24"/>
           <w:szCs w:val="24"/>
+          <w:highlight w:val="none"/>
         </w:rPr>
       </w:r>
       <w:r>
@@ -7499,7 +8509,50 @@
           <w:rFonts w:ascii="Times New Roman " w:hAnsi="Times New Roman " w:cs="Times New Roman "/>
           <w:b/>
           <w:bCs/>
-          <w:color w:val="000000"/>
+          <w:color w:val="000000" w:themeColor="text1"/>
+          <w:sz w:val="24"/>
+          <w:szCs w:val="24"/>
+        </w:rPr>
+      </w:r>
+    </w:p>
+    <w:p>
+      <w:pPr>
+        <w:pStyle w:val="863"/>
+        <w:numPr>
+          <w:ilvl w:val="0"/>
+          <w:numId w:val="10"/>
+        </w:numPr>
+        <w:pBdr/>
+        <w:spacing w:line="240" w:lineRule="atLeast"/>
+        <w:ind w:right="-6"/>
+        <w:rPr>
+          <w:rFonts w:ascii="Times New Roman " w:hAnsi="Times New Roman " w:eastAsia="Times New Roman " w:cs="Times New Roman "/>
+          <w:b w:val="0"/>
+          <w:bCs w:val="0"/>
+          <w:color w:val="000000" w:themeColor="text1"/>
+          <w:sz w:val="24"/>
+          <w:szCs w:val="24"/>
+          <w:highlight w:val="none"/>
+        </w:rPr>
+      </w:pPr>
+      <w:r>
+        <w:rPr>
+          <w:rFonts w:ascii="Times New Roman " w:hAnsi="Times New Roman " w:eastAsia="Times New Roman " w:cs="Times New Roman "/>
+          <w:b w:val="0"/>
+          <w:bCs w:val="0"/>
+          <w:color w:val="000000" w:themeColor="text1"/>
+          <w:sz w:val="24"/>
+          <w:szCs w:val="24"/>
+          <w:highlight w:val="none"/>
+        </w:rPr>
+        <w:t xml:space="preserve">Работаем с объедками напрямую по их адресу</w:t>
+      </w:r>
+      <w:r>
+        <w:rPr>
+          <w:rFonts w:ascii="Times New Roman " w:hAnsi="Times New Roman " w:eastAsia="Times New Roman " w:cs="Times New Roman "/>
+          <w:b w:val="0"/>
+          <w:bCs w:val="0"/>
+          <w:color w:val="000000" w:themeColor="text1"/>
           <w:sz w:val="24"/>
           <w:szCs w:val="24"/>
           <w:highlight w:val="none"/>
@@ -7508,17 +8561,99 @@
     </w:p>
     <w:p>
       <w:pPr>
+        <w:pStyle w:val="863"/>
+        <w:numPr>
+          <w:ilvl w:val="0"/>
+          <w:numId w:val="10"/>
+        </w:numPr>
         <w:pBdr/>
         <w:spacing w:line="240" w:lineRule="atLeast"/>
-        <w:ind w:right="-6" w:firstLine="567"/>
+        <w:ind w:right="-6"/>
         <w:rPr>
-          <w:highlight w:val="none"/>
+          <w:rFonts w:ascii="Times New Roman " w:hAnsi="Times New Roman " w:cs="Times New Roman "/>
+          <w:b w:val="0"/>
+          <w:bCs w:val="0"/>
+          <w:color w:val="000000" w:themeColor="text1"/>
+          <w:sz w:val="24"/>
+          <w:szCs w:val="24"/>
         </w:rPr>
       </w:pPr>
       <w:r>
         <w:rPr>
           <w:rFonts w:ascii="Times New Roman " w:hAnsi="Times New Roman " w:eastAsia="Times New Roman " w:cs="Times New Roman "/>
-          <w:color w:val="000000"/>
+          <w:b w:val="0"/>
+          <w:bCs w:val="0"/>
+          <w:color w:val="000000" w:themeColor="text1"/>
+          <w:sz w:val="24"/>
+          <w:szCs w:val="24"/>
+          <w:highlight w:val="none"/>
+        </w:rPr>
+        <w:t xml:space="preserve">Экономим память (передаем в функцию, не копируя данные, а лишь указывая на них, например)</w:t>
+      </w:r>
+      <w:r>
+        <w:rPr>
+          <w:rFonts w:ascii="Times New Roman " w:hAnsi="Times New Roman " w:eastAsia="Times New Roman " w:cs="Times New Roman "/>
+          <w:b w:val="0"/>
+          <w:bCs w:val="0"/>
+          <w:color w:val="000000" w:themeColor="text1"/>
+          <w:sz w:val="24"/>
+          <w:szCs w:val="24"/>
+          <w:highlight w:val="none"/>
+        </w:rPr>
+      </w:r>
+    </w:p>
+    <w:p>
+      <w:pPr>
+        <w:pBdr/>
+        <w:spacing w:line="240" w:lineRule="atLeast"/>
+        <w:ind w:right="-6" w:firstLine="0" w:left="0"/>
+        <w:rPr>
+          <w:rFonts w:ascii="Times New Roman " w:hAnsi="Times New Roman " w:eastAsia="Times New Roman " w:cs="Times New Roman "/>
+          <w:b/>
+          <w:bCs/>
+          <w:color w:val="000000" w:themeColor="text1"/>
+          <w:sz w:val="24"/>
+          <w:szCs w:val="24"/>
+          <w:highlight w:val="none"/>
+        </w:rPr>
+      </w:pPr>
+      <w:r>
+        <w:rPr>
+          <w:rFonts w:ascii="Times New Roman " w:hAnsi="Times New Roman " w:eastAsia="Times New Roman " w:cs="Times New Roman "/>
+          <w:b/>
+          <w:bCs/>
+          <w:color w:val="000000" w:themeColor="text1"/>
+          <w:sz w:val="24"/>
+          <w:szCs w:val="24"/>
+          <w:highlight w:val="none"/>
+        </w:rPr>
+        <w:t xml:space="preserve">— Как?</w:t>
+      </w:r>
+      <w:r>
+        <w:rPr>
+          <w:rFonts w:ascii="Times New Roman " w:hAnsi="Times New Roman " w:eastAsia="Times New Roman " w:cs="Times New Roman "/>
+          <w:b/>
+          <w:bCs/>
+          <w:color w:val="000000" w:themeColor="text1"/>
+          <w:sz w:val="24"/>
+          <w:szCs w:val="24"/>
+          <w:highlight w:val="none"/>
+        </w:rPr>
+      </w:r>
+    </w:p>
+    <w:p>
+      <w:pPr>
+        <w:pBdr/>
+        <w:spacing w:line="240" w:lineRule="atLeast"/>
+        <w:ind w:right="-6" w:firstLine="0" w:left="0"/>
+        <w:rPr/>
+      </w:pPr>
+      <w:r>
+        <w:rPr>
+          <w:rFonts w:ascii="Times New Roman " w:hAnsi="Times New Roman " w:eastAsia="Times New Roman " w:cs="Times New Roman "/>
+          <w:b w:val="0"/>
+          <w:bCs w:val="0"/>
+          <w:color w:val="000000" w:themeColor="text1"/>
           <w:sz w:val="24"/>
           <w:szCs w:val="24"/>
           <w:highlight w:val="none"/>
@@ -7529,7 +8664,7 @@
           <mc:Choice Requires="wpg">
             <w:drawing>
               <wp:inline xmlns:wp="http://schemas.openxmlformats.org/drawingml/2006/wordprocessingDrawing" distT="0" distB="0" distL="0" distR="0">
-                <wp:extent cx="1807865" cy="947353"/>
+                <wp:extent cx="3499365" cy="2574851"/>
                 <wp:effectExtent l="0" t="0" r="0" b="0"/>
                 <wp:docPr id="1" name=""/>
                 <wp:cNvGraphicFramePr>
@@ -7539,7 +8674,7 @@
                   <a:graphicData uri="http://schemas.openxmlformats.org/drawingml/2006/picture">
                     <pic:pic xmlns:pic="http://schemas.openxmlformats.org/drawingml/2006/picture">
                       <pic:nvPicPr>
-                        <pic:cNvPr id="2045055530" name=""/>
+                        <pic:cNvPr id="2098068034" name=""/>
                         <pic:cNvPicPr>
                           <a:picLocks noChangeAspect="1"/>
                         </pic:cNvPicPr>
@@ -7552,7 +8687,7 @@
                       <pic:spPr bwMode="auto">
                         <a:xfrm flipH="0" flipV="0">
                           <a:off x="0" y="0"/>
-                          <a:ext cx="1807865" cy="947352"/>
+                          <a:ext cx="3499364" cy="2574851"/>
                         </a:xfrm>
                         <a:prstGeom prst="rect">
                           <a:avLst/>
@@ -7585,7 +8720,7 @@
                 <v:path o:extrusionok="f" gradientshapeok="t" o:connecttype="rect"/>
                 <o:lock v:ext="edit" aspectratio="t"/>
               </v:shapetype>
-              <v:shape id="_x0000_i0" o:spid="_x0000_s0" type="#_x0000_t75" style="width:142.35pt;height:74.59pt;mso-wrap-distance-left:0.00pt;mso-wrap-distance-top:0.00pt;mso-wrap-distance-right:0.00pt;mso-wrap-distance-bottom:0.00pt;z-index:1;" stroked="false">
+              <v:shape id="_x0000_i0" o:spid="_x0000_s0" type="#_x0000_t75" style="width:275.54pt;height:202.74pt;mso-wrap-distance-left:0.00pt;mso-wrap-distance-top:0.00pt;mso-wrap-distance-right:0.00pt;mso-wrap-distance-bottom:0.00pt;z-index:1;" stroked="false">
                 <v:imagedata r:id="rId9" o:title=""/>
                 <o:lock v:ext="edit" rotation="t"/>
               </v:shape>
@@ -7595,89 +8730,10 @@
       </w:r>
       <w:r>
         <w:rPr>
-          <w:rFonts w:ascii="Times New Roman " w:hAnsi="Times New Roman " w:eastAsia="Times New Roman " w:cs="Times New Roman "/>
-          <w:color w:val="000000"/>
-          <w:sz w:val="24"/>
-          <w:szCs w:val="24"/>
-          <w:highlight w:val="none"/>
-        </w:rPr>
-      </w:r>
-      <w:r>
-        <w:rPr>
-          <w:rFonts w:ascii="Times New Roman " w:hAnsi="Times New Roman " w:eastAsia="Times New Roman " w:cs="Times New Roman "/>
-          <w:color w:val="000000"/>
-          <w:sz w:val="24"/>
-          <w:szCs w:val="24"/>
-          <w:highlight w:val="none"/>
-        </w:rPr>
-      </w:r>
-    </w:p>
-    <w:p>
-      <w:pPr>
-        <w:pBdr/>
-        <w:spacing w:line="240" w:lineRule="atLeast"/>
-        <w:ind w:right="-6" w:firstLine="567"/>
-        <w:rPr>
           <w:rFonts w:ascii="Times New Roman " w:hAnsi="Times New Roman " w:cs="Times New Roman "/>
-          <w:color w:val="000000"/>
-          <w:sz w:val="24"/>
-          <w:szCs w:val="24"/>
-          <w:highlight w:val="none"/>
-        </w:rPr>
-      </w:pPr>
-      <w:r>
-        <w:rPr>
-          <w:highlight w:val="none"/>
-        </w:rPr>
-      </w:r>
-      <w:r>
-        <w:rPr>
-          <w:highlight w:val="none"/>
-        </w:rPr>
-      </w:r>
-    </w:p>
-    <w:p>
-      <w:pPr>
-        <w:pBdr/>
-        <w:spacing w:line="240" w:lineRule="atLeast"/>
-        <w:ind w:right="-6" w:firstLine="567"/>
-        <w:rPr>
-          <w:rFonts w:ascii="Times New Roman " w:hAnsi="Times New Roman " w:eastAsia="Times New Roman " w:cs="Times New Roman "/>
-          <w:b/>
-          <w:bCs/>
-          <w:color w:val="000000"/>
-          <w:sz w:val="24"/>
-          <w:szCs w:val="24"/>
-          <w:highlight w:val="none"/>
-        </w:rPr>
-      </w:pPr>
-      <w:r>
-        <w:rPr>
-          <w:rFonts w:ascii="Times New Roman " w:hAnsi="Times New Roman " w:eastAsia="Times New Roman " w:cs="Times New Roman "/>
-          <w:b/>
-          <w:bCs/>
-          <w:color w:val="000000"/>
-          <w:sz w:val="24"/>
-          <w:szCs w:val="24"/>
-        </w:rPr>
-        <w:t xml:space="preserve">6.8. Привести пример доступа к элементу двумерного массива через указатель на него.</w:t>
-      </w:r>
-      <w:r>
-        <w:rPr>
-          <w:rFonts w:ascii="Times New Roman " w:hAnsi="Times New Roman " w:cs="Times New Roman "/>
-          <w:b/>
-          <w:bCs/>
-          <w:color w:val="000000"/>
-          <w:sz w:val="24"/>
-          <w:szCs w:val="24"/>
-        </w:rPr>
-      </w:r>
-      <w:r>
-        <w:rPr>
-          <w:rFonts w:ascii="Times New Roman " w:hAnsi="Times New Roman " w:cs="Times New Roman "/>
-          <w:b/>
-          <w:bCs/>
-          <w:color w:val="000000"/>
+          <w:b w:val="0"/>
+          <w:bCs w:val="0"/>
+          <w:color w:val="000000" w:themeColor="text1"/>
           <w:sz w:val="24"/>
           <w:szCs w:val="24"/>
         </w:rPr>
@@ -7686,518 +8742,19 @@
     <w:p>
       <w:pPr>
         <w:pBdr/>
-        <w:shd w:val="nil"/>
-        <w:spacing/>
-        <w:ind/>
+        <w:spacing w:line="240" w:lineRule="atLeast"/>
+        <w:ind w:right="-6" w:firstLine="0" w:left="0"/>
         <w:rPr>
-          <w:rFonts w:ascii="Times New Roman " w:hAnsi="Times New Roman " w:cs="Times New Roman "/>
-          <w:b/>
-          <w:bCs/>
-          <w:color w:val="000000"/>
-          <w:sz w:val="24"/>
-          <w:szCs w:val="24"/>
-        </w:rPr>
-      </w:pPr>
-      <w:r>
-        <w:rPr>
-          <w:rFonts w:ascii="Times New Roman " w:hAnsi="Times New Roman " w:cs="Times New Roman "/>
-          <w:b/>
-          <w:bCs/>
-          <w:color w:val="000000"/>
-          <w:sz w:val="24"/>
-          <w:szCs w:val="24"/>
-        </w:rPr>
-        <w:br w:type="page" w:clear="all"/>
-      </w:r>
-      <w:r>
-        <w:rPr>
-          <w:rFonts w:ascii="Times New Roman " w:hAnsi="Times New Roman " w:cs="Times New Roman "/>
-          <w:b/>
-          <w:bCs/>
-          <w:color w:val="000000"/>
-          <w:sz w:val="24"/>
-          <w:szCs w:val="24"/>
-        </w:rPr>
-      </w:r>
-    </w:p>
-    <w:p>
-      <w:pPr>
-        <w:pBdr/>
-        <w:spacing w:line="240" w:lineRule="atLeast"/>
-        <w:ind w:right="-6" w:firstLine="567"/>
-        <w:rPr>
-          <w:rFonts w:ascii="Times New Roman " w:hAnsi="Times New Roman " w:cs="Times New Roman "/>
-          <w:b/>
-          <w:bCs/>
-          <w:color w:val="000000"/>
-          <w:sz w:val="24"/>
-          <w:szCs w:val="24"/>
-        </w:rPr>
-      </w:pPr>
-      <w:r>
-        <w:rPr>
-          <w:rFonts w:ascii="Times New Roman " w:hAnsi="Times New Roman " w:eastAsia="Times New Roman " w:cs="Times New Roman "/>
-          <w:b/>
-          <w:bCs/>
-          <w:color w:val="000000"/>
-          <w:sz w:val="24"/>
-          <w:szCs w:val="24"/>
           <w:highlight w:val="none"/>
         </w:rPr>
-      </w:r>
+      </w:pPr>
+      <w:r/>
       <w:r>
-        <w:rPr>
-          <w:rFonts w:ascii="Times New Roman " w:hAnsi="Times New Roman " w:eastAsia="Times New Roman " w:cs="Times New Roman "/>
-          <w:b/>
-          <w:bCs/>
-          <w:color w:val="000000"/>
-          <w:sz w:val="24"/>
-          <w:szCs w:val="24"/>
-          <w:highlight w:val="none"/>
-        </w:rPr>
-      </w:r>
-    </w:p>
-    <w:p>
-      <w:pPr>
-        <w:pBdr/>
-        <w:spacing w:line="240" w:lineRule="atLeast"/>
-        <w:ind w:right="-6" w:firstLine="567"/>
-        <w:rPr>
-          <w:rFonts w:ascii="Times New Roman " w:hAnsi="Times New Roman " w:cs="Times New Roman "/>
-          <w:b/>
-          <w:bCs/>
-          <w:sz w:val="24"/>
-          <w:szCs w:val="24"/>
-        </w:rPr>
-      </w:pPr>
-      <w:r>
-        <w:rPr>
-          <w:rFonts w:ascii="Times New Roman " w:hAnsi="Times New Roman " w:eastAsia="Times New Roman " w:cs="Times New Roman "/>
-          <w:b/>
-          <w:bCs/>
-          <w:color w:val="000000"/>
-          <w:sz w:val="24"/>
-          <w:szCs w:val="24"/>
-        </w:rPr>
-        <w:t xml:space="preserve">6.9. Какие классы памяти существуют в языке СИ?</w:t>
-      </w:r>
-      <w:r>
-        <w:rPr>
-          <w:rFonts w:ascii="Times New Roman " w:hAnsi="Times New Roman " w:cs="Times New Roman "/>
-          <w:b/>
-          <w:bCs/>
-          <w:sz w:val="24"/>
-          <w:szCs w:val="24"/>
-        </w:rPr>
-      </w:r>
-      <w:r>
-        <w:rPr>
-          <w:rFonts w:ascii="Times New Roman " w:hAnsi="Times New Roman " w:cs="Times New Roman "/>
-          <w:b/>
-          <w:bCs/>
-          <w:sz w:val="24"/>
-          <w:szCs w:val="24"/>
-        </w:rPr>
-      </w:r>
-    </w:p>
-    <w:p>
-      <w:pPr>
-        <w:pBdr/>
-        <w:spacing/>
-        <w:ind/>
-        <w:rPr>
-          <w:rFonts w:ascii="Times New Roman " w:hAnsi="Times New Roman " w:eastAsia="Times New Roman " w:cs="Times New Roman "/>
-          <w:sz w:val="24"/>
-          <w:szCs w:val="24"/>
-          <w:highlight w:val="none"/>
-        </w:rPr>
-      </w:pPr>
-      <w:r>
-        <w:rPr>
-          <w:rFonts w:ascii="Times New Roman " w:hAnsi="Times New Roman " w:eastAsia="Times New Roman " w:cs="Times New Roman "/>
-          <w:sz w:val="24"/>
-          <w:szCs w:val="24"/>
-          <w:highlight w:val="none"/>
-        </w:rPr>
-        <w:t xml:space="preserve">Классы памяти определяют срок жизни и область видимости переменной или функции.</w:t>
-      </w:r>
-      <w:r>
-        <w:rPr>
-          <w:rFonts w:ascii="Times New Roman " w:hAnsi="Times New Roman " w:eastAsia="Times New Roman " w:cs="Times New Roman "/>
-          <w:sz w:val="24"/>
-          <w:szCs w:val="24"/>
-          <w:highlight w:val="none"/>
-        </w:rPr>
-      </w:r>
-    </w:p>
-    <w:p>
-      <w:pPr>
-        <w:pBdr/>
-        <w:spacing/>
-        <w:ind/>
-        <w:rPr>
-          <w:rFonts w:ascii="Times New Roman " w:hAnsi="Times New Roman " w:eastAsia="Times New Roman " w:cs="Times New Roman "/>
-          <w:sz w:val="24"/>
-          <w:szCs w:val="24"/>
-          <w:highlight w:val="none"/>
-        </w:rPr>
-      </w:pPr>
-      <w:r>
-        <w:rPr>
-          <w:rFonts w:ascii="Times New Roman " w:hAnsi="Times New Roman " w:eastAsia="Times New Roman " w:cs="Times New Roman "/>
-          <w:b/>
-          <w:bCs/>
-          <w:sz w:val="24"/>
-          <w:szCs w:val="24"/>
-        </w:rPr>
-        <w:t xml:space="preserve">Auto </w:t>
-      </w:r>
-      <w:r>
-        <w:rPr>
-          <w:rFonts w:ascii="Times New Roman " w:hAnsi="Times New Roman " w:eastAsia="Times New Roman " w:cs="Times New Roman "/>
-          <w:sz w:val="24"/>
-          <w:szCs w:val="24"/>
-        </w:rPr>
-        <w:t xml:space="preserve">— класс памяти по-умолчанию для локальных переменных. Располагаются на стеке, область видимости ограничивается своим блоком.</w:t>
-      </w:r>
-      <w:r>
-        <w:rPr>
-          <w:rFonts w:ascii="Times New Roman " w:hAnsi="Times New Roman " w:cs="Times New Roman "/>
-          <w:sz w:val="24"/>
-          <w:szCs w:val="24"/>
-        </w:rPr>
-      </w:r>
-      <w:r>
-        <w:rPr>
-          <w:rFonts w:ascii="Times New Roman " w:hAnsi="Times New Roman " w:eastAsia="Times New Roman " w:cs="Times New Roman "/>
-          <w:sz w:val="24"/>
-          <w:szCs w:val="24"/>
-          <w:highlight w:val="none"/>
-        </w:rPr>
-      </w:r>
-    </w:p>
-    <w:p>
-      <w:pPr>
-        <w:pBdr/>
-        <w:spacing/>
-        <w:ind w:firstLine="708"/>
-        <w:rPr>
-          <w:rFonts w:ascii="Noto Sans Mono Medium" w:hAnsi="Noto Sans Mono Medium" w:cs="Noto Sans Mono Medium"/>
-          <w:sz w:val="24"/>
-          <w:szCs w:val="24"/>
-          <w:highlight w:val="none"/>
-        </w:rPr>
-      </w:pPr>
-      <w:r>
-        <w:rPr>
-          <w:rFonts w:ascii="Noto Sans Mono Medium" w:hAnsi="Noto Sans Mono Medium" w:eastAsia="Noto Sans Mono Medium" w:cs="Noto Sans Mono Medium"/>
-          <w:sz w:val="24"/>
-          <w:szCs w:val="24"/>
-          <w:highlight w:val="none"/>
-        </w:rPr>
-      </w:r>
-      <w:r>
-        <w:rPr>
-          <w:rFonts w:ascii="Noto Sans Mono Medium" w:hAnsi="Noto Sans Mono Medium" w:eastAsia="Noto Sans Mono Medium" w:cs="Noto Sans Mono Medium"/>
-          <w:color w:val="000000"/>
-          <w:sz w:val="24"/>
-          <w:szCs w:val="24"/>
-        </w:rPr>
-        <w:t xml:space="preserve">int</w:t>
-      </w:r>
-      <w:r>
-        <w:rPr>
-          <w:rFonts w:ascii="Noto Sans Mono Medium" w:hAnsi="Noto Sans Mono Medium" w:eastAsia="Noto Sans Mono Medium" w:cs="Noto Sans Mono Medium"/>
-          <w:color w:val="000000"/>
-          <w:sz w:val="24"/>
-          <w:szCs w:val="24"/>
-        </w:rPr>
-        <w:t xml:space="preserve"> </w:t>
-      </w:r>
-      <w:r>
-        <w:rPr>
-          <w:rFonts w:ascii="Noto Sans Mono Medium" w:hAnsi="Noto Sans Mono Medium" w:eastAsia="Noto Sans Mono Medium" w:cs="Noto Sans Mono Medium"/>
-          <w:color w:val="000000"/>
-          <w:sz w:val="24"/>
-          <w:szCs w:val="24"/>
-        </w:rPr>
-        <w:t xml:space="preserve">auto x = 10; // auto можно опустить</w:t>
-      </w:r>
-      <w:r>
-        <w:rPr>
-          <w:rFonts w:ascii="Noto Sans Mono Medium" w:hAnsi="Noto Sans Mono Medium" w:eastAsia="Noto Sans Mono Medium" w:cs="Noto Sans Mono Medium"/>
-          <w:sz w:val="24"/>
-          <w:szCs w:val="24"/>
-          <w:highlight w:val="none"/>
-        </w:rPr>
-      </w:r>
-      <w:r>
-        <w:rPr>
-          <w:rFonts w:ascii="Noto Sans Mono Medium" w:hAnsi="Noto Sans Mono Medium" w:eastAsia="Noto Sans Mono Medium" w:cs="Noto Sans Mono Medium"/>
-          <w:sz w:val="24"/>
-          <w:szCs w:val="24"/>
-          <w:highlight w:val="none"/>
-        </w:rPr>
-      </w:r>
-    </w:p>
-    <w:p>
-      <w:pPr>
-        <w:pBdr/>
-        <w:spacing/>
-        <w:ind/>
-        <w:rPr>
-          <w:rFonts w:ascii="Times New Roman " w:hAnsi="Times New Roman " w:eastAsia="Times New Roman " w:cs="Times New Roman "/>
-          <w:sz w:val="24"/>
-          <w:szCs w:val="24"/>
-          <w:highlight w:val="none"/>
-        </w:rPr>
-      </w:pPr>
-      <w:r>
-        <w:rPr>
-          <w:rFonts w:ascii="Times New Roman " w:hAnsi="Times New Roman " w:eastAsia="Times New Roman " w:cs="Times New Roman "/>
-          <w:b/>
-          <w:bCs/>
-          <w:sz w:val="24"/>
-          <w:szCs w:val="24"/>
-          <w:highlight w:val="none"/>
-        </w:rPr>
-        <w:t xml:space="preserve">Register </w:t>
-      </w:r>
-      <w:r>
-        <w:rPr>
-          <w:rFonts w:ascii="Times New Roman " w:hAnsi="Times New Roman " w:eastAsia="Times New Roman " w:cs="Times New Roman "/>
-          <w:sz w:val="24"/>
-          <w:szCs w:val="24"/>
-          <w:highlight w:val="none"/>
-        </w:rPr>
-        <w:t xml:space="preserve">— класс памяти для переменных, которые мы хотим расположить на регистрах процессора, а не в оперативной памяти. Не имеют адреса, попытку взять его вызовет ошибку компиляции.</w:t>
-      </w:r>
-      <w:r>
-        <w:rPr>
-          <w:rFonts w:ascii="Times New Roman " w:hAnsi="Times New Roman " w:eastAsia="Times New Roman " w:cs="Times New Roman "/>
-          <w:sz w:val="24"/>
-          <w:szCs w:val="24"/>
-          <w:highlight w:val="none"/>
-        </w:rPr>
-      </w:r>
-      <w:r>
-        <w:rPr>
-          <w:rFonts w:ascii="Times New Roman " w:hAnsi="Times New Roman " w:eastAsia="Times New Roman " w:cs="Times New Roman "/>
-          <w:sz w:val="24"/>
-          <w:szCs w:val="24"/>
-          <w:highlight w:val="none"/>
-        </w:rPr>
-      </w:r>
-    </w:p>
-    <w:p>
-      <w:pPr>
-        <w:pBdr/>
-        <w:spacing/>
-        <w:ind w:firstLine="708"/>
-        <w:rPr>
-          <w:rFonts w:ascii="Noto Sans Mono Medium" w:hAnsi="Noto Sans Mono Medium" w:cs="Noto Sans Mono Medium"/>
-          <w:sz w:val="24"/>
-          <w:szCs w:val="24"/>
-          <w:highlight w:val="none"/>
-        </w:rPr>
-      </w:pPr>
-      <w:r>
-        <w:rPr>
-          <w:rFonts w:ascii="Noto Sans Mono Medium" w:hAnsi="Noto Sans Mono Medium" w:eastAsia="Noto Sans Mono Medium" w:cs="Noto Sans Mono Medium"/>
-          <w:sz w:val="24"/>
-          <w:szCs w:val="24"/>
-          <w:highlight w:val="none"/>
-        </w:rPr>
-      </w:r>
-      <w:r>
-        <w:rPr>
-          <w:rFonts w:ascii="Noto Sans Mono Medium" w:hAnsi="Noto Sans Mono Medium" w:eastAsia="Noto Sans Mono Medium" w:cs="Noto Sans Mono Medium"/>
-          <w:sz w:val="24"/>
-          <w:szCs w:val="24"/>
-          <w:highlight w:val="none"/>
-        </w:rPr>
-        <w:t xml:space="preserve">register int x = 20;</w:t>
-      </w:r>
-      <w:r>
-        <w:rPr>
-          <w:rFonts w:ascii="Noto Sans Mono Medium" w:hAnsi="Noto Sans Mono Medium" w:eastAsia="Noto Sans Mono Medium" w:cs="Noto Sans Mono Medium"/>
-          <w:sz w:val="24"/>
-          <w:szCs w:val="24"/>
-          <w:highlight w:val="none"/>
-        </w:rPr>
-      </w:r>
-      <w:r>
-        <w:rPr>
-          <w:rFonts w:ascii="Noto Sans Mono Medium" w:hAnsi="Noto Sans Mono Medium" w:eastAsia="Noto Sans Mono Medium" w:cs="Noto Sans Mono Medium"/>
-          <w:sz w:val="24"/>
-          <w:szCs w:val="24"/>
-          <w:highlight w:val="none"/>
-        </w:rPr>
-      </w:r>
-    </w:p>
-    <w:p>
-      <w:pPr>
-        <w:pBdr/>
-        <w:spacing/>
-        <w:ind/>
-        <w:rPr>
-          <w:rFonts w:ascii="Times New Roman " w:hAnsi="Times New Roman " w:eastAsia="Times New Roman " w:cs="Times New Roman "/>
-          <w:sz w:val="24"/>
-          <w:szCs w:val="24"/>
-          <w:highlight w:val="none"/>
-        </w:rPr>
-      </w:pPr>
-      <w:r>
-        <w:rPr>
-          <w:rFonts w:ascii="Times New Roman " w:hAnsi="Times New Roman " w:eastAsia="Times New Roman " w:cs="Times New Roman "/>
-          <w:b/>
-          <w:bCs/>
-          <w:sz w:val="24"/>
-          <w:szCs w:val="24"/>
-          <w:highlight w:val="none"/>
-        </w:rPr>
-        <w:t xml:space="preserve">Static </w:t>
-      </w:r>
-      <w:r>
-        <w:rPr>
-          <w:rFonts w:ascii="Times New Roman " w:hAnsi="Times New Roman " w:eastAsia="Times New Roman " w:cs="Times New Roman "/>
-          <w:sz w:val="24"/>
-          <w:szCs w:val="24"/>
-          <w:highlight w:val="none"/>
-        </w:rPr>
-        <w:t xml:space="preserve">— хранятся в data или bss сегменте. Время жизни совпадает со временем жизни приложения. Область видимости таких переменных ограничена блоком, в котором они объявлены.</w:t>
-      </w:r>
-      <w:r>
-        <w:rPr>
-          <w:rFonts w:ascii="Times New Roman " w:hAnsi="Times New Roman " w:eastAsia="Times New Roman " w:cs="Times New Roman "/>
-          <w:sz w:val="24"/>
-          <w:szCs w:val="24"/>
-          <w:highlight w:val="none"/>
-        </w:rPr>
-      </w:r>
-    </w:p>
-    <w:p>
-      <w:pPr>
-        <w:pBdr/>
-        <w:spacing/>
-        <w:ind w:firstLine="708"/>
-        <w:rPr>
-          <w:rFonts w:ascii="Noto Sans Mono Medium" w:hAnsi="Noto Sans Mono Medium" w:cs="Noto Sans Mono Medium"/>
-          <w:sz w:val="24"/>
-          <w:szCs w:val="24"/>
-          <w:highlight w:val="none"/>
-        </w:rPr>
-      </w:pPr>
-      <w:r>
-        <w:rPr>
-          <w:rFonts w:ascii="Noto Sans Mono Medium" w:hAnsi="Noto Sans Mono Medium" w:eastAsia="Noto Sans Mono Medium" w:cs="Noto Sans Mono Medium"/>
-          <w:sz w:val="24"/>
-          <w:szCs w:val="24"/>
-          <w:highlight w:val="none"/>
-        </w:rPr>
-      </w:r>
-      <w:r>
-        <w:rPr>
-          <w:rFonts w:ascii="Noto Sans Mono Medium" w:hAnsi="Noto Sans Mono Medium" w:eastAsia="Noto Sans Mono Medium" w:cs="Noto Sans Mono Medium"/>
-          <w:sz w:val="24"/>
-          <w:szCs w:val="24"/>
-          <w:highlight w:val="none"/>
-        </w:rPr>
-        <w:t xml:space="preserve">static int counter = 0;</w:t>
-      </w:r>
-      <w:r>
-        <w:rPr>
-          <w:rFonts w:ascii="Noto Sans Mono Medium" w:hAnsi="Noto Sans Mono Medium" w:eastAsia="Noto Sans Mono Medium" w:cs="Noto Sans Mono Medium"/>
-          <w:sz w:val="24"/>
-          <w:szCs w:val="24"/>
-          <w:highlight w:val="none"/>
-        </w:rPr>
-      </w:r>
-      <w:r>
-        <w:rPr>
-          <w:rFonts w:ascii="Noto Sans Mono Medium" w:hAnsi="Noto Sans Mono Medium" w:eastAsia="Noto Sans Mono Medium" w:cs="Noto Sans Mono Medium"/>
-          <w:sz w:val="24"/>
-          <w:szCs w:val="24"/>
-        </w:rPr>
-      </w:r>
-    </w:p>
-    <w:p>
-      <w:pPr>
-        <w:pBdr/>
-        <w:spacing/>
-        <w:ind/>
-        <w:rPr>
-          <w:rFonts w:ascii="Times New Roman " w:hAnsi="Times New Roman " w:eastAsia="Times New Roman " w:cs="Times New Roman "/>
-          <w:sz w:val="24"/>
-          <w:szCs w:val="24"/>
-          <w:highlight w:val="none"/>
-        </w:rPr>
-      </w:pPr>
-      <w:r>
-        <w:rPr>
-          <w:rFonts w:ascii="Times New Roman " w:hAnsi="Times New Roman " w:eastAsia="Times New Roman " w:cs="Times New Roman "/>
-          <w:b/>
-          <w:bCs/>
-          <w:sz w:val="24"/>
-          <w:szCs w:val="24"/>
-          <w:highlight w:val="none"/>
-        </w:rPr>
-        <w:t xml:space="preserve">External </w:t>
-      </w:r>
-      <w:r>
-        <w:rPr>
-          <w:rFonts w:ascii="Times New Roman " w:hAnsi="Times New Roman " w:eastAsia="Times New Roman " w:cs="Times New Roman "/>
-          <w:sz w:val="24"/>
-          <w:szCs w:val="24"/>
-          <w:highlight w:val="none"/>
-        </w:rPr>
-        <w:t xml:space="preserve">— внешние (глобальные) переменные. Срок жизни такой же, как у всей программы в целом, я так понимаю. Прямым текстом это нигде не написано, но это было бы логично.</w:t>
-      </w:r>
-      <w:r>
-        <w:rPr>
-          <w:rFonts w:ascii="Times New Roman " w:hAnsi="Times New Roman " w:eastAsia="Times New Roman " w:cs="Times New Roman "/>
-          <w:sz w:val="24"/>
-          <w:szCs w:val="24"/>
-          <w:highlight w:val="none"/>
-        </w:rPr>
-      </w:r>
-      <w:r>
-        <w:rPr>
-          <w:rFonts w:ascii="Times New Roman " w:hAnsi="Times New Roman " w:cs="Times New Roman "/>
-          <w:sz w:val="24"/>
-          <w:szCs w:val="24"/>
-        </w:rPr>
-      </w:r>
-    </w:p>
-    <w:p>
-      <w:pPr>
-        <w:pBdr/>
-        <w:spacing/>
-        <w:ind/>
-        <w:rPr>
-          <w:rFonts w:ascii="Times New Roman " w:hAnsi="Times New Roman " w:cs="Times New Roman "/>
-          <w:sz w:val="24"/>
-          <w:szCs w:val="24"/>
-        </w:rPr>
-      </w:pPr>
-      <w:r>
-        <w:rPr>
-          <w:rFonts w:ascii="Times New Roman " w:hAnsi="Times New Roman " w:eastAsia="Times New Roman " w:cs="Times New Roman "/>
-          <w:sz w:val="24"/>
-          <w:szCs w:val="24"/>
-          <w:highlight w:val="none"/>
-        </w:rPr>
-      </w:r>
-      <w:r>
-        <w:rPr>
-          <w:sz w:val="24"/>
-          <w:szCs w:val="24"/>
-        </w:rPr>
         <mc:AlternateContent>
           <mc:Choice Requires="wpg">
             <w:drawing>
               <wp:inline xmlns:wp="http://schemas.openxmlformats.org/drawingml/2006/wordprocessingDrawing" distT="0" distB="0" distL="0" distR="0">
-                <wp:extent cx="3336079" cy="2684104"/>
+                <wp:extent cx="4710401" cy="1642023"/>
                 <wp:effectExtent l="0" t="0" r="0" b="0"/>
                 <wp:docPr id="2" name=""/>
                 <wp:cNvGraphicFramePr>
@@ -8207,7 +8764,7 @@
                   <a:graphicData uri="http://schemas.openxmlformats.org/drawingml/2006/picture">
                     <pic:pic xmlns:pic="http://schemas.openxmlformats.org/drawingml/2006/picture">
                       <pic:nvPicPr>
-                        <pic:cNvPr id="2000706088" name=""/>
+                        <pic:cNvPr id="734473743" name=""/>
                         <pic:cNvPicPr>
                           <a:picLocks noChangeAspect="1"/>
                         </pic:cNvPicPr>
@@ -8220,7 +8777,7 @@
                       <pic:spPr bwMode="auto">
                         <a:xfrm flipH="0" flipV="0">
                           <a:off x="0" y="0"/>
-                          <a:ext cx="3336078" cy="2684104"/>
+                          <a:ext cx="4710400" cy="1642023"/>
                         </a:xfrm>
                         <a:prstGeom prst="rect">
                           <a:avLst/>
@@ -8253,13 +8810,718 @@
                 <v:path o:extrusionok="f" gradientshapeok="t" o:connecttype="rect"/>
                 <o:lock v:ext="edit" aspectratio="t"/>
               </v:shapetype>
-              <v:shape id="_x0000_i1" o:spid="_x0000_s1" type="#_x0000_t75" style="width:262.68pt;height:211.35pt;mso-wrap-distance-left:0.00pt;mso-wrap-distance-top:0.00pt;mso-wrap-distance-right:0.00pt;mso-wrap-distance-bottom:0.00pt;z-index:1;" stroked="false">
+              <v:shape id="_x0000_i1" o:spid="_x0000_s1" type="#_x0000_t75" style="width:370.90pt;height:129.29pt;mso-wrap-distance-left:0.00pt;mso-wrap-distance-top:0.00pt;mso-wrap-distance-right:0.00pt;mso-wrap-distance-bottom:0.00pt;z-index:1;" stroked="false">
                 <v:imagedata r:id="rId10" o:title=""/>
                 <o:lock v:ext="edit" rotation="t"/>
               </v:shape>
             </w:pict>
           </mc:Fallback>
         </mc:AlternateContent>
+      </w:r>
+      <w:r>
+        <w:rPr>
+          <w:rFonts w:ascii="Times New Roman " w:hAnsi="Times New Roman " w:eastAsia="Times New Roman " w:cs="Times New Roman "/>
+          <w:b w:val="0"/>
+          <w:bCs w:val="0"/>
+          <w:color w:val="000000" w:themeColor="text1"/>
+          <w:sz w:val="24"/>
+          <w:szCs w:val="24"/>
+          <w:highlight w:val="none"/>
+        </w:rPr>
+      </w:r>
+      <w:r/>
+    </w:p>
+    <w:p>
+      <w:pPr>
+        <w:pBdr/>
+        <w:spacing w:line="240" w:lineRule="atLeast"/>
+        <w:ind w:right="-6" w:firstLine="0" w:left="0"/>
+        <w:rPr>
+          <w:b/>
+          <w:bCs/>
+          <w:highlight w:val="none"/>
+        </w:rPr>
+      </w:pPr>
+      <w:r>
+        <w:rPr>
+          <w:b/>
+          <w:bCs/>
+          <w:highlight w:val="none"/>
+        </w:rPr>
+        <w:t xml:space="preserve">— Че важно помнить?</w:t>
+      </w:r>
+      <w:r>
+        <w:rPr>
+          <w:b/>
+          <w:bCs/>
+          <w:highlight w:val="none"/>
+        </w:rPr>
+      </w:r>
+    </w:p>
+    <w:p>
+      <w:pPr>
+        <w:pBdr/>
+        <w:spacing w:line="240" w:lineRule="atLeast"/>
+        <w:ind w:right="-6" w:firstLine="0" w:left="0"/>
+        <w:rPr>
+          <w:highlight w:val="none"/>
+        </w:rPr>
+      </w:pPr>
+      <w:r>
+        <w:rPr>
+          <w:highlight w:val="none"/>
+        </w:rPr>
+        <w:tab/>
+        <w:t xml:space="preserve">Занял денег — верни. Выделил память — освободи.</w:t>
+      </w:r>
+      <w:r>
+        <w:rPr>
+          <w:highlight w:val="none"/>
+        </w:rPr>
+      </w:r>
+    </w:p>
+    <w:p>
+      <w:pPr>
+        <w:pBdr/>
+        <w:spacing w:line="240" w:lineRule="atLeast"/>
+        <w:ind w:right="-6" w:firstLine="0" w:left="0"/>
+        <w:rPr>
+          <w:highlight w:val="none"/>
+        </w:rPr>
+      </w:pPr>
+      <w:r>
+        <w:rPr>
+          <w:highlight w:val="none"/>
+        </w:rPr>
+        <w:tab/>
+        <w:t xml:space="preserve">Каждый указатель нужно сначала инициализировать, а потом юзать.</w:t>
+      </w:r>
+      <w:r>
+        <w:rPr>
+          <w:highlight w:val="none"/>
+        </w:rPr>
+      </w:r>
+    </w:p>
+    <w:p>
+      <w:pPr>
+        <w:pBdr/>
+        <w:shd w:val="nil"/>
+        <w:spacing/>
+        <w:ind/>
+        <w:rPr>
+          <w:rFonts w:ascii="Times New Roman " w:hAnsi="Times New Roman " w:cs="Times New Roman "/>
+          <w:b w:val="0"/>
+          <w:bCs w:val="0"/>
+          <w:color w:val="000000" w:themeColor="text1"/>
+          <w:sz w:val="24"/>
+          <w:szCs w:val="24"/>
+        </w:rPr>
+      </w:pPr>
+      <w:r>
+        <w:rPr>
+          <w:rFonts w:ascii="Times New Roman " w:hAnsi="Times New Roman " w:cs="Times New Roman "/>
+          <w:b w:val="0"/>
+          <w:bCs w:val="0"/>
+          <w:color w:val="000000" w:themeColor="text1"/>
+          <w:sz w:val="24"/>
+          <w:szCs w:val="24"/>
+        </w:rPr>
+        <w:br w:type="page" w:clear="all"/>
+      </w:r>
+      <w:r>
+        <w:rPr>
+          <w:rFonts w:ascii="Times New Roman " w:hAnsi="Times New Roman " w:cs="Times New Roman "/>
+          <w:b w:val="0"/>
+          <w:bCs w:val="0"/>
+          <w:color w:val="000000" w:themeColor="text1"/>
+          <w:sz w:val="24"/>
+          <w:szCs w:val="24"/>
+        </w:rPr>
+      </w:r>
+    </w:p>
+    <w:p>
+      <w:pPr>
+        <w:pBdr/>
+        <w:spacing w:line="240" w:lineRule="atLeast"/>
+        <w:ind w:right="-6" w:firstLine="0" w:left="0"/>
+        <w:rPr>
+          <w:rFonts w:ascii="Times New Roman " w:hAnsi="Times New Roman " w:cs="Times New Roman "/>
+          <w:b w:val="0"/>
+          <w:bCs w:val="0"/>
+          <w:color w:val="000000" w:themeColor="text1"/>
+          <w:sz w:val="24"/>
+          <w:szCs w:val="24"/>
+        </w:rPr>
+      </w:pPr>
+      <w:r>
+        <w:rPr>
+          <w:highlight w:val="none"/>
+        </w:rPr>
+      </w:r>
+      <w:r>
+        <w:rPr>
+          <w:highlight w:val="none"/>
+        </w:rPr>
+      </w:r>
+    </w:p>
+    <w:p>
+      <w:pPr>
+        <w:pBdr/>
+        <w:spacing w:line="240" w:lineRule="atLeast"/>
+        <w:ind w:right="-6" w:firstLine="567"/>
+        <w:rPr>
+          <w:rFonts w:ascii="Times New Roman " w:hAnsi="Times New Roman " w:eastAsia="Times New Roman " w:cs="Times New Roman "/>
+          <w:b/>
+          <w:bCs/>
+          <w:color w:val="000000"/>
+          <w:sz w:val="24"/>
+          <w:szCs w:val="24"/>
+          <w:highlight w:val="none"/>
+        </w:rPr>
+      </w:pPr>
+      <w:r>
+        <w:rPr>
+          <w:rFonts w:ascii="Times New Roman " w:hAnsi="Times New Roman " w:eastAsia="Times New Roman " w:cs="Times New Roman "/>
+          <w:b/>
+          <w:bCs/>
+          <w:color w:val="000000"/>
+          <w:sz w:val="24"/>
+          <w:szCs w:val="24"/>
+        </w:rPr>
+        <w:t xml:space="preserve">6.7. Привести пример описания двумерного массива.</w:t>
+      </w:r>
+      <w:r>
+        <w:rPr>
+          <w:rFonts w:ascii="Times New Roman " w:hAnsi="Times New Roman " w:cs="Times New Roman "/>
+          <w:b/>
+          <w:bCs/>
+          <w:color w:val="000000"/>
+          <w:sz w:val="24"/>
+          <w:szCs w:val="24"/>
+          <w:highlight w:val="none"/>
+        </w:rPr>
+      </w:r>
+      <w:r>
+        <w:rPr>
+          <w:rFonts w:ascii="Times New Roman " w:hAnsi="Times New Roman " w:eastAsia="Times New Roman " w:cs="Times New Roman "/>
+          <w:b/>
+          <w:bCs/>
+          <w:color w:val="000000"/>
+          <w:sz w:val="24"/>
+          <w:szCs w:val="24"/>
+          <w:highlight w:val="none"/>
+        </w:rPr>
+      </w:r>
+    </w:p>
+    <w:p>
+      <w:pPr>
+        <w:pBdr/>
+        <w:spacing w:line="240" w:lineRule="atLeast"/>
+        <w:ind w:right="-6" w:firstLine="0"/>
+        <w:rPr>
+          <w:highlight w:val="none"/>
+        </w:rPr>
+      </w:pPr>
+      <w:r>
+        <w:rPr>
+          <w:rFonts w:ascii="Times New Roman " w:hAnsi="Times New Roman " w:eastAsia="Times New Roman " w:cs="Times New Roman "/>
+          <w:color w:val="000000"/>
+          <w:sz w:val="24"/>
+          <w:szCs w:val="24"/>
+          <w:highlight w:val="none"/>
+        </w:rPr>
+      </w:r>
+      <w:r>
+        <mc:AlternateContent>
+          <mc:Choice Requires="wpg">
+            <w:drawing>
+              <wp:inline xmlns:wp="http://schemas.openxmlformats.org/drawingml/2006/wordprocessingDrawing" distT="0" distB="0" distL="0" distR="0">
+                <wp:extent cx="1612446" cy="844950"/>
+                <wp:effectExtent l="0" t="0" r="0" b="0"/>
+                <wp:docPr id="3" name=""/>
+                <wp:cNvGraphicFramePr>
+                  <a:graphicFrameLocks xmlns:a="http://schemas.openxmlformats.org/drawingml/2006/main" noChangeAspect="1"/>
+                </wp:cNvGraphicFramePr>
+                <a:graphic xmlns:a="http://schemas.openxmlformats.org/drawingml/2006/main">
+                  <a:graphicData uri="http://schemas.openxmlformats.org/drawingml/2006/picture">
+                    <pic:pic xmlns:pic="http://schemas.openxmlformats.org/drawingml/2006/picture">
+                      <pic:nvPicPr>
+                        <pic:cNvPr id="2045055530" name=""/>
+                        <pic:cNvPicPr>
+                          <a:picLocks noChangeAspect="1"/>
+                        </pic:cNvPicPr>
+                        <pic:nvPr/>
+                      </pic:nvPicPr>
+                      <pic:blipFill>
+                        <a:blip r:embed="rId11"/>
+                        <a:stretch/>
+                      </pic:blipFill>
+                      <pic:spPr bwMode="auto">
+                        <a:xfrm flipH="0" flipV="0">
+                          <a:off x="0" y="0"/>
+                          <a:ext cx="1612446" cy="844949"/>
+                        </a:xfrm>
+                        <a:prstGeom prst="rect">
+                          <a:avLst/>
+                        </a:prstGeom>
+                      </pic:spPr>
+                    </pic:pic>
+                  </a:graphicData>
+                </a:graphic>
+              </wp:inline>
+            </w:drawing>
+          </mc:Choice>
+          <mc:Fallback>
+            <w:pict>
+              <v:shapetype id="_x0000_t75" coordsize="21600,21600" o:spt="75" o:preferrelative="t" path="m@4@5l@4@11@9@11@9@5xe" filled="f" stroked="f">
+                <v:stroke joinstyle="miter"/>
+                <v:formulas>
+                  <v:f eqn="if lineDrawn pixelLineWidth 0"/>
+                  <v:f eqn="sum @0 1 0"/>
+                  <v:f eqn="sum 0 0 @1"/>
+                  <v:f eqn="prod @2 1 2"/>
+                  <v:f eqn="prod @3 21600 pixelWidth"/>
+                  <v:f eqn="prod @3 21600 pixelHeight"/>
+                  <v:f eqn="sum @0 0 1"/>
+                  <v:f eqn="prod @6 1 2"/>
+                  <v:f eqn="prod @7 21600 pixelWidth"/>
+                  <v:f eqn="sum @8 21600 0"/>
+                  <v:f eqn="prod @7 21600 pixelHeight"/>
+                  <v:f eqn="sum @10 21600 0"/>
+                </v:formulas>
+                <v:path o:extrusionok="f" gradientshapeok="t" o:connecttype="rect"/>
+                <o:lock v:ext="edit" aspectratio="t"/>
+              </v:shapetype>
+              <v:shape id="_x0000_i2" o:spid="_x0000_s2" type="#_x0000_t75" style="width:126.96pt;height:66.53pt;mso-wrap-distance-left:0.00pt;mso-wrap-distance-top:0.00pt;mso-wrap-distance-right:0.00pt;mso-wrap-distance-bottom:0.00pt;z-index:1;" stroked="false">
+                <v:imagedata r:id="rId11" o:title=""/>
+                <o:lock v:ext="edit" rotation="t"/>
+              </v:shape>
+            </w:pict>
+          </mc:Fallback>
+        </mc:AlternateContent>
+        <w:t xml:space="preserve"> </w:t>
+      </w:r>
+      <w:r>
+        <w:rPr>
+          <w:rFonts w:ascii="Times New Roman " w:hAnsi="Times New Roman " w:eastAsia="Times New Roman " w:cs="Times New Roman "/>
+          <w:color w:val="000000"/>
+          <w:sz w:val="24"/>
+          <w:szCs w:val="24"/>
+          <w:highlight w:val="none"/>
+        </w:rPr>
+      </w:r>
+      <w:r>
+        <w:rPr>
+          <w:highlight w:val="none"/>
+        </w:rPr>
+      </w:r>
+      <w:r>
+        <w:rPr>
+          <w:highlight w:val="none"/>
+        </w:rPr>
+      </w:r>
+      <w:r>
+        <mc:AlternateContent>
+          <mc:Choice Requires="wpg">
+            <w:drawing>
+              <wp:inline xmlns:wp="http://schemas.openxmlformats.org/drawingml/2006/wordprocessingDrawing" distT="0" distB="0" distL="0" distR="0">
+                <wp:extent cx="3345834" cy="2105355"/>
+                <wp:effectExtent l="0" t="0" r="0" b="0"/>
+                <wp:docPr id="4" name=""/>
+                <wp:cNvGraphicFramePr>
+                  <a:graphicFrameLocks xmlns:a="http://schemas.openxmlformats.org/drawingml/2006/main" noChangeAspect="1"/>
+                </wp:cNvGraphicFramePr>
+                <a:graphic xmlns:a="http://schemas.openxmlformats.org/drawingml/2006/main">
+                  <a:graphicData uri="http://schemas.openxmlformats.org/drawingml/2006/picture">
+                    <pic:pic xmlns:pic="http://schemas.openxmlformats.org/drawingml/2006/picture">
+                      <pic:nvPicPr>
+                        <pic:cNvPr id="216556028" name=""/>
+                        <pic:cNvPicPr>
+                          <a:picLocks noChangeAspect="1"/>
+                        </pic:cNvPicPr>
+                        <pic:nvPr/>
+                      </pic:nvPicPr>
+                      <pic:blipFill>
+                        <a:blip r:embed="rId12"/>
+                        <a:stretch/>
+                      </pic:blipFill>
+                      <pic:spPr bwMode="auto">
+                        <a:xfrm flipH="0" flipV="0">
+                          <a:off x="0" y="0"/>
+                          <a:ext cx="3345833" cy="2105354"/>
+                        </a:xfrm>
+                        <a:prstGeom prst="rect">
+                          <a:avLst/>
+                        </a:prstGeom>
+                      </pic:spPr>
+                    </pic:pic>
+                  </a:graphicData>
+                </a:graphic>
+              </wp:inline>
+            </w:drawing>
+          </mc:Choice>
+          <mc:Fallback>
+            <w:pict>
+              <v:shapetype id="_x0000_t75" coordsize="21600,21600" o:spt="75" o:preferrelative="t" path="m@4@5l@4@11@9@11@9@5xe" filled="f" stroked="f">
+                <v:stroke joinstyle="miter"/>
+                <v:formulas>
+                  <v:f eqn="if lineDrawn pixelLineWidth 0"/>
+                  <v:f eqn="sum @0 1 0"/>
+                  <v:f eqn="sum 0 0 @1"/>
+                  <v:f eqn="prod @2 1 2"/>
+                  <v:f eqn="prod @3 21600 pixelWidth"/>
+                  <v:f eqn="prod @3 21600 pixelHeight"/>
+                  <v:f eqn="sum @0 0 1"/>
+                  <v:f eqn="prod @6 1 2"/>
+                  <v:f eqn="prod @7 21600 pixelWidth"/>
+                  <v:f eqn="sum @8 21600 0"/>
+                  <v:f eqn="prod @7 21600 pixelHeight"/>
+                  <v:f eqn="sum @10 21600 0"/>
+                </v:formulas>
+                <v:path o:extrusionok="f" gradientshapeok="t" o:connecttype="rect"/>
+                <o:lock v:ext="edit" aspectratio="t"/>
+              </v:shapetype>
+              <v:shape id="_x0000_i3" o:spid="_x0000_s3" type="#_x0000_t75" style="width:263.45pt;height:165.78pt;mso-wrap-distance-left:0.00pt;mso-wrap-distance-top:0.00pt;mso-wrap-distance-right:0.00pt;mso-wrap-distance-bottom:0.00pt;z-index:1;" stroked="false">
+                <v:imagedata r:id="rId12" o:title=""/>
+                <o:lock v:ext="edit" rotation="t"/>
+              </v:shape>
+            </w:pict>
+          </mc:Fallback>
+        </mc:AlternateContent>
+      </w:r>
+      <w:r>
+        <w:rPr>
+          <w:highlight w:val="none"/>
+        </w:rPr>
+      </w:r>
+      <w:r>
+        <w:rPr>
+          <w:highlight w:val="none"/>
+        </w:rPr>
+      </w:r>
+      <w:r>
+        <w:rPr>
+          <w:highlight w:val="none"/>
+        </w:rPr>
+      </w:r>
+    </w:p>
+    <w:p>
+      <w:pPr>
+        <w:pBdr/>
+        <w:spacing w:line="240" w:lineRule="atLeast"/>
+        <w:ind w:right="-6" w:firstLine="567"/>
+        <w:rPr>
+          <w:rFonts w:ascii="Times New Roman " w:hAnsi="Times New Roman " w:cs="Times New Roman "/>
+          <w:color w:val="000000"/>
+          <w:sz w:val="24"/>
+          <w:szCs w:val="24"/>
+          <w:highlight w:val="none"/>
+        </w:rPr>
+      </w:pPr>
+      <w:r>
+        <w:rPr>
+          <w:highlight w:val="none"/>
+        </w:rPr>
+      </w:r>
+      <w:r>
+        <w:rPr>
+          <w:highlight w:val="none"/>
+        </w:rPr>
+      </w:r>
+      <w:r>
+        <w:rPr>
+          <w:rFonts w:ascii="Times New Roman " w:hAnsi="Times New Roman " w:cs="Times New Roman "/>
+          <w:color w:val="000000"/>
+          <w:sz w:val="24"/>
+          <w:szCs w:val="24"/>
+          <w:highlight w:val="none"/>
+        </w:rPr>
+      </w:r>
+    </w:p>
+    <w:p>
+      <w:pPr>
+        <w:pBdr/>
+        <w:spacing w:line="240" w:lineRule="atLeast"/>
+        <w:ind w:right="-6" w:firstLine="567"/>
+        <w:rPr>
+          <w:rFonts w:ascii="Times New Roman " w:hAnsi="Times New Roman " w:eastAsia="Times New Roman " w:cs="Times New Roman "/>
+          <w:b/>
+          <w:bCs/>
+          <w:color w:val="000000"/>
+          <w:sz w:val="24"/>
+          <w:szCs w:val="24"/>
+          <w:highlight w:val="none"/>
+        </w:rPr>
+      </w:pPr>
+      <w:r>
+        <w:rPr>
+          <w:rFonts w:ascii="Times New Roman " w:hAnsi="Times New Roman " w:eastAsia="Times New Roman " w:cs="Times New Roman "/>
+          <w:b/>
+          <w:bCs/>
+          <w:color w:val="000000"/>
+          <w:sz w:val="24"/>
+          <w:szCs w:val="24"/>
+        </w:rPr>
+        <w:t xml:space="preserve">6.8. Привести пример доступа к элементу двумерного массива через указатель на него.</w:t>
+      </w:r>
+      <w:r>
+        <w:rPr>
+          <w:rFonts w:ascii="Times New Roman " w:hAnsi="Times New Roman " w:cs="Times New Roman "/>
+          <w:b/>
+          <w:bCs/>
+          <w:color w:val="000000"/>
+          <w:sz w:val="24"/>
+          <w:szCs w:val="24"/>
+        </w:rPr>
+      </w:r>
+      <w:r>
+        <w:rPr>
+          <w:rFonts w:ascii="Times New Roman " w:hAnsi="Times New Roman " w:eastAsia="Times New Roman " w:cs="Times New Roman "/>
+          <w:b/>
+          <w:bCs/>
+          <w:color w:val="000000"/>
+          <w:sz w:val="24"/>
+          <w:szCs w:val="24"/>
+          <w:highlight w:val="none"/>
+        </w:rPr>
+      </w:r>
+    </w:p>
+    <w:p>
+      <w:pPr>
+        <w:pBdr/>
+        <w:shd w:val="nil" w:color="auto"/>
+        <w:spacing/>
+        <w:ind/>
+        <w:rPr>
+          <w:rFonts w:ascii="Times New Roman " w:hAnsi="Times New Roman " w:cs="Times New Roman "/>
+          <w:b/>
+          <w:bCs/>
+          <w:color w:val="000000"/>
+          <w:sz w:val="24"/>
+          <w:szCs w:val="24"/>
+        </w:rPr>
+      </w:pPr>
+      <w:r>
+        <w:rPr>
+          <w:rFonts w:ascii="Times New Roman " w:hAnsi="Times New Roman " w:cs="Times New Roman "/>
+          <w:b/>
+          <w:bCs/>
+          <w:color w:val="000000"/>
+          <w:sz w:val="24"/>
+          <w:szCs w:val="24"/>
+        </w:rPr>
+      </w:r>
+      <w:r>
+        <mc:AlternateContent>
+          <mc:Choice Requires="wpg">
+            <w:drawing>
+              <wp:inline xmlns:wp="http://schemas.openxmlformats.org/drawingml/2006/wordprocessingDrawing" distT="0" distB="0" distL="0" distR="0">
+                <wp:extent cx="3533383" cy="2933875"/>
+                <wp:effectExtent l="0" t="0" r="0" b="0"/>
+                <wp:docPr id="5" name=""/>
+                <wp:cNvGraphicFramePr>
+                  <a:graphicFrameLocks xmlns:a="http://schemas.openxmlformats.org/drawingml/2006/main" noChangeAspect="1"/>
+                </wp:cNvGraphicFramePr>
+                <a:graphic xmlns:a="http://schemas.openxmlformats.org/drawingml/2006/main">
+                  <a:graphicData uri="http://schemas.openxmlformats.org/drawingml/2006/picture">
+                    <pic:pic xmlns:pic="http://schemas.openxmlformats.org/drawingml/2006/picture">
+                      <pic:nvPicPr>
+                        <pic:cNvPr id="1573661254" name=""/>
+                        <pic:cNvPicPr>
+                          <a:picLocks noChangeAspect="1"/>
+                        </pic:cNvPicPr>
+                        <pic:nvPr/>
+                      </pic:nvPicPr>
+                      <pic:blipFill>
+                        <a:blip r:embed="rId13"/>
+                        <a:stretch/>
+                      </pic:blipFill>
+                      <pic:spPr bwMode="auto">
+                        <a:xfrm flipH="0" flipV="0">
+                          <a:off x="0" y="0"/>
+                          <a:ext cx="3533382" cy="2933874"/>
+                        </a:xfrm>
+                        <a:prstGeom prst="rect">
+                          <a:avLst/>
+                        </a:prstGeom>
+                      </pic:spPr>
+                    </pic:pic>
+                  </a:graphicData>
+                </a:graphic>
+              </wp:inline>
+            </w:drawing>
+          </mc:Choice>
+          <mc:Fallback>
+            <w:pict>
+              <v:shapetype id="_x0000_t75" coordsize="21600,21600" o:spt="75" o:preferrelative="t" path="m@4@5l@4@11@9@11@9@5xe" filled="f" stroked="f">
+                <v:stroke joinstyle="miter"/>
+                <v:formulas>
+                  <v:f eqn="if lineDrawn pixelLineWidth 0"/>
+                  <v:f eqn="sum @0 1 0"/>
+                  <v:f eqn="sum 0 0 @1"/>
+                  <v:f eqn="prod @2 1 2"/>
+                  <v:f eqn="prod @3 21600 pixelWidth"/>
+                  <v:f eqn="prod @3 21600 pixelHeight"/>
+                  <v:f eqn="sum @0 0 1"/>
+                  <v:f eqn="prod @6 1 2"/>
+                  <v:f eqn="prod @7 21600 pixelWidth"/>
+                  <v:f eqn="sum @8 21600 0"/>
+                  <v:f eqn="prod @7 21600 pixelHeight"/>
+                  <v:f eqn="sum @10 21600 0"/>
+                </v:formulas>
+                <v:path o:extrusionok="f" gradientshapeok="t" o:connecttype="rect"/>
+                <o:lock v:ext="edit" aspectratio="t"/>
+              </v:shapetype>
+              <v:shape id="_x0000_i4" o:spid="_x0000_s4" type="#_x0000_t75" style="width:278.22pt;height:231.01pt;mso-wrap-distance-left:0.00pt;mso-wrap-distance-top:0.00pt;mso-wrap-distance-right:0.00pt;mso-wrap-distance-bottom:0.00pt;z-index:1;" stroked="false">
+                <v:imagedata r:id="rId13" o:title=""/>
+                <o:lock v:ext="edit" rotation="t"/>
+              </v:shape>
+            </w:pict>
+          </mc:Fallback>
+        </mc:AlternateContent>
+      </w:r>
+      <w:r>
+        <w:rPr>
+          <w:rFonts w:ascii="Times New Roman " w:hAnsi="Times New Roman " w:cs="Times New Roman "/>
+          <w:b/>
+          <w:bCs/>
+          <w:color w:val="000000"/>
+          <w:sz w:val="24"/>
+          <w:szCs w:val="24"/>
+        </w:rPr>
+        <w:br w:type="page" w:clear="all"/>
+      </w:r>
+      <w:r>
+        <w:rPr>
+          <w:rFonts w:ascii="Times New Roman " w:hAnsi="Times New Roman " w:cs="Times New Roman "/>
+          <w:b/>
+          <w:bCs/>
+          <w:color w:val="000000"/>
+          <w:sz w:val="24"/>
+          <w:szCs w:val="24"/>
+        </w:rPr>
+      </w:r>
+      <w:r>
+        <w:rPr>
+          <w:rFonts w:ascii="Times New Roman " w:hAnsi="Times New Roman " w:cs="Times New Roman "/>
+          <w:b/>
+          <w:bCs/>
+          <w:color w:val="000000"/>
+          <w:sz w:val="24"/>
+          <w:szCs w:val="24"/>
+        </w:rPr>
+      </w:r>
+    </w:p>
+    <w:p>
+      <w:pPr>
+        <w:pBdr/>
+        <w:spacing w:line="240" w:lineRule="atLeast"/>
+        <w:ind w:right="-6" w:firstLine="567"/>
+        <w:rPr>
+          <w:rFonts w:ascii="Times New Roman " w:hAnsi="Times New Roman " w:cs="Times New Roman "/>
+          <w:b/>
+          <w:bCs/>
+          <w:color w:val="000000"/>
+          <w:sz w:val="24"/>
+          <w:szCs w:val="24"/>
+        </w:rPr>
+      </w:pPr>
+      <w:r>
+        <w:rPr>
+          <w:rFonts w:ascii="Times New Roman " w:hAnsi="Times New Roman " w:eastAsia="Times New Roman " w:cs="Times New Roman "/>
+          <w:b/>
+          <w:bCs/>
+          <w:color w:val="000000"/>
+          <w:sz w:val="24"/>
+          <w:szCs w:val="24"/>
+          <w:highlight w:val="none"/>
+        </w:rPr>
+      </w:r>
+      <w:r>
+        <w:rPr>
+          <w:rFonts w:ascii="Times New Roman " w:hAnsi="Times New Roman " w:eastAsia="Times New Roman " w:cs="Times New Roman "/>
+          <w:b/>
+          <w:bCs/>
+          <w:color w:val="000000"/>
+          <w:sz w:val="24"/>
+          <w:szCs w:val="24"/>
+          <w:highlight w:val="none"/>
+        </w:rPr>
+      </w:r>
+      <w:r>
+        <w:rPr>
+          <w:rFonts w:ascii="Times New Roman " w:hAnsi="Times New Roman " w:cs="Times New Roman "/>
+          <w:b/>
+          <w:bCs/>
+          <w:color w:val="000000"/>
+          <w:sz w:val="24"/>
+          <w:szCs w:val="24"/>
+        </w:rPr>
+      </w:r>
+    </w:p>
+    <w:p>
+      <w:pPr>
+        <w:pBdr/>
+        <w:spacing w:line="240" w:lineRule="atLeast"/>
+        <w:ind w:right="-6" w:firstLine="567"/>
+        <w:rPr>
+          <w:rFonts w:ascii="Times New Roman " w:hAnsi="Times New Roman " w:cs="Times New Roman "/>
+          <w:b/>
+          <w:bCs/>
+          <w:sz w:val="24"/>
+          <w:szCs w:val="24"/>
+        </w:rPr>
+      </w:pPr>
+      <w:r>
+        <w:rPr>
+          <w:rFonts w:ascii="Times New Roman " w:hAnsi="Times New Roman " w:eastAsia="Times New Roman " w:cs="Times New Roman "/>
+          <w:b/>
+          <w:bCs/>
+          <w:color w:val="000000"/>
+          <w:sz w:val="24"/>
+          <w:szCs w:val="24"/>
+        </w:rPr>
+        <w:t xml:space="preserve">6.9. Какие классы памяти существуют в языке СИ?</w:t>
+      </w:r>
+      <w:r>
+        <w:rPr>
+          <w:rFonts w:ascii="Times New Roman " w:hAnsi="Times New Roman " w:cs="Times New Roman "/>
+          <w:b/>
+          <w:bCs/>
+          <w:sz w:val="24"/>
+          <w:szCs w:val="24"/>
+        </w:rPr>
+      </w:r>
+      <w:r>
+        <w:rPr>
+          <w:rFonts w:ascii="Times New Roman " w:hAnsi="Times New Roman " w:cs="Times New Roman "/>
+          <w:b/>
+          <w:bCs/>
+          <w:sz w:val="24"/>
+          <w:szCs w:val="24"/>
+        </w:rPr>
+      </w:r>
+    </w:p>
+    <w:p>
+      <w:pPr>
+        <w:pBdr/>
+        <w:spacing/>
+        <w:ind/>
+        <w:rPr>
+          <w:rFonts w:ascii="Times New Roman " w:hAnsi="Times New Roman " w:eastAsia="Times New Roman " w:cs="Times New Roman "/>
+          <w:sz w:val="24"/>
+          <w:szCs w:val="24"/>
+          <w:highlight w:val="none"/>
+        </w:rPr>
+      </w:pPr>
+      <w:r>
+        <w:rPr>
+          <w:rFonts w:ascii="Times New Roman " w:hAnsi="Times New Roman " w:eastAsia="Times New Roman " w:cs="Times New Roman "/>
+          <w:sz w:val="24"/>
+          <w:szCs w:val="24"/>
+          <w:highlight w:val="none"/>
+        </w:rPr>
+        <w:t xml:space="preserve">Классы памяти определяют срок жизни и область видимости переменной или функции.</w:t>
       </w:r>
       <w:r>
         <w:rPr>
@@ -8278,6 +9540,520 @@
         </w:rPr>
       </w:r>
     </w:p>
+    <w:p>
+      <w:pPr>
+        <w:pBdr/>
+        <w:spacing/>
+        <w:ind/>
+        <w:rPr>
+          <w:rFonts w:ascii="Times New Roman" w:hAnsi="Times New Roman" w:cs="Times New Roman"/>
+          <w:sz w:val="24"/>
+          <w:szCs w:val="24"/>
+          <w:highlight w:val="none"/>
+        </w:rPr>
+      </w:pPr>
+      <w:r>
+        <w:rPr>
+          <w:rFonts w:ascii="Times New Roman" w:hAnsi="Times New Roman" w:eastAsia="Times New Roman" w:cs="Times New Roman"/>
+          <w:b/>
+          <w:bCs/>
+          <w:sz w:val="24"/>
+          <w:szCs w:val="24"/>
+        </w:rPr>
+        <w:t xml:space="preserve">Auto </w:t>
+      </w:r>
+      <w:r>
+        <w:rPr>
+          <w:rFonts w:ascii="Times New Roman" w:hAnsi="Times New Roman" w:eastAsia="Times New Roman" w:cs="Times New Roman"/>
+          <w:sz w:val="24"/>
+          <w:szCs w:val="24"/>
+        </w:rPr>
+        <w:t xml:space="preserve">— класс памяти по-умолчанию для локальных переменных. Располагаются на стеке, область видимости ограничивается своим блоком. При выходе из блока auto-переменные удаляются. При инициализации сначала в переменной лежит мусор (зависит от того, что лежало в этом куске оперативки ранее).</w:t>
+      </w:r>
+      <w:r>
+        <w:rPr>
+          <w:rFonts w:ascii="Times New Roman" w:hAnsi="Times New Roman" w:eastAsia="Times New Roman" w:cs="Times New Roman"/>
+          <w:sz w:val="24"/>
+          <w:szCs w:val="24"/>
+          <w:highlight w:val="none"/>
+        </w:rPr>
+      </w:r>
+      <w:r>
+        <w:rPr>
+          <w:rFonts w:ascii="Times New Roman" w:hAnsi="Times New Roman" w:eastAsia="Times New Roman" w:cs="Times New Roman"/>
+          <w:sz w:val="24"/>
+          <w:szCs w:val="24"/>
+          <w:highlight w:val="none"/>
+        </w:rPr>
+      </w:r>
+    </w:p>
+    <w:p>
+      <w:pPr>
+        <w:pBdr/>
+        <w:spacing/>
+        <w:ind w:firstLine="708"/>
+        <w:rPr>
+          <w:rFonts w:ascii="Times New Roman" w:hAnsi="Times New Roman" w:cs="Times New Roman"/>
+          <w:sz w:val="24"/>
+          <w:szCs w:val="24"/>
+          <w:highlight w:val="none"/>
+        </w:rPr>
+      </w:pPr>
+      <w:r>
+        <w:rPr>
+          <w:rFonts w:ascii="Times New Roman" w:hAnsi="Times New Roman" w:eastAsia="Times New Roman" w:cs="Times New Roman"/>
+          <w:sz w:val="24"/>
+          <w:szCs w:val="24"/>
+          <w:highlight w:val="none"/>
+        </w:rPr>
+      </w:r>
+      <w:r>
+        <w:rPr>
+          <w:rFonts w:ascii="Times New Roman" w:hAnsi="Times New Roman" w:eastAsia="Times New Roman" w:cs="Times New Roman"/>
+          <w:color w:val="000000"/>
+          <w:sz w:val="24"/>
+          <w:szCs w:val="24"/>
+        </w:rPr>
+        <w:t xml:space="preserve">int</w:t>
+      </w:r>
+      <w:r>
+        <w:rPr>
+          <w:rFonts w:ascii="Times New Roman" w:hAnsi="Times New Roman" w:eastAsia="Times New Roman" w:cs="Times New Roman"/>
+          <w:color w:val="000000"/>
+          <w:sz w:val="24"/>
+          <w:szCs w:val="24"/>
+        </w:rPr>
+        <w:t xml:space="preserve"> </w:t>
+      </w:r>
+      <w:r>
+        <w:rPr>
+          <w:rFonts w:ascii="Times New Roman" w:hAnsi="Times New Roman" w:eastAsia="Times New Roman" w:cs="Times New Roman"/>
+          <w:color w:val="000000"/>
+          <w:sz w:val="24"/>
+          <w:szCs w:val="24"/>
+        </w:rPr>
+        <w:t xml:space="preserve">auto x = 10; // auto можно опустить</w:t>
+      </w:r>
+      <w:r>
+        <w:rPr>
+          <w:rFonts w:ascii="Times New Roman" w:hAnsi="Times New Roman" w:eastAsia="Times New Roman" w:cs="Times New Roman"/>
+          <w:sz w:val="24"/>
+          <w:szCs w:val="24"/>
+          <w:highlight w:val="none"/>
+        </w:rPr>
+      </w:r>
+      <w:r>
+        <w:rPr>
+          <w:rFonts w:ascii="Times New Roman" w:hAnsi="Times New Roman" w:eastAsia="Times New Roman" w:cs="Times New Roman"/>
+          <w:sz w:val="24"/>
+          <w:szCs w:val="24"/>
+          <w:highlight w:val="none"/>
+        </w:rPr>
+      </w:r>
+    </w:p>
+    <w:p>
+      <w:pPr>
+        <w:pBdr/>
+        <w:spacing/>
+        <w:ind/>
+        <w:rPr>
+          <w:rFonts w:ascii="Times New Roman" w:hAnsi="Times New Roman" w:cs="Times New Roman"/>
+          <w:sz w:val="24"/>
+          <w:szCs w:val="24"/>
+          <w:highlight w:val="none"/>
+        </w:rPr>
+      </w:pPr>
+      <w:r>
+        <w:rPr>
+          <w:rFonts w:ascii="Times New Roman" w:hAnsi="Times New Roman" w:eastAsia="Times New Roman" w:cs="Times New Roman"/>
+          <w:b/>
+          <w:bCs/>
+          <w:sz w:val="24"/>
+          <w:szCs w:val="24"/>
+          <w:highlight w:val="none"/>
+        </w:rPr>
+        <w:t xml:space="preserve">Register </w:t>
+      </w:r>
+      <w:r>
+        <w:rPr>
+          <w:rFonts w:ascii="Times New Roman" w:hAnsi="Times New Roman" w:eastAsia="Times New Roman" w:cs="Times New Roman"/>
+          <w:sz w:val="24"/>
+          <w:szCs w:val="24"/>
+          <w:highlight w:val="none"/>
+        </w:rPr>
+        <w:t xml:space="preserve">— класс памяти для переменных, которые мы хотим расположить на регистрах процессора, а не в оперативной памяти. Не имеют адреса, попытку взять его вызовет ошибку компиляции.</w:t>
+      </w:r>
+      <w:r>
+        <w:rPr>
+          <w:rFonts w:ascii="Times New Roman" w:hAnsi="Times New Roman" w:eastAsia="Times New Roman" w:cs="Times New Roman"/>
+          <w:sz w:val="24"/>
+          <w:szCs w:val="24"/>
+          <w:highlight w:val="none"/>
+        </w:rPr>
+      </w:r>
+      <w:r>
+        <w:rPr>
+          <w:rFonts w:ascii="Times New Roman" w:hAnsi="Times New Roman" w:eastAsia="Times New Roman" w:cs="Times New Roman"/>
+          <w:sz w:val="24"/>
+          <w:szCs w:val="24"/>
+          <w:highlight w:val="none"/>
+        </w:rPr>
+      </w:r>
+    </w:p>
+    <w:p>
+      <w:pPr>
+        <w:pBdr/>
+        <w:spacing/>
+        <w:ind w:firstLine="708"/>
+        <w:rPr>
+          <w:rFonts w:ascii="Times New Roman" w:hAnsi="Times New Roman" w:cs="Times New Roman"/>
+          <w:sz w:val="24"/>
+          <w:szCs w:val="24"/>
+          <w:highlight w:val="none"/>
+        </w:rPr>
+      </w:pPr>
+      <w:r>
+        <w:rPr>
+          <w:rFonts w:ascii="Times New Roman" w:hAnsi="Times New Roman" w:eastAsia="Times New Roman" w:cs="Times New Roman"/>
+          <w:sz w:val="24"/>
+          <w:szCs w:val="24"/>
+          <w:highlight w:val="none"/>
+        </w:rPr>
+      </w:r>
+      <w:r>
+        <w:rPr>
+          <w:rFonts w:ascii="Times New Roman" w:hAnsi="Times New Roman" w:eastAsia="Times New Roman" w:cs="Times New Roman"/>
+          <w:sz w:val="24"/>
+          <w:szCs w:val="24"/>
+          <w:highlight w:val="none"/>
+        </w:rPr>
+        <w:t xml:space="preserve">register int x = 20;</w:t>
+      </w:r>
+      <w:r>
+        <w:rPr>
+          <w:rFonts w:ascii="Times New Roman" w:hAnsi="Times New Roman" w:eastAsia="Times New Roman" w:cs="Times New Roman"/>
+          <w:sz w:val="24"/>
+          <w:szCs w:val="24"/>
+          <w:highlight w:val="none"/>
+        </w:rPr>
+      </w:r>
+      <w:r>
+        <w:rPr>
+          <w:rFonts w:ascii="Times New Roman" w:hAnsi="Times New Roman" w:eastAsia="Times New Roman" w:cs="Times New Roman"/>
+          <w:sz w:val="24"/>
+          <w:szCs w:val="24"/>
+          <w:highlight w:val="none"/>
+        </w:rPr>
+      </w:r>
+    </w:p>
+    <w:p>
+      <w:pPr>
+        <w:pBdr/>
+        <w:spacing/>
+        <w:ind/>
+        <w:rPr>
+          <w:rFonts w:ascii="Times New Roman" w:hAnsi="Times New Roman" w:cs="Times New Roman"/>
+          <w:sz w:val="24"/>
+          <w:szCs w:val="24"/>
+          <w:highlight w:val="none"/>
+        </w:rPr>
+      </w:pPr>
+      <w:r>
+        <w:rPr>
+          <w:rFonts w:ascii="Times New Roman" w:hAnsi="Times New Roman" w:eastAsia="Times New Roman" w:cs="Times New Roman"/>
+          <w:b/>
+          <w:bCs/>
+          <w:sz w:val="24"/>
+          <w:szCs w:val="24"/>
+          <w:highlight w:val="none"/>
+        </w:rPr>
+        <w:t xml:space="preserve">Static </w:t>
+      </w:r>
+      <w:r>
+        <w:rPr>
+          <w:rFonts w:ascii="Times New Roman" w:hAnsi="Times New Roman" w:eastAsia="Times New Roman" w:cs="Times New Roman"/>
+          <w:sz w:val="24"/>
+          <w:szCs w:val="24"/>
+          <w:highlight w:val="none"/>
+        </w:rPr>
+        <w:t xml:space="preserve">— время жизни совпадает со временем жизни приложения. Область видимости таких переменных ограничена блоком, в котором они объявлены. Время жизни совпадает со временем жизни программы. При инициализации сразу проставляется нулевое значение.</w:t>
+      </w:r>
+      <w:r>
+        <w:rPr>
+          <w:rFonts w:ascii="Times New Roman" w:hAnsi="Times New Roman" w:eastAsia="Times New Roman" w:cs="Times New Roman"/>
+          <w:sz w:val="24"/>
+          <w:szCs w:val="24"/>
+          <w:highlight w:val="none"/>
+        </w:rPr>
+      </w:r>
+      <w:r>
+        <w:rPr>
+          <w:rFonts w:ascii="Times New Roman" w:hAnsi="Times New Roman" w:eastAsia="Times New Roman" w:cs="Times New Roman"/>
+          <w:sz w:val="24"/>
+          <w:szCs w:val="24"/>
+          <w:highlight w:val="none"/>
+        </w:rPr>
+      </w:r>
+    </w:p>
+    <w:p>
+      <w:pPr>
+        <w:pBdr/>
+        <w:spacing/>
+        <w:ind w:firstLine="708"/>
+        <w:rPr>
+          <w:rFonts w:ascii="Times New Roman" w:hAnsi="Times New Roman" w:cs="Times New Roman"/>
+          <w:sz w:val="24"/>
+          <w:szCs w:val="24"/>
+          <w:highlight w:val="none"/>
+        </w:rPr>
+      </w:pPr>
+      <w:r>
+        <w:rPr>
+          <w:rFonts w:ascii="Times New Roman" w:hAnsi="Times New Roman" w:eastAsia="Times New Roman" w:cs="Times New Roman"/>
+          <w:sz w:val="24"/>
+          <w:szCs w:val="24"/>
+          <w:highlight w:val="none"/>
+        </w:rPr>
+      </w:r>
+      <w:r>
+        <w:rPr>
+          <w:rFonts w:ascii="Times New Roman" w:hAnsi="Times New Roman" w:eastAsia="Times New Roman" w:cs="Times New Roman"/>
+          <w:sz w:val="24"/>
+          <w:szCs w:val="24"/>
+          <w:highlight w:val="none"/>
+        </w:rPr>
+        <w:t xml:space="preserve">static int counter = 0;</w:t>
+      </w:r>
+      <w:r>
+        <w:rPr>
+          <w:rFonts w:ascii="Times New Roman" w:hAnsi="Times New Roman" w:eastAsia="Times New Roman" w:cs="Times New Roman"/>
+          <w:sz w:val="24"/>
+          <w:szCs w:val="24"/>
+        </w:rPr>
+      </w:r>
+      <w:r>
+        <w:rPr>
+          <w:rFonts w:ascii="Times New Roman" w:hAnsi="Times New Roman" w:eastAsia="Times New Roman" w:cs="Times New Roman"/>
+          <w:sz w:val="24"/>
+          <w:szCs w:val="24"/>
+          <w:highlight w:val="none"/>
+        </w:rPr>
+      </w:r>
+    </w:p>
+    <w:p>
+      <w:pPr>
+        <w:pBdr/>
+        <w:spacing/>
+        <w:ind/>
+        <w:rPr>
+          <w:rFonts w:ascii="Times New Roman " w:hAnsi="Times New Roman " w:eastAsia="Times New Roman " w:cs="Times New Roman "/>
+          <w:sz w:val="24"/>
+          <w:szCs w:val="24"/>
+          <w:highlight w:val="none"/>
+        </w:rPr>
+      </w:pPr>
+      <w:r>
+        <w:rPr>
+          <w:rFonts w:ascii="Times New Roman " w:hAnsi="Times New Roman " w:eastAsia="Times New Roman " w:cs="Times New Roman "/>
+          <w:b/>
+          <w:bCs/>
+          <w:sz w:val="24"/>
+          <w:szCs w:val="24"/>
+          <w:highlight w:val="none"/>
+        </w:rPr>
+        <w:t xml:space="preserve">External </w:t>
+      </w:r>
+      <w:r>
+        <w:rPr>
+          <w:rFonts w:ascii="Times New Roman " w:hAnsi="Times New Roman " w:eastAsia="Times New Roman " w:cs="Times New Roman "/>
+          <w:sz w:val="24"/>
+          <w:szCs w:val="24"/>
+          <w:highlight w:val="none"/>
+        </w:rPr>
+        <w:t xml:space="preserve">— внешние (глобальные) переменные. Срок жизни такой же, как у всей программы в целом, я так понимаю. Прямым текстом это нигде не написано, но это было бы логично. </w:t>
+      </w:r>
+      <w:r>
+        <w:rPr>
+          <w:rFonts w:ascii="Times New Roman " w:hAnsi="Times New Roman " w:eastAsia="Times New Roman " w:cs="Times New Roman "/>
+          <w:sz w:val="24"/>
+          <w:szCs w:val="24"/>
+          <w:highlight w:val="none"/>
+        </w:rPr>
+      </w:r>
+    </w:p>
+    <w:p>
+      <w:pPr>
+        <w:pBdr/>
+        <w:spacing/>
+        <w:ind/>
+        <w:rPr>
+          <w:rFonts w:ascii="Times New Roman " w:hAnsi="Times New Roman " w:eastAsia="Times New Roman " w:cs="Times New Roman "/>
+          <w:sz w:val="24"/>
+          <w:szCs w:val="24"/>
+          <w:highlight w:val="none"/>
+        </w:rPr>
+      </w:pPr>
+      <w:r>
+        <w:rPr>
+          <w:rFonts w:ascii="Times New Roman " w:hAnsi="Times New Roman " w:eastAsia="Times New Roman " w:cs="Times New Roman "/>
+          <w:sz w:val="24"/>
+          <w:szCs w:val="24"/>
+          <w:highlight w:val="none"/>
+        </w:rPr>
+      </w:r>
+      <w:r>
+        <w:rPr>
+          <w:sz w:val="24"/>
+          <w:szCs w:val="24"/>
+        </w:rPr>
+        <mc:AlternateContent>
+          <mc:Choice Requires="wpg">
+            <w:drawing>
+              <wp:inline xmlns:wp="http://schemas.openxmlformats.org/drawingml/2006/wordprocessingDrawing" distT="0" distB="0" distL="0" distR="0">
+                <wp:extent cx="2345937" cy="1887467"/>
+                <wp:effectExtent l="0" t="0" r="0" b="0"/>
+                <wp:docPr id="6" name=""/>
+                <wp:cNvGraphicFramePr>
+                  <a:graphicFrameLocks xmlns:a="http://schemas.openxmlformats.org/drawingml/2006/main" noChangeAspect="1"/>
+                </wp:cNvGraphicFramePr>
+                <a:graphic xmlns:a="http://schemas.openxmlformats.org/drawingml/2006/main">
+                  <a:graphicData uri="http://schemas.openxmlformats.org/drawingml/2006/picture">
+                    <pic:pic xmlns:pic="http://schemas.openxmlformats.org/drawingml/2006/picture">
+                      <pic:nvPicPr>
+                        <pic:cNvPr id="1786037418" name=""/>
+                        <pic:cNvPicPr>
+                          <a:picLocks noChangeAspect="1"/>
+                        </pic:cNvPicPr>
+                        <pic:nvPr/>
+                      </pic:nvPicPr>
+                      <pic:blipFill>
+                        <a:blip r:embed="rId14"/>
+                        <a:stretch/>
+                      </pic:blipFill>
+                      <pic:spPr bwMode="auto">
+                        <a:xfrm flipH="0" flipV="0">
+                          <a:off x="0" y="0"/>
+                          <a:ext cx="2345936" cy="1887467"/>
+                        </a:xfrm>
+                        <a:prstGeom prst="rect">
+                          <a:avLst/>
+                        </a:prstGeom>
+                      </pic:spPr>
+                    </pic:pic>
+                  </a:graphicData>
+                </a:graphic>
+              </wp:inline>
+            </w:drawing>
+          </mc:Choice>
+          <mc:Fallback>
+            <w:pict>
+              <v:shapetype id="_x0000_t75" coordsize="21600,21600" o:spt="75" o:preferrelative="t" path="m@4@5l@4@11@9@11@9@5xe" filled="f" stroked="f">
+                <v:stroke joinstyle="miter"/>
+                <v:formulas>
+                  <v:f eqn="if lineDrawn pixelLineWidth 0"/>
+                  <v:f eqn="sum @0 1 0"/>
+                  <v:f eqn="sum 0 0 @1"/>
+                  <v:f eqn="prod @2 1 2"/>
+                  <v:f eqn="prod @3 21600 pixelWidth"/>
+                  <v:f eqn="prod @3 21600 pixelHeight"/>
+                  <v:f eqn="sum @0 0 1"/>
+                  <v:f eqn="prod @6 1 2"/>
+                  <v:f eqn="prod @7 21600 pixelWidth"/>
+                  <v:f eqn="sum @8 21600 0"/>
+                  <v:f eqn="prod @7 21600 pixelHeight"/>
+                  <v:f eqn="sum @10 21600 0"/>
+                </v:formulas>
+                <v:path o:extrusionok="f" gradientshapeok="t" o:connecttype="rect"/>
+                <o:lock v:ext="edit" aspectratio="t"/>
+              </v:shapetype>
+              <v:shape id="_x0000_i5" o:spid="_x0000_s5" type="#_x0000_t75" style="width:184.72pt;height:148.62pt;mso-wrap-distance-left:0.00pt;mso-wrap-distance-top:0.00pt;mso-wrap-distance-right:0.00pt;mso-wrap-distance-bottom:0.00pt;z-index:1;" stroked="false">
+                <v:imagedata r:id="rId14" o:title=""/>
+                <o:lock v:ext="edit" rotation="t"/>
+              </v:shape>
+            </w:pict>
+          </mc:Fallback>
+        </mc:AlternateContent>
+        <w:t xml:space="preserve"> </w:t>
+      </w:r>
+      <w:r>
+        <mc:AlternateContent>
+          <mc:Choice Requires="wpg">
+            <w:drawing>
+              <wp:inline xmlns:wp="http://schemas.openxmlformats.org/drawingml/2006/wordprocessingDrawing" distT="0" distB="0" distL="0" distR="0">
+                <wp:extent cx="3506169" cy="1887467"/>
+                <wp:effectExtent l="0" t="0" r="0" b="0"/>
+                <wp:docPr id="7" name=""/>
+                <wp:cNvGraphicFramePr>
+                  <a:graphicFrameLocks xmlns:a="http://schemas.openxmlformats.org/drawingml/2006/main" noChangeAspect="1"/>
+                </wp:cNvGraphicFramePr>
+                <a:graphic xmlns:a="http://schemas.openxmlformats.org/drawingml/2006/main">
+                  <a:graphicData uri="http://schemas.openxmlformats.org/drawingml/2006/picture">
+                    <pic:pic xmlns:pic="http://schemas.openxmlformats.org/drawingml/2006/picture">
+                      <pic:nvPicPr>
+                        <pic:cNvPr id="2084122933" name=""/>
+                        <pic:cNvPicPr>
+                          <a:picLocks noChangeAspect="1"/>
+                        </pic:cNvPicPr>
+                        <pic:nvPr/>
+                      </pic:nvPicPr>
+                      <pic:blipFill>
+                        <a:blip r:embed="rId15"/>
+                        <a:stretch/>
+                      </pic:blipFill>
+                      <pic:spPr bwMode="auto">
+                        <a:xfrm flipH="0" flipV="0">
+                          <a:off x="0" y="0"/>
+                          <a:ext cx="3506168" cy="1887467"/>
+                        </a:xfrm>
+                        <a:prstGeom prst="rect">
+                          <a:avLst/>
+                        </a:prstGeom>
+                      </pic:spPr>
+                    </pic:pic>
+                  </a:graphicData>
+                </a:graphic>
+              </wp:inline>
+            </w:drawing>
+          </mc:Choice>
+          <mc:Fallback>
+            <w:pict>
+              <v:shapetype id="_x0000_t75" coordsize="21600,21600" o:spt="75" o:preferrelative="t" path="m@4@5l@4@11@9@11@9@5xe" filled="f" stroked="f">
+                <v:stroke joinstyle="miter"/>
+                <v:formulas>
+                  <v:f eqn="if lineDrawn pixelLineWidth 0"/>
+                  <v:f eqn="sum @0 1 0"/>
+                  <v:f eqn="sum 0 0 @1"/>
+                  <v:f eqn="prod @2 1 2"/>
+                  <v:f eqn="prod @3 21600 pixelWidth"/>
+                  <v:f eqn="prod @3 21600 pixelHeight"/>
+                  <v:f eqn="sum @0 0 1"/>
+                  <v:f eqn="prod @6 1 2"/>
+                  <v:f eqn="prod @7 21600 pixelWidth"/>
+                  <v:f eqn="sum @8 21600 0"/>
+                  <v:f eqn="prod @7 21600 pixelHeight"/>
+                  <v:f eqn="sum @10 21600 0"/>
+                </v:formulas>
+                <v:path o:extrusionok="f" gradientshapeok="t" o:connecttype="rect"/>
+                <o:lock v:ext="edit" aspectratio="t"/>
+              </v:shapetype>
+              <v:shape id="_x0000_i6" o:spid="_x0000_s6" type="#_x0000_t75" style="width:276.08pt;height:148.62pt;mso-wrap-distance-left:0.00pt;mso-wrap-distance-top:0.00pt;mso-wrap-distance-right:0.00pt;mso-wrap-distance-bottom:0.00pt;z-index:1;" stroked="false">
+                <v:imagedata r:id="rId15" o:title=""/>
+                <o:lock v:ext="edit" rotation="t"/>
+              </v:shape>
+            </w:pict>
+          </mc:Fallback>
+        </mc:AlternateContent>
+      </w:r>
+      <w:r>
+        <w:rPr>
+          <w:rFonts w:ascii="Times New Roman " w:hAnsi="Times New Roman " w:eastAsia="Times New Roman " w:cs="Times New Roman "/>
+          <w:sz w:val="24"/>
+          <w:szCs w:val="24"/>
+          <w:highlight w:val="none"/>
+        </w:rPr>
+      </w:r>
+      <w:r/>
+    </w:p>
     <w:sectPr>
       <w:footnotePr/>
       <w:endnotePr/>
@@ -9560,6 +11336,134 @@
       </w:pPr>
       <w:rPr/>
       <w:start w:val="0"/>
+      <w:suff w:val="tab"/>
+    </w:lvl>
+  </w:abstractNum>
+  <w:abstractNum w:abstractNumId="9">
+    <w:lvl w:ilvl="0">
+      <w:isLgl w:val="false"/>
+      <w:lvlJc w:val="left"/>
+      <w:lvlText w:val="%1)"/>
+      <w:numFmt w:val="decimal"/>
+      <w:pPr>
+        <w:pBdr/>
+        <w:spacing/>
+        <w:ind w:hanging="360" w:left="709"/>
+      </w:pPr>
+      <w:rPr/>
+      <w:start w:val="1"/>
+      <w:suff w:val="tab"/>
+    </w:lvl>
+    <w:lvl w:ilvl="1">
+      <w:isLgl w:val="false"/>
+      <w:lvlJc w:val="left"/>
+      <w:lvlText w:val="%2."/>
+      <w:numFmt w:val="lowerLetter"/>
+      <w:pPr>
+        <w:pBdr/>
+        <w:spacing/>
+        <w:ind w:hanging="360" w:left="1429"/>
+      </w:pPr>
+      <w:rPr/>
+      <w:start w:val="1"/>
+      <w:suff w:val="tab"/>
+    </w:lvl>
+    <w:lvl w:ilvl="2">
+      <w:isLgl w:val="false"/>
+      <w:lvlJc w:val="right"/>
+      <w:lvlText w:val="%3."/>
+      <w:numFmt w:val="lowerRoman"/>
+      <w:pPr>
+        <w:pBdr/>
+        <w:spacing/>
+        <w:ind w:hanging="180" w:left="2149"/>
+      </w:pPr>
+      <w:rPr/>
+      <w:start w:val="1"/>
+      <w:suff w:val="tab"/>
+    </w:lvl>
+    <w:lvl w:ilvl="3">
+      <w:isLgl w:val="false"/>
+      <w:lvlJc w:val="left"/>
+      <w:lvlText w:val="%4."/>
+      <w:numFmt w:val="decimal"/>
+      <w:pPr>
+        <w:pBdr/>
+        <w:spacing/>
+        <w:ind w:hanging="360" w:left="2869"/>
+      </w:pPr>
+      <w:rPr/>
+      <w:start w:val="1"/>
+      <w:suff w:val="tab"/>
+    </w:lvl>
+    <w:lvl w:ilvl="4">
+      <w:isLgl w:val="false"/>
+      <w:lvlJc w:val="left"/>
+      <w:lvlText w:val="%5."/>
+      <w:numFmt w:val="lowerLetter"/>
+      <w:pPr>
+        <w:pBdr/>
+        <w:spacing/>
+        <w:ind w:hanging="360" w:left="3589"/>
+      </w:pPr>
+      <w:rPr/>
+      <w:start w:val="1"/>
+      <w:suff w:val="tab"/>
+    </w:lvl>
+    <w:lvl w:ilvl="5">
+      <w:isLgl w:val="false"/>
+      <w:lvlJc w:val="right"/>
+      <w:lvlText w:val="%6."/>
+      <w:numFmt w:val="lowerRoman"/>
+      <w:pPr>
+        <w:pBdr/>
+        <w:spacing/>
+        <w:ind w:hanging="180" w:left="4309"/>
+      </w:pPr>
+      <w:rPr/>
+      <w:start w:val="1"/>
+      <w:suff w:val="tab"/>
+    </w:lvl>
+    <w:lvl w:ilvl="6">
+      <w:isLgl w:val="false"/>
+      <w:lvlJc w:val="left"/>
+      <w:lvlText w:val="%7."/>
+      <w:numFmt w:val="decimal"/>
+      <w:pPr>
+        <w:pBdr/>
+        <w:spacing/>
+        <w:ind w:hanging="360" w:left="5029"/>
+      </w:pPr>
+      <w:rPr/>
+      <w:start w:val="1"/>
+      <w:suff w:val="tab"/>
+    </w:lvl>
+    <w:lvl w:ilvl="7">
+      <w:isLgl w:val="false"/>
+      <w:lvlJc w:val="left"/>
+      <w:lvlText w:val="%8."/>
+      <w:numFmt w:val="lowerLetter"/>
+      <w:pPr>
+        <w:pBdr/>
+        <w:spacing/>
+        <w:ind w:hanging="360" w:left="5749"/>
+      </w:pPr>
+      <w:rPr/>
+      <w:start w:val="1"/>
+      <w:suff w:val="tab"/>
+    </w:lvl>
+    <w:lvl w:ilvl="8">
+      <w:isLgl w:val="false"/>
+      <w:lvlJc w:val="right"/>
+      <w:lvlText w:val="%9."/>
+      <w:numFmt w:val="lowerRoman"/>
+      <w:pPr>
+        <w:pBdr/>
+        <w:spacing/>
+        <w:ind w:hanging="180" w:left="6469"/>
+      </w:pPr>
+      <w:rPr/>
+      <w:start w:val="1"/>
       <w:suff w:val="tab"/>
     </w:lvl>
   </w:abstractNum>
@@ -9589,6 +11493,9 @@
   </w:num>
   <w:num w:numId="9">
     <w:abstractNumId w:val="8"/>
+  </w:num>
+  <w:num w:numId="10">
+    <w:abstractNumId w:val="9"/>
   </w:num>
 </w:numbering>
 </file>

</xml_diff>